<commit_message>
BLINKY LED bare metal code to blink the LED
</commit_message>
<xml_diff>
--- a/Embedded C Programming.docx
+++ b/Embedded C Programming.docx
@@ -82,7 +82,23 @@
         <w:t xml:space="preserve"> (Integer):</w:t>
       </w:r>
       <w:r>
-        <w:t xml:space="preserve"> +ve range = 0-0x7FFFFFFF and -ve range = 0x80000000-0Xffffffff (-1).</w:t>
+        <w:t xml:space="preserve"> +</w:t>
+      </w:r>
+      <w:proofErr w:type="spellStart"/>
+      <w:r>
+        <w:t>ve</w:t>
+      </w:r>
+      <w:proofErr w:type="spellEnd"/>
+      <w:r>
+        <w:t xml:space="preserve"> range = 0-0x7FFFFFFF and -</w:t>
+      </w:r>
+      <w:proofErr w:type="spellStart"/>
+      <w:r>
+        <w:t>ve</w:t>
+      </w:r>
+      <w:proofErr w:type="spellEnd"/>
+      <w:r>
+        <w:t xml:space="preserve"> range = 0x80000000-0Xffffffff (-1).</w:t>
       </w:r>
     </w:p>
     <w:p>
@@ -355,7 +371,15 @@
         </w:numPr>
       </w:pPr>
       <w:r>
-        <w:t>Compiler Magic: Even though the flow in the while loop is first compare and then increment the compiler uses a different approach as follows.</w:t>
+        <w:t xml:space="preserve">Compiler Magic: Even though the flow in the while loop is first </w:t>
+      </w:r>
+      <w:proofErr w:type="gramStart"/>
+      <w:r>
+        <w:t>compare</w:t>
+      </w:r>
+      <w:proofErr w:type="gramEnd"/>
+      <w:r>
+        <w:t xml:space="preserve"> and then increment the compiler uses a different approach as follows.</w:t>
       </w:r>
     </w:p>
     <w:p>
@@ -408,15 +432,28 @@
         <w:pStyle w:val="ListParagraph"/>
       </w:pPr>
       <w:r>
-        <w:t>But both  the flows are same then how can I say the compiler is smart?</w:t>
-      </w:r>
-    </w:p>
-    <w:p>
-      <w:pPr>
-        <w:pStyle w:val="ListParagraph"/>
-      </w:pPr>
-      <w:r>
-        <w:t>Well the answer can be seen in the disassembly view check this out.</w:t>
+        <w:t xml:space="preserve">But </w:t>
+      </w:r>
+      <w:proofErr w:type="gramStart"/>
+      <w:r>
+        <w:t>both  the</w:t>
+      </w:r>
+      <w:proofErr w:type="gramEnd"/>
+      <w:r>
+        <w:t xml:space="preserve"> flows are same then how can I say the compiler is smart?</w:t>
+      </w:r>
+    </w:p>
+    <w:p>
+      <w:pPr>
+        <w:pStyle w:val="ListParagraph"/>
+      </w:pPr>
+      <w:proofErr w:type="gramStart"/>
+      <w:r>
+        <w:t>Well</w:t>
+      </w:r>
+      <w:proofErr w:type="gramEnd"/>
+      <w:r>
+        <w:t xml:space="preserve"> the answer can be seen in the disassembly view check this out.</w:t>
       </w:r>
     </w:p>
     <w:p>
@@ -500,15 +537,28 @@
         <w:pStyle w:val="ListParagraph"/>
       </w:pPr>
       <w:r>
-        <w:t>Well based on the arm cortexs documentation this information is encoded in the instruction.</w:t>
-      </w:r>
-    </w:p>
-    <w:p>
-      <w:pPr>
-        <w:pStyle w:val="ListParagraph"/>
-      </w:pPr>
-      <w:r>
-        <w:t>So in our example 0xdbfc (BLT.N) 0xd means encoding type T1</w:t>
+        <w:t xml:space="preserve">Well based on the arm </w:t>
+      </w:r>
+      <w:proofErr w:type="spellStart"/>
+      <w:r>
+        <w:t>cortexs</w:t>
+      </w:r>
+      <w:proofErr w:type="spellEnd"/>
+      <w:r>
+        <w:t xml:space="preserve"> documentation this information is encoded in the instruction.</w:t>
+      </w:r>
+    </w:p>
+    <w:p>
+      <w:pPr>
+        <w:pStyle w:val="ListParagraph"/>
+      </w:pPr>
+      <w:proofErr w:type="gramStart"/>
+      <w:r>
+        <w:t>So</w:t>
+      </w:r>
+      <w:proofErr w:type="gramEnd"/>
+      <w:r>
+        <w:t xml:space="preserve"> in our example 0xdbfc (BLT.N) 0xd means encoding type T1</w:t>
       </w:r>
       <w:r>
         <w:t xml:space="preserve"> (look in figure below), 0xb means the LT </w:t>
@@ -750,13 +800,29 @@
         <w:t>Now at this point you understand that we need</w:t>
       </w:r>
       <w:r>
-        <w:t xml:space="preserve"> to perform </w:t>
-      </w:r>
-      <w:r>
-        <w:t xml:space="preserve"> the compilation process </w:t>
-      </w:r>
-      <w:r>
-        <w:t xml:space="preserve">before your blinky.c code </w:t>
+        <w:t xml:space="preserve"> to </w:t>
+      </w:r>
+      <w:proofErr w:type="gramStart"/>
+      <w:r>
+        <w:t xml:space="preserve">perform </w:t>
+      </w:r>
+      <w:r>
+        <w:t xml:space="preserve"> the</w:t>
+      </w:r>
+      <w:proofErr w:type="gramEnd"/>
+      <w:r>
+        <w:t xml:space="preserve"> compilation process </w:t>
+      </w:r>
+      <w:r>
+        <w:t xml:space="preserve">before your </w:t>
+      </w:r>
+      <w:proofErr w:type="spellStart"/>
+      <w:r>
+        <w:t>blinky.c</w:t>
+      </w:r>
+      <w:proofErr w:type="spellEnd"/>
+      <w:r>
+        <w:t xml:space="preserve"> code </w:t>
       </w:r>
       <w:r>
         <w:t>is uploaded on your dev board.</w:t>
@@ -781,7 +847,15 @@
         <w:br/>
       </w:r>
       <w:r>
-        <w:t>refer to this legendary video by ArtfulBytes:</w:t>
+        <w:t xml:space="preserve">refer to this legendary video by </w:t>
+      </w:r>
+      <w:proofErr w:type="spellStart"/>
+      <w:r>
+        <w:t>ArtfulBytes</w:t>
+      </w:r>
+      <w:proofErr w:type="spellEnd"/>
+      <w:r>
+        <w:t>:</w:t>
       </w:r>
       <w:r>
         <w:t xml:space="preserve"> </w:t>
@@ -797,11 +871,24 @@
       <w:r>
         <w:br/>
       </w:r>
-      <w:r>
-        <w:t xml:space="preserve">Ill try giving you guys an overview here. After the compilation process we get the </w:t>
-      </w:r>
-      <w:r>
-        <w:t>.o file which i</w:t>
+      <w:proofErr w:type="spellStart"/>
+      <w:r>
+        <w:t>Ill</w:t>
+      </w:r>
+      <w:proofErr w:type="spellEnd"/>
+      <w:r>
+        <w:t xml:space="preserve"> try giving you guys an overview here. After the compilation process we get </w:t>
+      </w:r>
+      <w:proofErr w:type="gramStart"/>
+      <w:r>
+        <w:t xml:space="preserve">the </w:t>
+      </w:r>
+      <w:r>
+        <w:t>.o</w:t>
+      </w:r>
+      <w:proofErr w:type="gramEnd"/>
+      <w:r>
+        <w:t xml:space="preserve"> file which i</w:t>
       </w:r>
       <w:r>
         <w:t>s a file created by the compiler</w:t>
@@ -884,7 +971,11 @@
         <w:t xml:space="preserve">The sections are </w:t>
       </w:r>
       <w:r>
-        <w:t>mentioned below here</w:t>
+        <w:t xml:space="preserve">mentioned below </w:t>
+      </w:r>
+      <w:proofErr w:type="gramStart"/>
+      <w:r>
+        <w:t>here</w:t>
       </w:r>
       <w:r>
         <w:t xml:space="preserve"> </w:t>
@@ -892,6 +983,7 @@
       <w:r>
         <w:t>.</w:t>
       </w:r>
+      <w:proofErr w:type="gramEnd"/>
       <w:r>
         <w:t xml:space="preserve"> i.e.</w:t>
       </w:r>
@@ -899,7 +991,20 @@
         <w:br/>
       </w:r>
       <w:r>
-        <w:t>.text, and .const -&gt; Flash memory (Kind of like an EEPROM) N</w:t>
+        <w:t xml:space="preserve">.text, </w:t>
+      </w:r>
+      <w:proofErr w:type="gramStart"/>
+      <w:r>
+        <w:t>and .</w:t>
+      </w:r>
+      <w:proofErr w:type="spellStart"/>
+      <w:r>
+        <w:t>const</w:t>
+      </w:r>
+      <w:proofErr w:type="spellEnd"/>
+      <w:proofErr w:type="gramEnd"/>
+      <w:r>
+        <w:t xml:space="preserve"> -&gt; Flash memory (Kind of like an EEPROM) N</w:t>
       </w:r>
       <w:r>
         <w:t>on-volatile memory</w:t>
@@ -968,7 +1073,15 @@
         <w:t>executable file and writes it to the flash memor</w:t>
       </w:r>
       <w:r>
-        <w:t xml:space="preserve">y. So in this </w:t>
+        <w:t xml:space="preserve">y. </w:t>
+      </w:r>
+      <w:proofErr w:type="gramStart"/>
+      <w:r>
+        <w:t>So</w:t>
+      </w:r>
+      <w:proofErr w:type="gramEnd"/>
+      <w:r>
+        <w:t xml:space="preserve"> in this </w:t>
       </w:r>
       <w:r>
         <w:t>flash memory of the MCU there is a startup code that is executed after it boots</w:t>
@@ -1005,7 +1118,15 @@
       </w:r>
       <w:r>
         <w:br/>
-        <w:t>Which variables go to which sections is explained in the video link provided above.</w:t>
+        <w:t xml:space="preserve">Which variables go to which sections </w:t>
+      </w:r>
+      <w:proofErr w:type="gramStart"/>
+      <w:r>
+        <w:t>is</w:t>
+      </w:r>
+      <w:proofErr w:type="gramEnd"/>
+      <w:r>
+        <w:t xml:space="preserve"> explained in the video link provided above.</w:t>
       </w:r>
       <w:r>
         <w:br/>
@@ -1088,14 +1209,27 @@
       <w:r>
         <w:t xml:space="preserve"> </w:t>
       </w:r>
-      <w:r>
-        <w:t xml:space="preserve">incase of the global counter does the compiler load the static memory address from PC in </w:t>
+      <w:proofErr w:type="spellStart"/>
+      <w:r>
+        <w:t>incase</w:t>
+      </w:r>
+      <w:proofErr w:type="spellEnd"/>
+      <w:r>
+        <w:t xml:space="preserve"> of the global counter does the compiler load the static memory address from PC in </w:t>
       </w:r>
       <w:r>
         <w:t xml:space="preserve">     </w:t>
       </w:r>
       <w:r>
-        <w:t>r3? ldr r3, [pc, #56]</w:t>
+        <w:t xml:space="preserve">r3? </w:t>
+      </w:r>
+      <w:proofErr w:type="spellStart"/>
+      <w:r>
+        <w:t>ldr</w:t>
+      </w:r>
+      <w:proofErr w:type="spellEnd"/>
+      <w:r>
+        <w:t xml:space="preserve"> r3, [pc, #56]</w:t>
       </w:r>
     </w:p>
     <w:p>
@@ -1106,8 +1240,13 @@
           <w:numId w:val="3"/>
         </w:numPr>
       </w:pPr>
-      <w:r>
-        <w:t>ldr r3, [pc, #56]</w:t>
+      <w:proofErr w:type="spellStart"/>
+      <w:r>
+        <w:t>ldr</w:t>
+      </w:r>
+      <w:proofErr w:type="spellEnd"/>
+      <w:r>
+        <w:t xml:space="preserve"> r3, [pc, #56]</w:t>
       </w:r>
       <w:r>
         <w:t xml:space="preserve"> here the </w:t>
@@ -1119,7 +1258,15 @@
         <w:t xml:space="preserve"> address</w:t>
       </w:r>
       <w:r>
-        <w:t xml:space="preserve"> of the global_counter variable is loaded from the static memory</w:t>
+        <w:t xml:space="preserve"> of the </w:t>
+      </w:r>
+      <w:proofErr w:type="spellStart"/>
+      <w:r>
+        <w:t>global_counter</w:t>
+      </w:r>
+      <w:proofErr w:type="spellEnd"/>
+      <w:r>
+        <w:t xml:space="preserve"> variable is loaded from the static memory</w:t>
       </w:r>
       <w:r>
         <w:t xml:space="preserve">. </w:t>
@@ -1153,7 +1300,15 @@
         <w:t>the compiler</w:t>
       </w:r>
       <w:r>
-        <w:t xml:space="preserve"> know which is the address of global_counter what if there were more global variables?</w:t>
+        <w:t xml:space="preserve"> know which is the address of </w:t>
+      </w:r>
+      <w:proofErr w:type="spellStart"/>
+      <w:r>
+        <w:t>global_counter</w:t>
+      </w:r>
+      <w:proofErr w:type="spellEnd"/>
+      <w:r>
+        <w:t xml:space="preserve"> what if there were more global variables?</w:t>
       </w:r>
     </w:p>
     <w:p>
@@ -1360,11 +1515,35 @@
         <w:t xml:space="preserve">Syntax: </w:t>
       </w:r>
       <w:r>
-        <w:t>int* ptr;</w:t>
-      </w:r>
-      <w:r>
-        <w:br/>
-        <w:t>Here we read the above statement backwards to make sense, the variable ptr is a pointer (*) that points to a integer type value.</w:t>
+        <w:t xml:space="preserve">int* </w:t>
+      </w:r>
+      <w:proofErr w:type="spellStart"/>
+      <w:r>
+        <w:t>ptr</w:t>
+      </w:r>
+      <w:proofErr w:type="spellEnd"/>
+      <w:r>
+        <w:t>;</w:t>
+      </w:r>
+      <w:r>
+        <w:br/>
+        <w:t xml:space="preserve">Here we read the above statement backwards to make sense, the variable </w:t>
+      </w:r>
+      <w:proofErr w:type="spellStart"/>
+      <w:r>
+        <w:t>ptr</w:t>
+      </w:r>
+      <w:proofErr w:type="spellEnd"/>
+      <w:r>
+        <w:t xml:space="preserve"> is a pointer (*) that points to </w:t>
+      </w:r>
+      <w:proofErr w:type="gramStart"/>
+      <w:r>
+        <w:t>a</w:t>
+      </w:r>
+      <w:proofErr w:type="gramEnd"/>
+      <w:r>
+        <w:t xml:space="preserve"> integer type value.</w:t>
       </w:r>
       <w:r>
         <w:br/>
@@ -1408,6 +1587,7 @@
       <w:r>
         <w:t xml:space="preserve">variable </w:t>
       </w:r>
+      <w:proofErr w:type="spellStart"/>
       <w:r>
         <w:t>global</w:t>
       </w:r>
@@ -1415,7 +1595,11 @@
         <w:t>_</w:t>
       </w:r>
       <w:r>
-        <w:t>counter is pushed onto the stack this can be seen in the first LDR and STR instruction (check Pointer Variable disassembly view</w:t>
+        <w:t>counter</w:t>
+      </w:r>
+      <w:proofErr w:type="spellEnd"/>
+      <w:r>
+        <w:t xml:space="preserve"> is pushed onto the stack this can be seen in the first LDR and STR instruction (check Pointer Variable disassembly view</w:t>
       </w:r>
       <w:r>
         <w:t xml:space="preserve"> Screenshot below)</w:t>
@@ -1439,13 +1623,23 @@
         <w:t xml:space="preserve"> </w:t>
       </w:r>
       <w:r>
-        <w:t xml:space="preserve">since the </w:t>
+        <w:t xml:space="preserve">since </w:t>
+      </w:r>
+      <w:proofErr w:type="gramStart"/>
+      <w:r>
+        <w:t xml:space="preserve">the </w:t>
       </w:r>
       <w:r>
         <w:t>.</w:t>
       </w:r>
-      <w:r>
-        <w:t xml:space="preserve">bss section </w:t>
+      <w:proofErr w:type="spellStart"/>
+      <w:r>
+        <w:t>bss</w:t>
+      </w:r>
+      <w:proofErr w:type="spellEnd"/>
+      <w:proofErr w:type="gramEnd"/>
+      <w:r>
+        <w:t xml:space="preserve"> section </w:t>
       </w:r>
       <w:r>
         <w:t xml:space="preserve">in RAM </w:t>
@@ -1453,8 +1647,13 @@
       <w:r>
         <w:t xml:space="preserve">contains the </w:t>
       </w:r>
-      <w:r>
-        <w:t>global_counter variable</w:t>
+      <w:proofErr w:type="spellStart"/>
+      <w:r>
+        <w:t>global_counter</w:t>
+      </w:r>
+      <w:proofErr w:type="spellEnd"/>
+      <w:r>
+        <w:t xml:space="preserve"> variable</w:t>
       </w:r>
       <w:r>
         <w:t xml:space="preserve">, we need to </w:t>
@@ -1465,8 +1664,21 @@
       <w:r>
         <w:t xml:space="preserve"> this is calculated by offsetting the PC by 36. </w:t>
       </w:r>
-      <w:r>
-        <w:t>Ldr r3,[PC,#36]</w:t>
+      <w:proofErr w:type="spellStart"/>
+      <w:r>
+        <w:t>Ldr</w:t>
+      </w:r>
+      <w:proofErr w:type="spellEnd"/>
+      <w:r>
+        <w:t xml:space="preserve"> r</w:t>
+      </w:r>
+      <w:proofErr w:type="gramStart"/>
+      <w:r>
+        <w:t>3,[</w:t>
+      </w:r>
+      <w:proofErr w:type="gramEnd"/>
+      <w:r>
+        <w:t>PC,#36]</w:t>
       </w:r>
       <w:r>
         <w:t xml:space="preserve"> </w:t>
@@ -1516,9 +1728,11 @@
       <w:r>
         <w:t xml:space="preserve">the </w:t>
       </w:r>
+      <w:proofErr w:type="spellStart"/>
       <w:r>
         <w:t>global_counter</w:t>
       </w:r>
+      <w:proofErr w:type="spellEnd"/>
       <w:r>
         <w:t xml:space="preserve"> </w:t>
       </w:r>
@@ -1526,7 +1740,15 @@
         <w:t xml:space="preserve">variable </w:t>
       </w:r>
       <w:r>
-        <w:t>which lies in the .bss section</w:t>
+        <w:t>which lies in the .</w:t>
+      </w:r>
+      <w:proofErr w:type="spellStart"/>
+      <w:r>
+        <w:t>bss</w:t>
+      </w:r>
+      <w:proofErr w:type="spellEnd"/>
+      <w:r>
+        <w:t xml:space="preserve"> section</w:t>
       </w:r>
       <w:r>
         <w:t xml:space="preserve"> of the RAM </w:t>
@@ -1540,6 +1762,9 @@
         <w:pStyle w:val="ListParagraph"/>
       </w:pPr>
       <w:r>
+        <w:rPr>
+          <w:noProof/>
+        </w:rPr>
         <w:drawing>
           <wp:inline distT="0" distB="0" distL="0" distR="0" wp14:anchorId="337A1A6D" wp14:editId="1F5C6B5E">
             <wp:extent cx="5731510" cy="697865"/>
@@ -1581,7 +1806,15 @@
         <w:t xml:space="preserve">this is the screenshot of the MAP file generated by the linker telling me </w:t>
       </w:r>
       <w:r>
-        <w:t>at what address the global_counter is stored.</w:t>
+        <w:t xml:space="preserve">at what address the </w:t>
+      </w:r>
+      <w:proofErr w:type="spellStart"/>
+      <w:r>
+        <w:t>global_counter</w:t>
+      </w:r>
+      <w:proofErr w:type="spellEnd"/>
+      <w:r>
+        <w:t xml:space="preserve"> is stored.</w:t>
       </w:r>
     </w:p>
     <w:p>
@@ -1596,7 +1829,15 @@
         <w:t>Then the STR instruction</w:t>
       </w:r>
       <w:r>
-        <w:t xml:space="preserve"> stores this RAM address of the global_counter onto the stack </w:t>
+        <w:t xml:space="preserve"> stores this RAM address of the </w:t>
+      </w:r>
+      <w:proofErr w:type="spellStart"/>
+      <w:r>
+        <w:t>global_counter</w:t>
+      </w:r>
+      <w:proofErr w:type="spellEnd"/>
+      <w:r>
+        <w:t xml:space="preserve"> onto the stack </w:t>
       </w:r>
       <w:r>
         <w:t xml:space="preserve">i.e. the stack address here is stored in r7 </w:t>
@@ -1611,6 +1852,9 @@
         <w:br/>
       </w:r>
       <w:r>
+        <w:rPr>
+          <w:noProof/>
+        </w:rPr>
         <w:drawing>
           <wp:inline distT="0" distB="0" distL="0" distR="0" wp14:anchorId="2F77C06E" wp14:editId="201E1162">
             <wp:extent cx="2953162" cy="571580"/>
@@ -1670,8 +1914,13 @@
         <w:br/>
         <w:t xml:space="preserve">so now anytime global counter needs to be called or updated </w:t>
       </w:r>
-      <w:r>
-        <w:t xml:space="preserve">global_counters address is read from the stack </w:t>
+      <w:proofErr w:type="spellStart"/>
+      <w:r>
+        <w:t>global_counters</w:t>
+      </w:r>
+      <w:proofErr w:type="spellEnd"/>
+      <w:r>
+        <w:t xml:space="preserve"> address is read from the stack </w:t>
       </w:r>
       <w:r>
         <w:t>and the operations are performed on its value</w:t>
@@ -1705,6 +1954,9 @@
         <w:br/>
       </w:r>
       <w:r>
+        <w:rPr>
+          <w:noProof/>
+        </w:rPr>
         <w:drawing>
           <wp:inline distT="0" distB="0" distL="0" distR="0" wp14:anchorId="366AA64A" wp14:editId="13C5CCDC">
             <wp:extent cx="5731510" cy="3212465"/>
@@ -1747,7 +1999,15 @@
         <w:ind w:left="360"/>
       </w:pPr>
       <w:r>
-        <w:t>As can be seen sptr is initialised with 0x20000020</w:t>
+        <w:t xml:space="preserve">As can be seen </w:t>
+      </w:r>
+      <w:proofErr w:type="spellStart"/>
+      <w:r>
+        <w:t>sptr</w:t>
+      </w:r>
+      <w:proofErr w:type="spellEnd"/>
+      <w:r>
+        <w:t xml:space="preserve"> is initialised with 0x20000020</w:t>
       </w:r>
       <w:r>
         <w:t xml:space="preserve"> (memory address in RAM)</w:t>
@@ -1775,13 +2035,27 @@
         <w:t>i.e. 0xDEADBEEF</w:t>
       </w:r>
       <w:r>
-        <w:t xml:space="preserve"> this value was stored in the FLASH memory</w:t>
-      </w:r>
-      <w:r>
-        <w:t>(begins from 0x8000000)</w:t>
-      </w:r>
-      <w:r>
-        <w:t xml:space="preserve"> (you can verify this be checking the ss out </w:t>
+        <w:t xml:space="preserve"> this value was stored in the FLASH </w:t>
+      </w:r>
+      <w:proofErr w:type="gramStart"/>
+      <w:r>
+        <w:t>memory</w:t>
+      </w:r>
+      <w:r>
+        <w:t>(</w:t>
+      </w:r>
+      <w:proofErr w:type="gramEnd"/>
+      <w:r>
+        <w:t>begins from 0x8000000)</w:t>
+      </w:r>
+      <w:r>
+        <w:t xml:space="preserve"> (you can verify this b</w:t>
+      </w:r>
+      <w:r>
+        <w:t>y</w:t>
+      </w:r>
+      <w:r>
+        <w:t xml:space="preserve"> checking the ss out </w:t>
       </w:r>
       <w:r>
         <w:t xml:space="preserve">check </w:t>
@@ -1810,7 +2084,15 @@
         <w:t xml:space="preserve">The compiler may </w:t>
       </w:r>
       <w:r>
-        <w:t>throw an error or warning if you try doing this sptr = 0x20000020</w:t>
+        <w:t xml:space="preserve">throw an error or warning if you try doing this </w:t>
+      </w:r>
+      <w:proofErr w:type="spellStart"/>
+      <w:r>
+        <w:t>sptr</w:t>
+      </w:r>
+      <w:proofErr w:type="spellEnd"/>
+      <w:r>
+        <w:t xml:space="preserve"> = 0x20000020</w:t>
       </w:r>
       <w:r>
         <w:t xml:space="preserve"> </w:t>
@@ -1821,8 +2103,13 @@
       <w:r>
         <w:t xml:space="preserve">. </w:t>
       </w:r>
-      <w:r>
-        <w:t>sPtr = (</w:t>
+      <w:proofErr w:type="spellStart"/>
+      <w:r>
+        <w:t>sPtr</w:t>
+      </w:r>
+      <w:proofErr w:type="spellEnd"/>
+      <w:r>
+        <w:t xml:space="preserve"> = (</w:t>
       </w:r>
       <w:r>
         <w:rPr>
@@ -1848,6 +2135,9 @@
         <w:br/>
       </w:r>
       <w:r>
+        <w:rPr>
+          <w:noProof/>
+        </w:rPr>
         <w:drawing>
           <wp:inline distT="0" distB="0" distL="0" distR="0" wp14:anchorId="7E9D124A" wp14:editId="6AD38EBA">
             <wp:extent cx="1991003" cy="1533739"/>
@@ -1886,7 +2176,15 @@
       </w:r>
       <w:r>
         <w:br/>
-        <w:t xml:space="preserve">pretty interesting right? Remember this as we will need these bad boyz </w:t>
+        <w:t xml:space="preserve">pretty interesting right? Remember this as we will need these bad </w:t>
+      </w:r>
+      <w:proofErr w:type="spellStart"/>
+      <w:r>
+        <w:t>boyz</w:t>
+      </w:r>
+      <w:proofErr w:type="spellEnd"/>
+      <w:r>
+        <w:t xml:space="preserve"> </w:t>
       </w:r>
       <w:r>
         <w:t>in the future.</w:t>
@@ -1941,7 +2239,28 @@
       <w:pPr>
         <w:pStyle w:val="ListParagraph"/>
       </w:pPr>
-      <w:r>
+    </w:p>
+    <w:p>
+      <w:pPr>
+        <w:pStyle w:val="ListParagraph"/>
+      </w:pPr>
+    </w:p>
+    <w:p>
+      <w:pPr>
+        <w:pStyle w:val="ListParagraph"/>
+      </w:pPr>
+    </w:p>
+    <w:p>
+      <w:pPr>
+        <w:pStyle w:val="ListParagraph"/>
+      </w:pPr>
+    </w:p>
+    <w:p>
+      <w:pPr>
+        <w:pStyle w:val="ListParagraph"/>
+      </w:pPr>
+      <w:r>
+        <w:lastRenderedPageBreak/>
         <w:t>Global counter disassembly view:</w:t>
       </w:r>
     </w:p>
@@ -1953,7 +2272,6 @@
         <w:rPr>
           <w:noProof/>
         </w:rPr>
-        <w:lastRenderedPageBreak/>
         <w:drawing>
           <wp:inline distT="0" distB="0" distL="0" distR="0" wp14:anchorId="51B4FDD8" wp14:editId="1A024447">
             <wp:extent cx="4122420" cy="2676525"/>
@@ -2853,6 +3171,7 @@
   <w:style w:type="character" w:default="1" w:styleId="DefaultParagraphFont">
     <w:name w:val="Default Paragraph Font"/>
     <w:uiPriority w:val="1"/>
+    <w:semiHidden/>
     <w:unhideWhenUsed/>
   </w:style>
   <w:style w:type="table" w:default="1" w:styleId="TableNormal">

</xml_diff>

<commit_message>
Blinky LED lesson document update
</commit_message>
<xml_diff>
--- a/Embedded C Programming.docx
+++ b/Embedded C Programming.docx
@@ -82,23 +82,7 @@
         <w:t xml:space="preserve"> (Integer):</w:t>
       </w:r>
       <w:r>
-        <w:t xml:space="preserve"> +</w:t>
-      </w:r>
-      <w:proofErr w:type="spellStart"/>
-      <w:r>
-        <w:t>ve</w:t>
-      </w:r>
-      <w:proofErr w:type="spellEnd"/>
-      <w:r>
-        <w:t xml:space="preserve"> range = 0-0x7FFFFFFF and -</w:t>
-      </w:r>
-      <w:proofErr w:type="spellStart"/>
-      <w:r>
-        <w:t>ve</w:t>
-      </w:r>
-      <w:proofErr w:type="spellEnd"/>
-      <w:r>
-        <w:t xml:space="preserve"> range = 0x80000000-0Xffffffff (-1).</w:t>
+        <w:t xml:space="preserve"> +ve range = 0-0x7FFFFFFF and -ve range = 0x80000000-0Xffffffff (-1).</w:t>
       </w:r>
     </w:p>
     <w:p>
@@ -172,7 +156,7 @@
                     <pic:cNvPicPr/>
                   </pic:nvPicPr>
                   <pic:blipFill>
-                    <a:blip r:embed="rId5"/>
+                    <a:blip r:embed="rId6"/>
                     <a:stretch>
                       <a:fillRect/>
                     </a:stretch>
@@ -252,7 +236,7 @@
                     <pic:cNvPicPr/>
                   </pic:nvPicPr>
                   <pic:blipFill>
-                    <a:blip r:embed="rId6"/>
+                    <a:blip r:embed="rId7"/>
                     <a:stretch>
                       <a:fillRect/>
                     </a:stretch>
@@ -341,7 +325,7 @@
                     <pic:cNvPicPr/>
                   </pic:nvPicPr>
                   <pic:blipFill>
-                    <a:blip r:embed="rId7"/>
+                    <a:blip r:embed="rId8"/>
                     <a:stretch>
                       <a:fillRect/>
                     </a:stretch>
@@ -371,15 +355,7 @@
         </w:numPr>
       </w:pPr>
       <w:r>
-        <w:t xml:space="preserve">Compiler Magic: Even though the flow in the while loop is first </w:t>
-      </w:r>
-      <w:proofErr w:type="gramStart"/>
-      <w:r>
-        <w:t>compare</w:t>
-      </w:r>
-      <w:proofErr w:type="gramEnd"/>
-      <w:r>
-        <w:t xml:space="preserve"> and then increment the compiler uses a different approach as follows.</w:t>
+        <w:t>Compiler Magic: Even though the flow in the while loop is first compare and then increment the compiler uses a different approach as follows.</w:t>
       </w:r>
     </w:p>
     <w:p>
@@ -406,7 +382,7 @@
                     <pic:cNvPicPr/>
                   </pic:nvPicPr>
                   <pic:blipFill>
-                    <a:blip r:embed="rId8"/>
+                    <a:blip r:embed="rId9"/>
                     <a:stretch>
                       <a:fillRect/>
                     </a:stretch>
@@ -432,28 +408,15 @@
         <w:pStyle w:val="ListParagraph"/>
       </w:pPr>
       <w:r>
-        <w:t xml:space="preserve">But </w:t>
-      </w:r>
-      <w:proofErr w:type="gramStart"/>
-      <w:r>
-        <w:t>both  the</w:t>
-      </w:r>
-      <w:proofErr w:type="gramEnd"/>
-      <w:r>
-        <w:t xml:space="preserve"> flows are same then how can I say the compiler is smart?</w:t>
-      </w:r>
-    </w:p>
-    <w:p>
-      <w:pPr>
-        <w:pStyle w:val="ListParagraph"/>
-      </w:pPr>
-      <w:proofErr w:type="gramStart"/>
-      <w:r>
-        <w:t>Well</w:t>
-      </w:r>
-      <w:proofErr w:type="gramEnd"/>
-      <w:r>
-        <w:t xml:space="preserve"> the answer can be seen in the disassembly view check this out.</w:t>
+        <w:t>But both  the flows are same then how can I say the compiler is smart?</w:t>
+      </w:r>
+    </w:p>
+    <w:p>
+      <w:pPr>
+        <w:pStyle w:val="ListParagraph"/>
+      </w:pPr>
+      <w:r>
+        <w:t>Well the answer can be seen in the disassembly view check this out.</w:t>
       </w:r>
     </w:p>
     <w:p>
@@ -481,7 +444,7 @@
                     <pic:cNvPicPr/>
                   </pic:nvPicPr>
                   <pic:blipFill>
-                    <a:blip r:embed="rId9"/>
+                    <a:blip r:embed="rId10"/>
                     <a:stretch>
                       <a:fillRect/>
                     </a:stretch>
@@ -537,28 +500,15 @@
         <w:pStyle w:val="ListParagraph"/>
       </w:pPr>
       <w:r>
-        <w:t xml:space="preserve">Well based on the arm </w:t>
-      </w:r>
-      <w:proofErr w:type="spellStart"/>
-      <w:r>
-        <w:t>cortexs</w:t>
-      </w:r>
-      <w:proofErr w:type="spellEnd"/>
-      <w:r>
-        <w:t xml:space="preserve"> documentation this information is encoded in the instruction.</w:t>
-      </w:r>
-    </w:p>
-    <w:p>
-      <w:pPr>
-        <w:pStyle w:val="ListParagraph"/>
-      </w:pPr>
-      <w:proofErr w:type="gramStart"/>
-      <w:r>
-        <w:t>So</w:t>
-      </w:r>
-      <w:proofErr w:type="gramEnd"/>
-      <w:r>
-        <w:t xml:space="preserve"> in our example 0xdbfc (BLT.N) 0xd means encoding type T1</w:t>
+        <w:t>Well based on the arm cortexs documentation this information is encoded in the instruction.</w:t>
+      </w:r>
+    </w:p>
+    <w:p>
+      <w:pPr>
+        <w:pStyle w:val="ListParagraph"/>
+      </w:pPr>
+      <w:r>
+        <w:t>So in our example 0xdbfc (BLT.N) 0xd means encoding type T1</w:t>
       </w:r>
       <w:r>
         <w:t xml:space="preserve"> (look in figure below), 0xb means the LT </w:t>
@@ -610,7 +560,7 @@
                     <pic:cNvPicPr/>
                   </pic:nvPicPr>
                   <pic:blipFill>
-                    <a:blip r:embed="rId10"/>
+                    <a:blip r:embed="rId11"/>
                     <a:stretch>
                       <a:fillRect/>
                     </a:stretch>
@@ -782,7 +732,7 @@
       <w:pPr>
         <w:pStyle w:val="ListParagraph"/>
       </w:pPr>
-      <w:hyperlink r:id="rId11" w:history="1">
+      <w:hyperlink r:id="rId12" w:history="1">
         <w:r>
           <w:rPr>
             <w:rStyle w:val="Hyperlink"/>
@@ -800,29 +750,13 @@
         <w:t>Now at this point you understand that we need</w:t>
       </w:r>
       <w:r>
-        <w:t xml:space="preserve"> to </w:t>
-      </w:r>
-      <w:proofErr w:type="gramStart"/>
-      <w:r>
-        <w:t xml:space="preserve">perform </w:t>
-      </w:r>
-      <w:r>
-        <w:t xml:space="preserve"> the</w:t>
-      </w:r>
-      <w:proofErr w:type="gramEnd"/>
-      <w:r>
-        <w:t xml:space="preserve"> compilation process </w:t>
-      </w:r>
-      <w:r>
-        <w:t xml:space="preserve">before your </w:t>
-      </w:r>
-      <w:proofErr w:type="spellStart"/>
-      <w:r>
-        <w:t>blinky.c</w:t>
-      </w:r>
-      <w:proofErr w:type="spellEnd"/>
-      <w:r>
-        <w:t xml:space="preserve"> code </w:t>
+        <w:t xml:space="preserve"> to perform </w:t>
+      </w:r>
+      <w:r>
+        <w:t xml:space="preserve"> the compilation process </w:t>
+      </w:r>
+      <w:r>
+        <w:t xml:space="preserve">before your blinky.c code </w:t>
       </w:r>
       <w:r>
         <w:t>is uploaded on your dev board.</w:t>
@@ -847,20 +781,12 @@
         <w:br/>
       </w:r>
       <w:r>
-        <w:t xml:space="preserve">refer to this legendary video by </w:t>
-      </w:r>
-      <w:proofErr w:type="spellStart"/>
-      <w:r>
-        <w:t>ArtfulBytes</w:t>
-      </w:r>
-      <w:proofErr w:type="spellEnd"/>
-      <w:r>
-        <w:t>:</w:t>
+        <w:t>refer to this legendary video by ArtfulBytes:</w:t>
       </w:r>
       <w:r>
         <w:t xml:space="preserve"> </w:t>
       </w:r>
-      <w:hyperlink r:id="rId12" w:history="1">
+      <w:hyperlink r:id="rId13" w:history="1">
         <w:r>
           <w:rPr>
             <w:rStyle w:val="Hyperlink"/>
@@ -871,24 +797,11 @@
       <w:r>
         <w:br/>
       </w:r>
-      <w:proofErr w:type="spellStart"/>
-      <w:r>
-        <w:t>Ill</w:t>
-      </w:r>
-      <w:proofErr w:type="spellEnd"/>
-      <w:r>
-        <w:t xml:space="preserve"> try giving you guys an overview here. After the compilation process we get </w:t>
-      </w:r>
-      <w:proofErr w:type="gramStart"/>
-      <w:r>
-        <w:t xml:space="preserve">the </w:t>
-      </w:r>
-      <w:r>
-        <w:t>.o</w:t>
-      </w:r>
-      <w:proofErr w:type="gramEnd"/>
-      <w:r>
-        <w:t xml:space="preserve"> file which i</w:t>
+      <w:r>
+        <w:t xml:space="preserve">Ill try giving you guys an overview here. After the compilation process we get the </w:t>
+      </w:r>
+      <w:r>
+        <w:t>.o file which i</w:t>
       </w:r>
       <w:r>
         <w:t>s a file created by the compiler</w:t>
@@ -971,11 +884,7 @@
         <w:t xml:space="preserve">The sections are </w:t>
       </w:r>
       <w:r>
-        <w:t xml:space="preserve">mentioned below </w:t>
-      </w:r>
-      <w:proofErr w:type="gramStart"/>
-      <w:r>
-        <w:t>here</w:t>
+        <w:t>mentioned below here</w:t>
       </w:r>
       <w:r>
         <w:t xml:space="preserve"> </w:t>
@@ -983,7 +892,6 @@
       <w:r>
         <w:t>.</w:t>
       </w:r>
-      <w:proofErr w:type="gramEnd"/>
       <w:r>
         <w:t xml:space="preserve"> i.e.</w:t>
       </w:r>
@@ -991,20 +899,7 @@
         <w:br/>
       </w:r>
       <w:r>
-        <w:t xml:space="preserve">.text, </w:t>
-      </w:r>
-      <w:proofErr w:type="gramStart"/>
-      <w:r>
-        <w:t>and .</w:t>
-      </w:r>
-      <w:proofErr w:type="spellStart"/>
-      <w:r>
-        <w:t>const</w:t>
-      </w:r>
-      <w:proofErr w:type="spellEnd"/>
-      <w:proofErr w:type="gramEnd"/>
-      <w:r>
-        <w:t xml:space="preserve"> -&gt; Flash memory (Kind of like an EEPROM) N</w:t>
+        <w:t>.text, and .const -&gt; Flash memory (Kind of like an EEPROM) N</w:t>
       </w:r>
       <w:r>
         <w:t>on-volatile memory</w:t>
@@ -1073,15 +968,7 @@
         <w:t>executable file and writes it to the flash memor</w:t>
       </w:r>
       <w:r>
-        <w:t xml:space="preserve">y. </w:t>
-      </w:r>
-      <w:proofErr w:type="gramStart"/>
-      <w:r>
-        <w:t>So</w:t>
-      </w:r>
-      <w:proofErr w:type="gramEnd"/>
-      <w:r>
-        <w:t xml:space="preserve"> in this </w:t>
+        <w:t xml:space="preserve">y. So in this </w:t>
       </w:r>
       <w:r>
         <w:t>flash memory of the MCU there is a startup code that is executed after it boots</w:t>
@@ -1118,15 +1005,7 @@
       </w:r>
       <w:r>
         <w:br/>
-        <w:t xml:space="preserve">Which variables go to which sections </w:t>
-      </w:r>
-      <w:proofErr w:type="gramStart"/>
-      <w:r>
-        <w:t>is</w:t>
-      </w:r>
-      <w:proofErr w:type="gramEnd"/>
-      <w:r>
-        <w:t xml:space="preserve"> explained in the video link provided above.</w:t>
+        <w:t>Which variables go to which sections is explained in the video link provided above.</w:t>
       </w:r>
       <w:r>
         <w:br/>
@@ -1168,7 +1047,7 @@
                     <pic:cNvPicPr/>
                   </pic:nvPicPr>
                   <pic:blipFill>
-                    <a:blip r:embed="rId13">
+                    <a:blip r:embed="rId14">
                       <a:extLst>
                         <a:ext uri="{28A0092B-C50C-407E-A947-70E740481C1C}">
                           <a14:useLocalDpi xmlns:a14="http://schemas.microsoft.com/office/drawing/2010/main" val="0"/>
@@ -1209,27 +1088,20 @@
       <w:r>
         <w:t xml:space="preserve"> </w:t>
       </w:r>
-      <w:proofErr w:type="spellStart"/>
-      <w:r>
-        <w:t>incase</w:t>
-      </w:r>
-      <w:proofErr w:type="spellEnd"/>
-      <w:r>
-        <w:t xml:space="preserve"> of the global counter does the compiler load the static memory address from PC in </w:t>
+      <w:r>
+        <w:t>incase of the global counter</w:t>
+      </w:r>
+      <w:r>
+        <w:t>,</w:t>
+      </w:r>
+      <w:r>
+        <w:t xml:space="preserve"> does the compiler load the static memory address from PC in </w:t>
       </w:r>
       <w:r>
         <w:t xml:space="preserve">     </w:t>
       </w:r>
       <w:r>
-        <w:t xml:space="preserve">r3? </w:t>
-      </w:r>
-      <w:proofErr w:type="spellStart"/>
-      <w:r>
-        <w:t>ldr</w:t>
-      </w:r>
-      <w:proofErr w:type="spellEnd"/>
-      <w:r>
-        <w:t xml:space="preserve"> r3, [pc, #56]</w:t>
+        <w:t>r3? ldr r3, [pc, #56]</w:t>
       </w:r>
     </w:p>
     <w:p>
@@ -1240,13 +1112,8 @@
           <w:numId w:val="3"/>
         </w:numPr>
       </w:pPr>
-      <w:proofErr w:type="spellStart"/>
-      <w:r>
-        <w:t>ldr</w:t>
-      </w:r>
-      <w:proofErr w:type="spellEnd"/>
-      <w:r>
-        <w:t xml:space="preserve"> r3, [pc, #56]</w:t>
+      <w:r>
+        <w:t>ldr r3, [pc, #56]</w:t>
       </w:r>
       <w:r>
         <w:t xml:space="preserve"> here the </w:t>
@@ -1258,15 +1125,7 @@
         <w:t xml:space="preserve"> address</w:t>
       </w:r>
       <w:r>
-        <w:t xml:space="preserve"> of the </w:t>
-      </w:r>
-      <w:proofErr w:type="spellStart"/>
-      <w:r>
-        <w:t>global_counter</w:t>
-      </w:r>
-      <w:proofErr w:type="spellEnd"/>
-      <w:r>
-        <w:t xml:space="preserve"> variable is loaded from the static memory</w:t>
+        <w:t xml:space="preserve"> of the global_counter variable is loaded from the static memory</w:t>
       </w:r>
       <w:r>
         <w:t xml:space="preserve">. </w:t>
@@ -1300,15 +1159,7 @@
         <w:t>the compiler</w:t>
       </w:r>
       <w:r>
-        <w:t xml:space="preserve"> know which is the address of </w:t>
-      </w:r>
-      <w:proofErr w:type="spellStart"/>
-      <w:r>
-        <w:t>global_counter</w:t>
-      </w:r>
-      <w:proofErr w:type="spellEnd"/>
-      <w:r>
-        <w:t xml:space="preserve"> what if there were more global variables?</w:t>
+        <w:t xml:space="preserve"> know which is the address of global_counter what if there were more global variables?</w:t>
       </w:r>
     </w:p>
     <w:p>
@@ -1515,35 +1366,11 @@
         <w:t xml:space="preserve">Syntax: </w:t>
       </w:r>
       <w:r>
-        <w:t xml:space="preserve">int* </w:t>
-      </w:r>
-      <w:proofErr w:type="spellStart"/>
-      <w:r>
-        <w:t>ptr</w:t>
-      </w:r>
-      <w:proofErr w:type="spellEnd"/>
-      <w:r>
-        <w:t>;</w:t>
-      </w:r>
-      <w:r>
-        <w:br/>
-        <w:t xml:space="preserve">Here we read the above statement backwards to make sense, the variable </w:t>
-      </w:r>
-      <w:proofErr w:type="spellStart"/>
-      <w:r>
-        <w:t>ptr</w:t>
-      </w:r>
-      <w:proofErr w:type="spellEnd"/>
-      <w:r>
-        <w:t xml:space="preserve"> is a pointer (*) that points to </w:t>
-      </w:r>
-      <w:proofErr w:type="gramStart"/>
-      <w:r>
-        <w:t>a</w:t>
-      </w:r>
-      <w:proofErr w:type="gramEnd"/>
-      <w:r>
-        <w:t xml:space="preserve"> integer type value.</w:t>
+        <w:t>int* ptr;</w:t>
+      </w:r>
+      <w:r>
+        <w:br/>
+        <w:t>Here we read the above statement backwards to make sense, the variable ptr is a pointer (*) that points to a integer type value.</w:t>
       </w:r>
       <w:r>
         <w:br/>
@@ -1587,7 +1414,6 @@
       <w:r>
         <w:t xml:space="preserve">variable </w:t>
       </w:r>
-      <w:proofErr w:type="spellStart"/>
       <w:r>
         <w:t>global</w:t>
       </w:r>
@@ -1595,11 +1421,7 @@
         <w:t>_</w:t>
       </w:r>
       <w:r>
-        <w:t>counter</w:t>
-      </w:r>
-      <w:proofErr w:type="spellEnd"/>
-      <w:r>
-        <w:t xml:space="preserve"> is pushed onto the stack this can be seen in the first LDR and STR instruction (check Pointer Variable disassembly view</w:t>
+        <w:t>counter is pushed onto the stack this can be seen in the first LDR and STR instruction (check Pointer Variable disassembly view</w:t>
       </w:r>
       <w:r>
         <w:t xml:space="preserve"> Screenshot below)</w:t>
@@ -1623,132 +1445,91 @@
         <w:t xml:space="preserve"> </w:t>
       </w:r>
       <w:r>
-        <w:t xml:space="preserve">since </w:t>
-      </w:r>
-      <w:proofErr w:type="gramStart"/>
+        <w:t xml:space="preserve">since the </w:t>
+      </w:r>
+      <w:r>
+        <w:t>.</w:t>
+      </w:r>
+      <w:r>
+        <w:t xml:space="preserve">bss section </w:t>
+      </w:r>
+      <w:r>
+        <w:t xml:space="preserve">in RAM </w:t>
+      </w:r>
+      <w:r>
+        <w:t xml:space="preserve">contains the </w:t>
+      </w:r>
+      <w:r>
+        <w:t>global_counter variable</w:t>
+      </w:r>
+      <w:r>
+        <w:t xml:space="preserve">, we need to </w:t>
+      </w:r>
+      <w:r>
+        <w:t>traverse to this section by getting its address from the FLASH memory,</w:t>
+      </w:r>
+      <w:r>
+        <w:t xml:space="preserve"> this is calculated by offsetting the PC by 36. </w:t>
+      </w:r>
+      <w:r>
+        <w:t>Ldr r3,[PC,#36]</w:t>
+      </w:r>
+      <w:r>
+        <w:t xml:space="preserve"> </w:t>
+      </w:r>
+      <w:r>
+        <w:t xml:space="preserve"> </w:t>
+      </w:r>
+      <w:r>
+        <w:t xml:space="preserve">giving </w:t>
+      </w:r>
+      <w:r>
+        <w:t xml:space="preserve">r3=0x8000208 this is the memory address </w:t>
+      </w:r>
+      <w:r>
+        <w:t>in the flash memory</w:t>
+      </w:r>
+      <w:r>
+        <w:t xml:space="preserve"> (begins from </w:t>
+      </w:r>
+      <w:r>
+        <w:t>0x8000000</w:t>
+      </w:r>
+      <w:r>
+        <w:t>)</w:t>
+      </w:r>
+      <w:r>
+        <w:t xml:space="preserve"> that contains the </w:t>
+      </w:r>
+      <w:r>
+        <w:t xml:space="preserve">RAM </w:t>
+      </w:r>
+      <w:r>
+        <w:t>address</w:t>
+      </w:r>
+      <w:r>
+        <w:t xml:space="preserve"> (0x2000</w:t>
+      </w:r>
+      <w:r>
+        <w:t>001c)</w:t>
+      </w:r>
+      <w:r>
+        <w:t xml:space="preserve"> </w:t>
+      </w:r>
+      <w:r>
+        <w:t xml:space="preserve">of </w:t>
+      </w:r>
       <w:r>
         <w:t xml:space="preserve">the </w:t>
       </w:r>
       <w:r>
-        <w:t>.</w:t>
-      </w:r>
-      <w:proofErr w:type="spellStart"/>
-      <w:r>
-        <w:t>bss</w:t>
-      </w:r>
-      <w:proofErr w:type="spellEnd"/>
-      <w:proofErr w:type="gramEnd"/>
-      <w:r>
-        <w:t xml:space="preserve"> section </w:t>
-      </w:r>
-      <w:r>
-        <w:t xml:space="preserve">in RAM </w:t>
-      </w:r>
-      <w:r>
-        <w:t xml:space="preserve">contains the </w:t>
-      </w:r>
-      <w:proofErr w:type="spellStart"/>
-      <w:r>
-        <w:t>global_counter</w:t>
-      </w:r>
-      <w:proofErr w:type="spellEnd"/>
-      <w:r>
-        <w:t xml:space="preserve"> variable</w:t>
-      </w:r>
-      <w:r>
-        <w:t xml:space="preserve">, we need to </w:t>
-      </w:r>
-      <w:r>
-        <w:t>traverse to this section by getting its address from the FLASH memory,</w:t>
-      </w:r>
-      <w:r>
-        <w:t xml:space="preserve"> this is calculated by offsetting the PC by 36. </w:t>
-      </w:r>
-      <w:proofErr w:type="spellStart"/>
-      <w:r>
-        <w:t>Ldr</w:t>
-      </w:r>
-      <w:proofErr w:type="spellEnd"/>
-      <w:r>
-        <w:t xml:space="preserve"> r</w:t>
-      </w:r>
-      <w:proofErr w:type="gramStart"/>
-      <w:r>
-        <w:t>3,[</w:t>
-      </w:r>
-      <w:proofErr w:type="gramEnd"/>
-      <w:r>
-        <w:t>PC,#36]</w:t>
-      </w:r>
-      <w:r>
-        <w:t xml:space="preserve"> </w:t>
-      </w:r>
-      <w:r>
-        <w:t xml:space="preserve"> </w:t>
-      </w:r>
-      <w:r>
-        <w:t xml:space="preserve">giving </w:t>
-      </w:r>
-      <w:r>
-        <w:t xml:space="preserve">r3=0x8000208 this is the memory address </w:t>
-      </w:r>
-      <w:r>
-        <w:t>in the flash memory</w:t>
-      </w:r>
-      <w:r>
-        <w:t xml:space="preserve"> (begins from </w:t>
-      </w:r>
-      <w:r>
-        <w:t>0x8000000</w:t>
-      </w:r>
-      <w:r>
-        <w:t>)</w:t>
-      </w:r>
-      <w:r>
-        <w:t xml:space="preserve"> that contains the </w:t>
-      </w:r>
-      <w:r>
-        <w:t xml:space="preserve">RAM </w:t>
-      </w:r>
-      <w:r>
-        <w:t>address</w:t>
-      </w:r>
-      <w:r>
-        <w:t xml:space="preserve"> (0x2000</w:t>
-      </w:r>
-      <w:r>
-        <w:t>001c)</w:t>
-      </w:r>
-      <w:r>
-        <w:t xml:space="preserve"> </w:t>
-      </w:r>
-      <w:r>
-        <w:t xml:space="preserve">of </w:t>
-      </w:r>
-      <w:r>
-        <w:t xml:space="preserve">the </w:t>
-      </w:r>
-      <w:proofErr w:type="spellStart"/>
-      <w:r>
-        <w:t>global_counter</w:t>
-      </w:r>
-      <w:proofErr w:type="spellEnd"/>
-      <w:r>
-        <w:t xml:space="preserve"> </w:t>
+        <w:t xml:space="preserve">global_counter </w:t>
       </w:r>
       <w:r>
         <w:t xml:space="preserve">variable </w:t>
       </w:r>
       <w:r>
-        <w:t>which lies in the .</w:t>
-      </w:r>
-      <w:proofErr w:type="spellStart"/>
-      <w:r>
-        <w:t>bss</w:t>
-      </w:r>
-      <w:proofErr w:type="spellEnd"/>
-      <w:r>
-        <w:t xml:space="preserve"> section</w:t>
+        <w:t>which lies in the .bss section</w:t>
       </w:r>
       <w:r>
         <w:t xml:space="preserve"> of the RAM </w:t>
@@ -1781,7 +1562,7 @@
                     <pic:cNvPicPr/>
                   </pic:nvPicPr>
                   <pic:blipFill>
-                    <a:blip r:embed="rId14"/>
+                    <a:blip r:embed="rId15"/>
                     <a:stretch>
                       <a:fillRect/>
                     </a:stretch>
@@ -1806,15 +1587,7 @@
         <w:t xml:space="preserve">this is the screenshot of the MAP file generated by the linker telling me </w:t>
       </w:r>
       <w:r>
-        <w:t xml:space="preserve">at what address the </w:t>
-      </w:r>
-      <w:proofErr w:type="spellStart"/>
-      <w:r>
-        <w:t>global_counter</w:t>
-      </w:r>
-      <w:proofErr w:type="spellEnd"/>
-      <w:r>
-        <w:t xml:space="preserve"> is stored.</w:t>
+        <w:t>at what address the global_counter is stored.</w:t>
       </w:r>
     </w:p>
     <w:p>
@@ -1829,15 +1602,7 @@
         <w:t>Then the STR instruction</w:t>
       </w:r>
       <w:r>
-        <w:t xml:space="preserve"> stores this RAM address of the </w:t>
-      </w:r>
-      <w:proofErr w:type="spellStart"/>
-      <w:r>
-        <w:t>global_counter</w:t>
-      </w:r>
-      <w:proofErr w:type="spellEnd"/>
-      <w:r>
-        <w:t xml:space="preserve"> onto the stack </w:t>
+        <w:t xml:space="preserve"> stores this RAM address of the global_counter onto the stack </w:t>
       </w:r>
       <w:r>
         <w:t xml:space="preserve">i.e. the stack address here is stored in r7 </w:t>
@@ -1871,7 +1636,7 @@
                     <pic:cNvPicPr/>
                   </pic:nvPicPr>
                   <pic:blipFill>
-                    <a:blip r:embed="rId15"/>
+                    <a:blip r:embed="rId16"/>
                     <a:stretch>
                       <a:fillRect/>
                     </a:stretch>
@@ -1914,13 +1679,8 @@
         <w:br/>
         <w:t xml:space="preserve">so now anytime global counter needs to be called or updated </w:t>
       </w:r>
-      <w:proofErr w:type="spellStart"/>
-      <w:r>
-        <w:t>global_counters</w:t>
-      </w:r>
-      <w:proofErr w:type="spellEnd"/>
-      <w:r>
-        <w:t xml:space="preserve"> address is read from the stack </w:t>
+      <w:r>
+        <w:t xml:space="preserve">global_counters address is read from the stack </w:t>
       </w:r>
       <w:r>
         <w:t>and the operations are performed on its value</w:t>
@@ -1973,7 +1733,7 @@
                     <pic:cNvPicPr/>
                   </pic:nvPicPr>
                   <pic:blipFill>
-                    <a:blip r:embed="rId16"/>
+                    <a:blip r:embed="rId17"/>
                     <a:stretch>
                       <a:fillRect/>
                     </a:stretch>
@@ -1999,15 +1759,7 @@
         <w:ind w:left="360"/>
       </w:pPr>
       <w:r>
-        <w:t xml:space="preserve">As can be seen </w:t>
-      </w:r>
-      <w:proofErr w:type="spellStart"/>
-      <w:r>
-        <w:t>sptr</w:t>
-      </w:r>
-      <w:proofErr w:type="spellEnd"/>
-      <w:r>
-        <w:t xml:space="preserve"> is initialised with 0x20000020</w:t>
+        <w:t>As can be seen sptr is initialised with 0x20000020</w:t>
       </w:r>
       <w:r>
         <w:t xml:space="preserve"> (memory address in RAM)</w:t>
@@ -2035,18 +1787,10 @@
         <w:t>i.e. 0xDEADBEEF</w:t>
       </w:r>
       <w:r>
-        <w:t xml:space="preserve"> this value was stored in the FLASH </w:t>
-      </w:r>
-      <w:proofErr w:type="gramStart"/>
-      <w:r>
-        <w:t>memory</w:t>
-      </w:r>
-      <w:r>
-        <w:t>(</w:t>
-      </w:r>
-      <w:proofErr w:type="gramEnd"/>
-      <w:r>
-        <w:t>begins from 0x8000000)</w:t>
+        <w:t xml:space="preserve"> this value was stored in the FLASH memory</w:t>
+      </w:r>
+      <w:r>
+        <w:t>(begins from 0x8000000)</w:t>
       </w:r>
       <w:r>
         <w:t xml:space="preserve"> (you can verify this b</w:t>
@@ -2084,15 +1828,7 @@
         <w:t xml:space="preserve">The compiler may </w:t>
       </w:r>
       <w:r>
-        <w:t xml:space="preserve">throw an error or warning if you try doing this </w:t>
-      </w:r>
-      <w:proofErr w:type="spellStart"/>
-      <w:r>
-        <w:t>sptr</w:t>
-      </w:r>
-      <w:proofErr w:type="spellEnd"/>
-      <w:r>
-        <w:t xml:space="preserve"> = 0x20000020</w:t>
+        <w:t>throw an error or warning if you try doing this sptr = 0x20000020</w:t>
       </w:r>
       <w:r>
         <w:t xml:space="preserve"> </w:t>
@@ -2103,13 +1839,8 @@
       <w:r>
         <w:t xml:space="preserve">. </w:t>
       </w:r>
-      <w:proofErr w:type="spellStart"/>
-      <w:r>
-        <w:t>sPtr</w:t>
-      </w:r>
-      <w:proofErr w:type="spellEnd"/>
-      <w:r>
-        <w:t xml:space="preserve"> = (</w:t>
+      <w:r>
+        <w:t>sPtr = (</w:t>
       </w:r>
       <w:r>
         <w:rPr>
@@ -2154,7 +1885,7 @@
                     <pic:cNvPicPr/>
                   </pic:nvPicPr>
                   <pic:blipFill>
-                    <a:blip r:embed="rId17"/>
+                    <a:blip r:embed="rId18"/>
                     <a:stretch>
                       <a:fillRect/>
                     </a:stretch>
@@ -2176,15 +1907,7 @@
       </w:r>
       <w:r>
         <w:br/>
-        <w:t xml:space="preserve">pretty interesting right? Remember this as we will need these bad </w:t>
-      </w:r>
-      <w:proofErr w:type="spellStart"/>
-      <w:r>
-        <w:t>boyz</w:t>
-      </w:r>
-      <w:proofErr w:type="spellEnd"/>
-      <w:r>
-        <w:t xml:space="preserve"> </w:t>
+        <w:t xml:space="preserve">pretty interesting right? Remember this as we will need these bad boyz </w:t>
       </w:r>
       <w:r>
         <w:t>in the future.</w:t>
@@ -2288,7 +2011,7 @@
                     <pic:cNvPicPr/>
                   </pic:nvPicPr>
                   <pic:blipFill>
-                    <a:blip r:embed="rId13">
+                    <a:blip r:embed="rId14">
                       <a:extLst>
                         <a:ext uri="{28A0092B-C50C-407E-A947-70E740481C1C}">
                           <a14:useLocalDpi xmlns:a14="http://schemas.microsoft.com/office/drawing/2010/main" val="0"/>
@@ -2345,7 +2068,7 @@
                     <pic:cNvPicPr/>
                   </pic:nvPicPr>
                   <pic:blipFill>
-                    <a:blip r:embed="rId18"/>
+                    <a:blip r:embed="rId19"/>
                     <a:stretch>
                       <a:fillRect/>
                     </a:stretch>
@@ -2401,7 +2124,7 @@
                     <pic:cNvPicPr/>
                   </pic:nvPicPr>
                   <pic:blipFill>
-                    <a:blip r:embed="rId19">
+                    <a:blip r:embed="rId20">
                       <a:extLst>
                         <a:ext uri="{28A0092B-C50C-407E-A947-70E740481C1C}">
                           <a14:useLocalDpi xmlns:a14="http://schemas.microsoft.com/office/drawing/2010/main" val="0"/>
@@ -2428,6 +2151,435 @@
         </w:drawing>
       </w:r>
     </w:p>
+    <w:p>
+      <w:pPr>
+        <w:pStyle w:val="ListParagraph"/>
+      </w:pPr>
+    </w:p>
+    <w:p>
+      <w:pPr>
+        <w:pStyle w:val="ListParagraph"/>
+        <w:rPr>
+          <w:b/>
+          <w:bCs/>
+          <w:sz w:val="36"/>
+          <w:szCs w:val="36"/>
+          <w:u w:val="single"/>
+        </w:rPr>
+      </w:pPr>
+      <w:r>
+        <w:rPr>
+          <w:b/>
+          <w:bCs/>
+          <w:sz w:val="36"/>
+          <w:szCs w:val="36"/>
+          <w:u w:val="single"/>
+        </w:rPr>
+        <w:lastRenderedPageBreak/>
+        <w:t xml:space="preserve">Binky </w:t>
+      </w:r>
+      <w:r>
+        <w:rPr>
+          <w:b/>
+          <w:bCs/>
+          <w:sz w:val="36"/>
+          <w:szCs w:val="36"/>
+          <w:u w:val="single"/>
+        </w:rPr>
+        <w:t>LED</w:t>
+      </w:r>
+    </w:p>
+    <w:p>
+      <w:pPr>
+        <w:pStyle w:val="ListParagraph"/>
+      </w:pPr>
+      <w:r>
+        <w:t>So in the last lesson pointers were the main focus, so lets start with the first use-case of pointers from the embedded perspective.</w:t>
+      </w:r>
+    </w:p>
+    <w:p>
+      <w:pPr>
+        <w:pStyle w:val="ListParagraph"/>
+      </w:pPr>
+    </w:p>
+    <w:p>
+      <w:pPr>
+        <w:pStyle w:val="ListParagraph"/>
+      </w:pPr>
+      <w:r>
+        <w:t xml:space="preserve">As I noted earlier, we use pointers to access the various peripheral registers in </w:t>
+      </w:r>
+      <w:r>
+        <w:t>an</w:t>
+      </w:r>
+      <w:r>
+        <w:t xml:space="preserve"> MCU.</w:t>
+      </w:r>
+      <w:r>
+        <w:t xml:space="preserve"> Here in this </w:t>
+      </w:r>
+      <w:r>
+        <w:t>lesson,</w:t>
+      </w:r>
+      <w:r>
+        <w:t xml:space="preserve"> we will begin by blinking a user LED on the stm32 board without using any libraries to configure and blink the LED by using the MCU specific datasheet, user-manual, and the reference manual. Initially these documents gave me the chills when I first opened them, but fear not as you don’t have to read it entirely to blink an LED.</w:t>
+      </w:r>
+    </w:p>
+    <w:p>
+      <w:pPr>
+        <w:pStyle w:val="ListParagraph"/>
+      </w:pPr>
+    </w:p>
+    <w:p>
+      <w:pPr>
+        <w:pStyle w:val="ListParagraph"/>
+      </w:pPr>
+      <w:r>
+        <w:t>Note: Just because I use a stm32 nucleo board to implement the blinky code does not mean you have to go buy the STM32, rather you could work with a MCU that is with you right now. All you need is to download the datasheet, User manual and Reference manual wrt your mcu</w:t>
+      </w:r>
+      <w:r>
+        <w:t xml:space="preserve"> on the dev board</w:t>
+      </w:r>
+      <w:r>
+        <w:t>. Don’t be afraid to use your Arduino, esp32 etc.</w:t>
+      </w:r>
+    </w:p>
+    <w:p>
+      <w:pPr>
+        <w:pStyle w:val="ListParagraph"/>
+      </w:pPr>
+    </w:p>
+    <w:p>
+      <w:pPr>
+        <w:pStyle w:val="ListParagraph"/>
+      </w:pPr>
+      <w:r>
+        <w:t>Blinking the LED includes the following and this is what most of your libraries do or implement the blinking of an LED:</w:t>
+      </w:r>
+    </w:p>
+    <w:p>
+      <w:r>
+        <w:lastRenderedPageBreak/>
+        <w:t>So,</w:t>
+      </w:r>
+      <w:r>
+        <w:t xml:space="preserve"> to begin with</w:t>
+      </w:r>
+      <w:r>
+        <w:t>,</w:t>
+      </w:r>
+      <w:r>
+        <w:t xml:space="preserve"> </w:t>
+      </w:r>
+      <w:r>
+        <w:t>take a look at this block diagram of the MCU</w:t>
+      </w:r>
+      <w:r>
+        <w:br/>
+      </w:r>
+      <w:r>
+        <w:rPr>
+          <w:noProof/>
+        </w:rPr>
+        <w:drawing>
+          <wp:inline distT="0" distB="0" distL="0" distR="0" wp14:anchorId="0B1B5444" wp14:editId="3FDBC555">
+            <wp:extent cx="5731510" cy="5406390"/>
+            <wp:effectExtent l="0" t="0" r="2540" b="3810"/>
+            <wp:docPr id="1288566734" name="Picture 1"/>
+            <wp:cNvGraphicFramePr>
+              <a:graphicFrameLocks xmlns:a="http://schemas.openxmlformats.org/drawingml/2006/main" noChangeAspect="1"/>
+            </wp:cNvGraphicFramePr>
+            <a:graphic xmlns:a="http://schemas.openxmlformats.org/drawingml/2006/main">
+              <a:graphicData uri="http://schemas.openxmlformats.org/drawingml/2006/picture">
+                <pic:pic xmlns:pic="http://schemas.openxmlformats.org/drawingml/2006/picture">
+                  <pic:nvPicPr>
+                    <pic:cNvPr id="1288566734" name=""/>
+                    <pic:cNvPicPr/>
+                  </pic:nvPicPr>
+                  <pic:blipFill>
+                    <a:blip r:embed="rId21"/>
+                    <a:stretch>
+                      <a:fillRect/>
+                    </a:stretch>
+                  </pic:blipFill>
+                  <pic:spPr>
+                    <a:xfrm>
+                      <a:off x="0" y="0"/>
+                      <a:ext cx="5731510" cy="5406390"/>
+                    </a:xfrm>
+                    <a:prstGeom prst="rect">
+                      <a:avLst/>
+                    </a:prstGeom>
+                  </pic:spPr>
+                </pic:pic>
+              </a:graphicData>
+            </a:graphic>
+          </wp:inline>
+        </w:drawing>
+      </w:r>
+    </w:p>
+    <w:p>
+      <w:r>
+        <w:t>T</w:t>
+      </w:r>
+      <w:r>
+        <w:t>he on</w:t>
+      </w:r>
+      <w:r>
+        <w:t>-</w:t>
+      </w:r>
+      <w:r>
+        <w:t xml:space="preserve">board user-LED is internally connected to the </w:t>
+      </w:r>
+      <w:r>
+        <w:t xml:space="preserve">32 bit </w:t>
+      </w:r>
+      <w:r>
+        <w:t>GPIO</w:t>
+      </w:r>
+      <w:r>
+        <w:t xml:space="preserve">-PORT B </w:t>
+      </w:r>
+      <w:r>
+        <w:t>register</w:t>
+      </w:r>
+      <w:r>
+        <w:t>, and if you intend to use any of these registers you would need to perform the following steps,</w:t>
+      </w:r>
+      <w:r>
+        <w:br/>
+      </w:r>
+    </w:p>
+    <w:p>
+      <w:pPr>
+        <w:pStyle w:val="ListParagraph"/>
+        <w:numPr>
+          <w:ilvl w:val="0"/>
+          <w:numId w:val="5"/>
+        </w:numPr>
+      </w:pPr>
+      <w:r>
+        <w:t>The ARM CPU is connected to the on</w:t>
+      </w:r>
+      <w:r>
+        <w:t>-</w:t>
+      </w:r>
+      <w:r>
+        <w:t>chip memory via an AHB</w:t>
+      </w:r>
+      <w:r>
+        <w:t>. Hence, we enable the peripheral clock to the AHB bus. Here RCC_AHBENR is the register we set to enable the clock to the GPIO port B register specifically.</w:t>
+      </w:r>
+    </w:p>
+    <w:p>
+      <w:pPr>
+        <w:pStyle w:val="ListParagraph"/>
+        <w:numPr>
+          <w:ilvl w:val="0"/>
+          <w:numId w:val="5"/>
+        </w:numPr>
+      </w:pPr>
+      <w:r>
+        <w:t xml:space="preserve">Set the mode of PIN 13 to output or input. Set the bit corresponding to PB13 in the </w:t>
+      </w:r>
+      <w:r>
+        <w:t>GPIO_B_MODER register</w:t>
+      </w:r>
+      <w:r>
+        <w:t xml:space="preserve"> to output mode by referring the reference manual in my case the output mode is 01.</w:t>
+      </w:r>
+    </w:p>
+    <w:p>
+      <w:pPr>
+        <w:pStyle w:val="ListParagraph"/>
+        <w:numPr>
+          <w:ilvl w:val="0"/>
+          <w:numId w:val="5"/>
+        </w:numPr>
+      </w:pPr>
+      <w:r>
+        <w:t>Now the GPIO has a data register for input and output data.</w:t>
+      </w:r>
+      <w:r>
+        <w:t xml:space="preserve"> Here GPIO_ODR register the bit no 13 corresponding to PB13 is set and reset to blink the LED.</w:t>
+      </w:r>
+    </w:p>
+    <w:p>
+      <w:pPr>
+        <w:pStyle w:val="ListParagraph"/>
+        <w:numPr>
+          <w:ilvl w:val="0"/>
+          <w:numId w:val="5"/>
+        </w:numPr>
+      </w:pPr>
+      <w:r>
+        <w:t>By default, the PB13 is configured in the push-pull output type configuration.</w:t>
+      </w:r>
+    </w:p>
+    <w:p>
+      <w:pPr>
+        <w:rPr>
+          <w:b/>
+          <w:bCs/>
+        </w:rPr>
+      </w:pPr>
+      <w:r>
+        <w:t>As can be seen we used the registers inside the microcontroller to blink the LED and we did that with the help of pointers, we managed to set and reset a bit inside a particular register by making use of the provided start address and its offset (mentioned in the reference manual)</w:t>
+      </w:r>
+      <w:r>
+        <w:br/>
+      </w:r>
+    </w:p>
+    <w:p>
+      <w:pPr>
+        <w:rPr>
+          <w:b/>
+          <w:bCs/>
+        </w:rPr>
+      </w:pPr>
+      <w:r>
+        <w:rPr>
+          <w:b/>
+          <w:bCs/>
+        </w:rPr>
+        <w:lastRenderedPageBreak/>
+        <w:t xml:space="preserve">ex: </w:t>
+      </w:r>
+    </w:p>
+    <w:p>
+      <w:pPr>
+        <w:rPr>
+          <w:b/>
+          <w:bCs/>
+        </w:rPr>
+      </w:pPr>
+      <w:r>
+        <w:rPr>
+          <w:b/>
+          <w:bCs/>
+        </w:rPr>
+        <w:t>#define GPIO_B_ODR_OFST   0x14</w:t>
+      </w:r>
+    </w:p>
+    <w:p>
+      <w:pPr>
+        <w:rPr>
+          <w:b/>
+          <w:bCs/>
+        </w:rPr>
+      </w:pPr>
+      <w:r>
+        <w:rPr>
+          <w:b/>
+          <w:bCs/>
+        </w:rPr>
+        <w:t>#define GPIO_B_START_ADDR 0x48000400</w:t>
+      </w:r>
+    </w:p>
+    <w:p>
+      <w:r>
+        <w:rPr>
+          <w:b/>
+          <w:bCs/>
+        </w:rPr>
+        <w:t>#define</w:t>
+      </w:r>
+      <w:r>
+        <w:t xml:space="preserve"> GPIO_B_ODR        (*((</w:t>
+      </w:r>
+      <w:r>
+        <w:rPr>
+          <w:b/>
+          <w:bCs/>
+        </w:rPr>
+        <w:t>unsigned</w:t>
+      </w:r>
+      <w:r>
+        <w:t xml:space="preserve"> </w:t>
+      </w:r>
+      <w:r>
+        <w:rPr>
+          <w:b/>
+          <w:bCs/>
+        </w:rPr>
+        <w:t>int</w:t>
+      </w:r>
+      <w:r>
+        <w:t xml:space="preserve"> *)(GPIO_B_START_ADDR + GPIO_B_ODR_OFST)))</w:t>
+      </w:r>
+    </w:p>
+    <w:p>
+      <w:r>
+        <w:t>Unsigned int * : typecasts the GPIO_ODR address which is 0x48000414. Typecasting the address is necessary else the compiler will throw an error.</w:t>
+      </w:r>
+    </w:p>
+    <w:p>
+      <w:r>
+        <w:t>(</w:t>
+      </w:r>
+      <w:r>
+        <w:rPr>
+          <w:highlight w:val="red"/>
+        </w:rPr>
+        <w:t>*</w:t>
+      </w:r>
+      <w:r>
+        <w:t>(</w:t>
+      </w:r>
+      <w:r>
+        <w:rPr>
+          <w:b/>
+          <w:bCs/>
+        </w:rPr>
+        <w:t>unsigned</w:t>
+      </w:r>
+      <w:r>
+        <w:t xml:space="preserve"> </w:t>
+      </w:r>
+      <w:r>
+        <w:rPr>
+          <w:b/>
+          <w:bCs/>
+        </w:rPr>
+        <w:t>int</w:t>
+      </w:r>
+      <w:r>
+        <w:t xml:space="preserve"> *)</w:t>
+      </w:r>
+      <w:r>
+        <w:t>): Dereference the pointer to set the desired bit to 1 or 0.</w:t>
+      </w:r>
+    </w:p>
+    <w:p>
+      <w:pPr>
+        <w:pStyle w:val="ListParagraph"/>
+      </w:pPr>
+    </w:p>
+    <w:p/>
+    <w:p>
+      <w:pPr>
+        <w:pStyle w:val="ListParagraph"/>
+        <w:rPr>
+          <w:b/>
+          <w:bCs/>
+          <w:sz w:val="36"/>
+          <w:szCs w:val="36"/>
+          <w:u w:val="single"/>
+        </w:rPr>
+      </w:pPr>
+    </w:p>
+    <w:p>
+      <w:pPr>
+        <w:pStyle w:val="ListParagraph"/>
+        <w:rPr>
+          <w:b/>
+          <w:bCs/>
+          <w:sz w:val="36"/>
+          <w:szCs w:val="36"/>
+          <w:u w:val="single"/>
+        </w:rPr>
+      </w:pPr>
+    </w:p>
     <w:sectPr>
       <w:pgSz w:w="11906" w:h="16838"/>
       <w:pgMar w:top="1440" w:right="1440" w:bottom="1440" w:left="1440" w:header="708" w:footer="708" w:gutter="0"/>
@@ -2530,6 +2682,95 @@
     </w:lvl>
   </w:abstractNum>
   <w:abstractNum w:abstractNumId="1" w15:restartNumberingAfterBreak="0">
+    <w:nsid w:val="51CB13D3"/>
+    <w:multiLevelType w:val="hybridMultilevel"/>
+    <w:tmpl w:val="C88AF1C2"/>
+    <w:lvl w:ilvl="0" w:tplc="A734FB2E">
+      <w:start w:val="1"/>
+      <w:numFmt w:val="decimal"/>
+      <w:lvlText w:val="%1."/>
+      <w:lvlJc w:val="left"/>
+      <w:pPr>
+        <w:ind w:left="1080" w:hanging="360"/>
+      </w:pPr>
+      <w:rPr>
+        <w:rFonts w:hint="default"/>
+      </w:rPr>
+    </w:lvl>
+    <w:lvl w:ilvl="1" w:tplc="40090019" w:tentative="1">
+      <w:start w:val="1"/>
+      <w:numFmt w:val="lowerLetter"/>
+      <w:lvlText w:val="%2."/>
+      <w:lvlJc w:val="left"/>
+      <w:pPr>
+        <w:ind w:left="1800" w:hanging="360"/>
+      </w:pPr>
+    </w:lvl>
+    <w:lvl w:ilvl="2" w:tplc="4009001B" w:tentative="1">
+      <w:start w:val="1"/>
+      <w:numFmt w:val="lowerRoman"/>
+      <w:lvlText w:val="%3."/>
+      <w:lvlJc w:val="right"/>
+      <w:pPr>
+        <w:ind w:left="2520" w:hanging="180"/>
+      </w:pPr>
+    </w:lvl>
+    <w:lvl w:ilvl="3" w:tplc="4009000F" w:tentative="1">
+      <w:start w:val="1"/>
+      <w:numFmt w:val="decimal"/>
+      <w:lvlText w:val="%4."/>
+      <w:lvlJc w:val="left"/>
+      <w:pPr>
+        <w:ind w:left="3240" w:hanging="360"/>
+      </w:pPr>
+    </w:lvl>
+    <w:lvl w:ilvl="4" w:tplc="40090019" w:tentative="1">
+      <w:start w:val="1"/>
+      <w:numFmt w:val="lowerLetter"/>
+      <w:lvlText w:val="%5."/>
+      <w:lvlJc w:val="left"/>
+      <w:pPr>
+        <w:ind w:left="3960" w:hanging="360"/>
+      </w:pPr>
+    </w:lvl>
+    <w:lvl w:ilvl="5" w:tplc="4009001B" w:tentative="1">
+      <w:start w:val="1"/>
+      <w:numFmt w:val="lowerRoman"/>
+      <w:lvlText w:val="%6."/>
+      <w:lvlJc w:val="right"/>
+      <w:pPr>
+        <w:ind w:left="4680" w:hanging="180"/>
+      </w:pPr>
+    </w:lvl>
+    <w:lvl w:ilvl="6" w:tplc="4009000F" w:tentative="1">
+      <w:start w:val="1"/>
+      <w:numFmt w:val="decimal"/>
+      <w:lvlText w:val="%7."/>
+      <w:lvlJc w:val="left"/>
+      <w:pPr>
+        <w:ind w:left="5400" w:hanging="360"/>
+      </w:pPr>
+    </w:lvl>
+    <w:lvl w:ilvl="7" w:tplc="40090019" w:tentative="1">
+      <w:start w:val="1"/>
+      <w:numFmt w:val="lowerLetter"/>
+      <w:lvlText w:val="%8."/>
+      <w:lvlJc w:val="left"/>
+      <w:pPr>
+        <w:ind w:left="6120" w:hanging="360"/>
+      </w:pPr>
+    </w:lvl>
+    <w:lvl w:ilvl="8" w:tplc="4009001B" w:tentative="1">
+      <w:start w:val="1"/>
+      <w:numFmt w:val="lowerRoman"/>
+      <w:lvlText w:val="%9."/>
+      <w:lvlJc w:val="right"/>
+      <w:pPr>
+        <w:ind w:left="6840" w:hanging="180"/>
+      </w:pPr>
+    </w:lvl>
+  </w:abstractNum>
+  <w:abstractNum w:abstractNumId="2" w15:restartNumberingAfterBreak="0">
     <w:nsid w:val="6E173F71"/>
     <w:multiLevelType w:val="hybridMultilevel"/>
     <w:tmpl w:val="A3849356"/>
@@ -2642,7 +2883,7 @@
       </w:rPr>
     </w:lvl>
   </w:abstractNum>
-  <w:abstractNum w:abstractNumId="2" w15:restartNumberingAfterBreak="0">
+  <w:abstractNum w:abstractNumId="3" w15:restartNumberingAfterBreak="0">
     <w:nsid w:val="77536BAC"/>
     <w:multiLevelType w:val="hybridMultilevel"/>
     <w:tmpl w:val="42D8D2C4"/>
@@ -2753,16 +2994,111 @@
       <w:rPr>
         <w:rFonts w:ascii="Wingdings" w:hAnsi="Wingdings" w:hint="default"/>
       </w:rPr>
+    </w:lvl>
+  </w:abstractNum>
+  <w:abstractNum w:abstractNumId="4" w15:restartNumberingAfterBreak="0">
+    <w:nsid w:val="783841A0"/>
+    <w:multiLevelType w:val="hybridMultilevel"/>
+    <w:tmpl w:val="0B18EA64"/>
+    <w:lvl w:ilvl="0" w:tplc="4009000F">
+      <w:start w:val="1"/>
+      <w:numFmt w:val="decimal"/>
+      <w:lvlText w:val="%1."/>
+      <w:lvlJc w:val="left"/>
+      <w:pPr>
+        <w:ind w:left="720" w:hanging="360"/>
+      </w:pPr>
+      <w:rPr>
+        <w:rFonts w:hint="default"/>
+      </w:rPr>
+    </w:lvl>
+    <w:lvl w:ilvl="1" w:tplc="40090019" w:tentative="1">
+      <w:start w:val="1"/>
+      <w:numFmt w:val="lowerLetter"/>
+      <w:lvlText w:val="%2."/>
+      <w:lvlJc w:val="left"/>
+      <w:pPr>
+        <w:ind w:left="1440" w:hanging="360"/>
+      </w:pPr>
+    </w:lvl>
+    <w:lvl w:ilvl="2" w:tplc="4009001B" w:tentative="1">
+      <w:start w:val="1"/>
+      <w:numFmt w:val="lowerRoman"/>
+      <w:lvlText w:val="%3."/>
+      <w:lvlJc w:val="right"/>
+      <w:pPr>
+        <w:ind w:left="2160" w:hanging="180"/>
+      </w:pPr>
+    </w:lvl>
+    <w:lvl w:ilvl="3" w:tplc="4009000F" w:tentative="1">
+      <w:start w:val="1"/>
+      <w:numFmt w:val="decimal"/>
+      <w:lvlText w:val="%4."/>
+      <w:lvlJc w:val="left"/>
+      <w:pPr>
+        <w:ind w:left="2880" w:hanging="360"/>
+      </w:pPr>
+    </w:lvl>
+    <w:lvl w:ilvl="4" w:tplc="40090019" w:tentative="1">
+      <w:start w:val="1"/>
+      <w:numFmt w:val="lowerLetter"/>
+      <w:lvlText w:val="%5."/>
+      <w:lvlJc w:val="left"/>
+      <w:pPr>
+        <w:ind w:left="3600" w:hanging="360"/>
+      </w:pPr>
+    </w:lvl>
+    <w:lvl w:ilvl="5" w:tplc="4009001B" w:tentative="1">
+      <w:start w:val="1"/>
+      <w:numFmt w:val="lowerRoman"/>
+      <w:lvlText w:val="%6."/>
+      <w:lvlJc w:val="right"/>
+      <w:pPr>
+        <w:ind w:left="4320" w:hanging="180"/>
+      </w:pPr>
+    </w:lvl>
+    <w:lvl w:ilvl="6" w:tplc="4009000F" w:tentative="1">
+      <w:start w:val="1"/>
+      <w:numFmt w:val="decimal"/>
+      <w:lvlText w:val="%7."/>
+      <w:lvlJc w:val="left"/>
+      <w:pPr>
+        <w:ind w:left="5040" w:hanging="360"/>
+      </w:pPr>
+    </w:lvl>
+    <w:lvl w:ilvl="7" w:tplc="40090019" w:tentative="1">
+      <w:start w:val="1"/>
+      <w:numFmt w:val="lowerLetter"/>
+      <w:lvlText w:val="%8."/>
+      <w:lvlJc w:val="left"/>
+      <w:pPr>
+        <w:ind w:left="5760" w:hanging="360"/>
+      </w:pPr>
+    </w:lvl>
+    <w:lvl w:ilvl="8" w:tplc="4009001B" w:tentative="1">
+      <w:start w:val="1"/>
+      <w:numFmt w:val="lowerRoman"/>
+      <w:lvlText w:val="%9."/>
+      <w:lvlJc w:val="right"/>
+      <w:pPr>
+        <w:ind w:left="6480" w:hanging="180"/>
+      </w:pPr>
     </w:lvl>
   </w:abstractNum>
   <w:num w:numId="1" w16cid:durableId="708724830">
     <w:abstractNumId w:val="0"/>
   </w:num>
   <w:num w:numId="2" w16cid:durableId="1573733405">
+    <w:abstractNumId w:val="3"/>
+  </w:num>
+  <w:num w:numId="3" w16cid:durableId="1882941506">
     <w:abstractNumId w:val="2"/>
   </w:num>
-  <w:num w:numId="3" w16cid:durableId="1882941506">
+  <w:num w:numId="4" w16cid:durableId="1010450518">
     <w:abstractNumId w:val="1"/>
+  </w:num>
+  <w:num w:numId="5" w16cid:durableId="17631839">
+    <w:abstractNumId w:val="4"/>
   </w:num>
 </w:numbering>
 </file>
@@ -3171,7 +3507,6 @@
   <w:style w:type="character" w:default="1" w:styleId="DefaultParagraphFont">
     <w:name w:val="Default Paragraph Font"/>
     <w:uiPriority w:val="1"/>
-    <w:semiHidden/>
     <w:unhideWhenUsed/>
   </w:style>
   <w:style w:type="table" w:default="1" w:styleId="TableNormal">
@@ -3561,4 +3896,16 @@
     </a:ext>
   </a:extLst>
 </a:theme>
+</file>
+
+<file path=customXml/item1.xml><?xml version="1.0" encoding="utf-8"?>
+<b:Sources xmlns:b="http://schemas.openxmlformats.org/officeDocument/2006/bibliography" xmlns="http://schemas.openxmlformats.org/officeDocument/2006/bibliography" SelectedStyle="\APASixthEditionOfficeOnline.xsl" StyleName="APA" Version="6"/>
+</file>
+
+<file path=customXml/itemProps1.xml><?xml version="1.0" encoding="utf-8"?>
+<ds:datastoreItem xmlns:ds="http://schemas.openxmlformats.org/officeDocument/2006/customXml" ds:itemID="{B8EFB185-F1DC-4551-9894-4FF7F4E7C715}">
+  <ds:schemaRefs>
+    <ds:schemaRef ds:uri="http://schemas.openxmlformats.org/officeDocument/2006/bibliography"/>
+  </ds:schemaRefs>
+</ds:datastoreItem>
 </file>
</xml_diff>

<commit_message>
Added description for the lesson_3 file and updated the document with preprocessor and volatile topic
</commit_message>
<xml_diff>
--- a/Embedded C Programming.docx
+++ b/Embedded C Programming.docx
@@ -2380,13 +2380,7 @@
         </w:numPr>
       </w:pPr>
       <w:r>
-        <w:t xml:space="preserve">Set the mode of PIN 13 to output or input. Set the bit corresponding to PB13 in the </w:t>
-      </w:r>
-      <w:r>
-        <w:t>GPIO_B_MODER register</w:t>
-      </w:r>
-      <w:r>
-        <w:t xml:space="preserve"> to output mode by referring the reference manual in my case the output mode is 01.</w:t>
+        <w:t>Set the mode of PIN 13 to output or input. Set the bit corresponding to PB13 in the GPIO_B_MODER register to output mode by referring the reference manual in my case the output mode is 01.</w:t>
       </w:r>
     </w:p>
     <w:p>
@@ -2558,7 +2552,12 @@
     <w:p/>
     <w:p>
       <w:pPr>
-        <w:pStyle w:val="ListParagraph"/>
+        <w:rPr>
+          <w:b/>
+          <w:bCs/>
+        </w:rPr>
+      </w:pPr>
+      <w:r>
         <w:rPr>
           <w:b/>
           <w:bCs/>
@@ -2566,11 +2565,9 @@
           <w:szCs w:val="36"/>
           <w:u w:val="single"/>
         </w:rPr>
-      </w:pPr>
-    </w:p>
-    <w:p>
-      <w:pPr>
-        <w:pStyle w:val="ListParagraph"/>
+        <w:t>Preprocessor and Volatile</w:t>
+      </w:r>
+      <w:r>
         <w:rPr>
           <w:b/>
           <w:bCs/>
@@ -2578,7 +2575,690 @@
           <w:szCs w:val="36"/>
           <w:u w:val="single"/>
         </w:rPr>
-      </w:pPr>
+        <w:br/>
+      </w:r>
+      <w:r>
+        <w:t xml:space="preserve">Preprocessors in C are directives that are </w:t>
+      </w:r>
+      <w:r>
+        <w:rPr>
+          <w:b/>
+          <w:bCs/>
+        </w:rPr>
+        <w:t>executed before actual compilation</w:t>
+      </w:r>
+      <w:r>
+        <w:t xml:space="preserve"> begins. They are used to </w:t>
+      </w:r>
+      <w:r>
+        <w:rPr>
+          <w:b/>
+          <w:bCs/>
+        </w:rPr>
+        <w:t>modify the source code</w:t>
+      </w:r>
+      <w:r>
+        <w:t xml:space="preserve"> before it reaches the compiler. These directives start with #, and they are processed by the </w:t>
+      </w:r>
+      <w:r>
+        <w:rPr>
+          <w:b/>
+          <w:bCs/>
+        </w:rPr>
+        <w:t>C preprocessor (cpp)</w:t>
+      </w:r>
+      <w:r>
+        <w:t>.</w:t>
+      </w:r>
+      <w:r>
+        <w:br/>
+      </w:r>
+      <w:r>
+        <w:br/>
+      </w:r>
+      <w:r>
+        <w:rPr>
+          <w:b/>
+          <w:bCs/>
+        </w:rPr>
+        <w:t>Types of Preprocessor Directives</w:t>
+      </w:r>
+    </w:p>
+    <w:p>
+      <w:pPr>
+        <w:numPr>
+          <w:ilvl w:val="0"/>
+          <w:numId w:val="6"/>
+        </w:numPr>
+      </w:pPr>
+      <w:r>
+        <w:rPr>
+          <w:b/>
+          <w:bCs/>
+        </w:rPr>
+        <w:t>Macro Definitions (#define)</w:t>
+      </w:r>
+      <w:r>
+        <w:t xml:space="preserve"> – Used to define constants or code snippets.</w:t>
+      </w:r>
+    </w:p>
+    <w:p>
+      <w:pPr>
+        <w:numPr>
+          <w:ilvl w:val="0"/>
+          <w:numId w:val="6"/>
+        </w:numPr>
+      </w:pPr>
+      <w:r>
+        <w:rPr>
+          <w:b/>
+          <w:bCs/>
+        </w:rPr>
+        <w:t>File Inclusion (#include)</w:t>
+      </w:r>
+      <w:r>
+        <w:t xml:space="preserve"> – Includes header files in the source file.</w:t>
+      </w:r>
+    </w:p>
+    <w:p>
+      <w:pPr>
+        <w:numPr>
+          <w:ilvl w:val="0"/>
+          <w:numId w:val="6"/>
+        </w:numPr>
+      </w:pPr>
+      <w:r>
+        <w:rPr>
+          <w:b/>
+          <w:bCs/>
+        </w:rPr>
+        <w:t>Conditional Compilation (#ifdef, #ifndef, #endif, #if, #else)</w:t>
+      </w:r>
+      <w:r>
+        <w:t xml:space="preserve"> – Allows conditional code compilation.</w:t>
+      </w:r>
+    </w:p>
+    <w:p>
+      <w:pPr>
+        <w:numPr>
+          <w:ilvl w:val="0"/>
+          <w:numId w:val="6"/>
+        </w:numPr>
+      </w:pPr>
+      <w:r>
+        <w:rPr>
+          <w:b/>
+          <w:bCs/>
+        </w:rPr>
+        <w:t>Pragma Directives (#pragma)</w:t>
+      </w:r>
+      <w:r>
+        <w:t xml:space="preserve"> – Provides compiler-specific instructions.</w:t>
+      </w:r>
+    </w:p>
+    <w:p>
+      <w:pPr>
+        <w:rPr>
+          <w:b/>
+          <w:bCs/>
+        </w:rPr>
+      </w:pPr>
+      <w:r>
+        <w:rPr>
+          <w:b/>
+          <w:bCs/>
+        </w:rPr>
+        <w:t>What happens to the preprocessor directives during the compilation process?</w:t>
+      </w:r>
+    </w:p>
+    <w:p>
+      <w:pPr>
+        <w:pStyle w:val="ListParagraph"/>
+        <w:numPr>
+          <w:ilvl w:val="0"/>
+          <w:numId w:val="3"/>
+        </w:numPr>
+      </w:pPr>
+      <w:r>
+        <w:t>During the first compilation step i.e. preprocessing, the preprocessor processes the directives before the compilation</w:t>
+      </w:r>
+    </w:p>
+    <w:p>
+      <w:pPr>
+        <w:pStyle w:val="ListParagraph"/>
+        <w:numPr>
+          <w:ilvl w:val="0"/>
+          <w:numId w:val="3"/>
+        </w:numPr>
+      </w:pPr>
+      <w:r>
+        <w:t>It replaces Macros, expands the header files, and removes the comments</w:t>
+      </w:r>
+    </w:p>
+    <w:p>
+      <w:pPr>
+        <w:pStyle w:val="ListParagraph"/>
+        <w:numPr>
+          <w:ilvl w:val="0"/>
+          <w:numId w:val="3"/>
+        </w:numPr>
+      </w:pPr>
+      <w:r>
+        <w:t>Lets consider the following code for example:</w:t>
+      </w:r>
+      <w:r>
+        <w:br/>
+        <w:t>file example.c</w:t>
+      </w:r>
+    </w:p>
+    <w:p>
+      <w:pPr>
+        <w:pStyle w:val="ListParagraph"/>
+        <w:ind w:left="1080"/>
+      </w:pPr>
+      <w:r>
+        <w:t>#include &lt;stdio.h&gt;</w:t>
+      </w:r>
+    </w:p>
+    <w:p>
+      <w:pPr>
+        <w:pStyle w:val="ListParagraph"/>
+        <w:ind w:left="1080"/>
+      </w:pPr>
+      <w:r>
+        <w:t>#define LED_PIN 13</w:t>
+      </w:r>
+    </w:p>
+    <w:p>
+      <w:pPr>
+        <w:pStyle w:val="ListParagraph"/>
+        <w:ind w:left="1080"/>
+      </w:pPr>
+      <w:r>
+        <w:t>Int main(void)</w:t>
+      </w:r>
+    </w:p>
+    <w:p>
+      <w:pPr>
+        <w:pStyle w:val="ListParagraph"/>
+        <w:ind w:left="1080"/>
+      </w:pPr>
+      <w:r>
+        <w:t>{</w:t>
+      </w:r>
+    </w:p>
+    <w:p>
+      <w:pPr>
+        <w:pStyle w:val="ListParagraph"/>
+        <w:ind w:left="1080"/>
+      </w:pPr>
+      <w:r>
+        <w:tab/>
+        <w:t>Printf(“\n the LED pin is %d”,LED_PIN);</w:t>
+      </w:r>
+    </w:p>
+    <w:p>
+      <w:pPr>
+        <w:pStyle w:val="ListParagraph"/>
+        <w:ind w:left="1080"/>
+      </w:pPr>
+      <w:r>
+        <w:t>}</w:t>
+      </w:r>
+    </w:p>
+    <w:p>
+      <w:pPr>
+        <w:pStyle w:val="ListParagraph"/>
+        <w:ind w:left="1080"/>
+      </w:pPr>
+    </w:p>
+    <w:p>
+      <w:pPr>
+        <w:pStyle w:val="ListParagraph"/>
+        <w:ind w:left="1080"/>
+      </w:pPr>
+    </w:p>
+    <w:p>
+      <w:pPr>
+        <w:pStyle w:val="ListParagraph"/>
+        <w:ind w:left="1080"/>
+      </w:pPr>
+    </w:p>
+    <w:p>
+      <w:pPr>
+        <w:pStyle w:val="ListParagraph"/>
+        <w:ind w:left="1080"/>
+      </w:pPr>
+    </w:p>
+    <w:p>
+      <w:pPr>
+        <w:pStyle w:val="ListParagraph"/>
+        <w:ind w:left="1080"/>
+      </w:pPr>
+    </w:p>
+    <w:p>
+      <w:pPr>
+        <w:pStyle w:val="ListParagraph"/>
+        <w:ind w:left="1080"/>
+      </w:pPr>
+    </w:p>
+    <w:p>
+      <w:pPr>
+        <w:pStyle w:val="ListParagraph"/>
+        <w:ind w:left="1080"/>
+      </w:pPr>
+    </w:p>
+    <w:p>
+      <w:pPr>
+        <w:pStyle w:val="ListParagraph"/>
+        <w:ind w:left="1080"/>
+      </w:pPr>
+      <w:r>
+        <w:lastRenderedPageBreak/>
+        <w:t>After preprocessing the file</w:t>
+      </w:r>
+      <w:r>
+        <w:t xml:space="preserve"> generated</w:t>
+      </w:r>
+      <w:r>
+        <w:t xml:space="preserve"> looks something like this</w:t>
+      </w:r>
+      <w:r>
+        <w:br/>
+        <w:t>file example.i</w:t>
+      </w:r>
+      <w:r>
+        <w:br/>
+      </w:r>
+      <w:r>
+        <w:rPr>
+          <w:highlight w:val="red"/>
+        </w:rPr>
+        <w:t>// Expanded stdio.h contents (not shown completely here)</w:t>
+      </w:r>
+      <w:r>
+        <w:br/>
+      </w:r>
+      <w:r>
+        <w:t xml:space="preserve"> int printf(const char *format, ...); </w:t>
+      </w:r>
+      <w:r>
+        <w:br/>
+      </w:r>
+      <w:r>
+        <w:br/>
+      </w:r>
+      <w:r>
+        <w:t xml:space="preserve">int main() </w:t>
+      </w:r>
+      <w:r>
+        <w:br/>
+      </w:r>
+      <w:r>
+        <w:t xml:space="preserve">{ </w:t>
+      </w:r>
+      <w:r>
+        <w:br/>
+        <w:t xml:space="preserve">      </w:t>
+      </w:r>
+      <w:r>
+        <w:t xml:space="preserve">printf("LED is connected to pin %d\n", </w:t>
+      </w:r>
+      <w:r>
+        <w:rPr>
+          <w:color w:val="000000" w:themeColor="text1"/>
+          <w:highlight w:val="red"/>
+        </w:rPr>
+        <w:t>13</w:t>
+      </w:r>
+      <w:r>
+        <w:t xml:space="preserve">); // Macro LED_PIN replaced with 13 </w:t>
+      </w:r>
+    </w:p>
+    <w:p>
+      <w:pPr>
+        <w:pStyle w:val="ListParagraph"/>
+        <w:ind w:left="1080"/>
+      </w:pPr>
+      <w:r>
+        <w:t xml:space="preserve">      </w:t>
+      </w:r>
+      <w:r>
+        <w:t xml:space="preserve">return 0; </w:t>
+      </w:r>
+    </w:p>
+    <w:p>
+      <w:pPr>
+        <w:pStyle w:val="ListParagraph"/>
+        <w:ind w:left="1080"/>
+      </w:pPr>
+      <w:r>
+        <w:t>}</w:t>
+      </w:r>
+    </w:p>
+    <w:p>
+      <w:pPr>
+        <w:pStyle w:val="ListParagraph"/>
+        <w:ind w:left="1080"/>
+      </w:pPr>
+      <w:r>
+        <w:t>Hence these directives are not stored in the RAM or the FLASH memory because the value is substituted in the code during preprocessing.</w:t>
+      </w:r>
+      <w:r>
+        <w:br/>
+      </w:r>
+    </w:p>
+    <w:p>
+      <w:pPr>
+        <w:rPr>
+          <w:b/>
+          <w:bCs/>
+          <w:u w:val="single"/>
+        </w:rPr>
+      </w:pPr>
+      <w:r>
+        <w:rPr>
+          <w:b/>
+          <w:bCs/>
+          <w:u w:val="single"/>
+        </w:rPr>
+        <w:t>Volatile:</w:t>
+      </w:r>
+    </w:p>
+    <w:p>
+      <w:r>
+        <w:t xml:space="preserve">The </w:t>
+      </w:r>
+      <w:r>
+        <w:t xml:space="preserve">Volatile keyword prevents the compiler from optimizing the variable which it assumes that the value remains constant. </w:t>
+      </w:r>
+      <w:proofErr w:type="spellStart"/>
+      <w:r>
+        <w:t>Lets</w:t>
+      </w:r>
+      <w:proofErr w:type="spellEnd"/>
+      <w:r>
+        <w:t xml:space="preserve"> take the following code for example: a delay implemented using a while loop </w:t>
+      </w:r>
+      <w:r>
+        <w:br/>
+        <w:t>int main(void)</w:t>
+      </w:r>
+      <w:r>
+        <w:br/>
+        <w:t>{</w:t>
+      </w:r>
+    </w:p>
+    <w:p>
+      <w:pPr>
+        <w:ind w:firstLine="720"/>
+      </w:pPr>
+      <w:r>
+        <w:t>Int counter = 0;</w:t>
+      </w:r>
+    </w:p>
+    <w:p>
+      <w:pPr>
+        <w:ind w:firstLine="720"/>
+      </w:pPr>
+      <w:r>
+        <w:t>While( counter&lt;=10000)</w:t>
+      </w:r>
+    </w:p>
+    <w:p>
+      <w:pPr>
+        <w:ind w:left="720"/>
+      </w:pPr>
+      <w:r>
+        <w:t>{</w:t>
+      </w:r>
+      <w:r>
+        <w:br/>
+        <w:t xml:space="preserve">      counter++;</w:t>
+      </w:r>
+      <w:r>
+        <w:br/>
+        <w:t>}</w:t>
+      </w:r>
+      <w:r>
+        <w:br/>
+        <w:t>counter = 0;</w:t>
+      </w:r>
+      <w:r>
+        <w:br/>
+        <w:t>return 0;</w:t>
+      </w:r>
+    </w:p>
+    <w:p>
+      <w:r>
+        <w:t>}</w:t>
+      </w:r>
+      <w:r>
+        <w:t xml:space="preserve"> </w:t>
+      </w:r>
+    </w:p>
+    <w:p>
+      <w:r>
+        <w:t xml:space="preserve">Since the counter variable will reset itself to zero after the counter value reaches the limit </w:t>
+      </w:r>
+      <w:r>
+        <w:t>the compiler considers the while loop as redundant and will optimize the variable out unless, the  counter is defined as a volatile variable</w:t>
+      </w:r>
+      <w:r>
+        <w:t xml:space="preserve">, this is because from the compilers perspective the counter variables incremented value is overwritten by zero and it has not been used anywhere else in the code. </w:t>
+      </w:r>
+      <w:r>
+        <w:br/>
+      </w:r>
+      <w:r>
+        <w:br/>
+        <w:t>Similarly we use volatile in the following cases,</w:t>
+      </w:r>
+    </w:p>
+    <w:p>
+      <w:pPr>
+        <w:pStyle w:val="ListParagraph"/>
+        <w:numPr>
+          <w:ilvl w:val="0"/>
+          <w:numId w:val="3"/>
+        </w:numPr>
+      </w:pPr>
+      <w:r>
+        <w:t xml:space="preserve">preventing optimization for </w:t>
+      </w:r>
+      <w:r>
+        <w:rPr>
+          <w:b/>
+          <w:bCs/>
+        </w:rPr>
+        <w:t>hardware registers</w:t>
+      </w:r>
+      <w:r>
+        <w:t>, since the register value can change outside of the CPU</w:t>
+      </w:r>
+      <w:r>
+        <w:t>’s</w:t>
+      </w:r>
+      <w:r>
+        <w:t xml:space="preserve"> control.</w:t>
+      </w:r>
+    </w:p>
+    <w:p>
+      <w:pPr>
+        <w:pStyle w:val="ListParagraph"/>
+        <w:numPr>
+          <w:ilvl w:val="0"/>
+          <w:numId w:val="3"/>
+        </w:numPr>
+      </w:pPr>
+      <w:proofErr w:type="spellStart"/>
+      <w:r>
+        <w:t>Incase</w:t>
+      </w:r>
+      <w:proofErr w:type="spellEnd"/>
+      <w:r>
+        <w:t xml:space="preserve"> of </w:t>
+      </w:r>
+      <w:r>
+        <w:rPr>
+          <w:b/>
+          <w:bCs/>
+        </w:rPr>
+        <w:t>interrupts</w:t>
+      </w:r>
+      <w:r>
+        <w:t>, here the occurrence of an interrupt is asynchronous or unpredictable, so if there is a shared variable that is modified during an interrupt the compiler will optimize this variable if volatile is not used.</w:t>
+      </w:r>
+    </w:p>
+    <w:p>
+      <w:pPr>
+        <w:pStyle w:val="ListParagraph"/>
+        <w:numPr>
+          <w:ilvl w:val="0"/>
+          <w:numId w:val="3"/>
+        </w:numPr>
+      </w:pPr>
+      <w:r>
+        <w:t>Similarly when multithreading if a shared variable is not volatile then this variable might get cached in a register.</w:t>
+      </w:r>
+    </w:p>
+    <w:p/>
+    <w:p>
+      <w:r>
+        <w:lastRenderedPageBreak/>
+        <w:t>Caching in a register what is that?</w:t>
+      </w:r>
+    </w:p>
+    <w:p>
+      <w:r>
+        <w:t xml:space="preserve">A </w:t>
+      </w:r>
+      <w:r>
+        <w:t>common optimization</w:t>
+      </w:r>
+      <w:r>
+        <w:t xml:space="preserve"> technique</w:t>
+      </w:r>
+      <w:r>
+        <w:t xml:space="preserve"> is storing frequently used variables </w:t>
+      </w:r>
+      <w:r>
+        <w:rPr>
+          <w:b/>
+          <w:bCs/>
+        </w:rPr>
+        <w:t>in CPU registers instead of RAM</w:t>
+      </w:r>
+      <w:r>
+        <w:t xml:space="preserve"> to speed up access.</w:t>
+      </w:r>
+      <w:r>
+        <w:t xml:space="preserve"> For instance</w:t>
+      </w:r>
+      <w:r>
+        <w:br/>
+      </w:r>
+      <w:r>
+        <w:t xml:space="preserve">int counter = 0; </w:t>
+      </w:r>
+      <w:r>
+        <w:br/>
+      </w:r>
+      <w:r>
+        <w:t xml:space="preserve">while (counter == 0) </w:t>
+      </w:r>
+      <w:r>
+        <w:br/>
+      </w:r>
+      <w:r>
+        <w:t xml:space="preserve">{ </w:t>
+      </w:r>
+      <w:r>
+        <w:br/>
+        <w:t xml:space="preserve">        </w:t>
+      </w:r>
+      <w:r>
+        <w:t xml:space="preserve">// Wait for counter to change </w:t>
+      </w:r>
+      <w:r>
+        <w:br/>
+      </w:r>
+      <w:r>
+        <w:t>}</w:t>
+      </w:r>
+      <w:r>
+        <w:br/>
+        <w:t>here the assembly equivalent is,</w:t>
+      </w:r>
+      <w:r>
+        <w:br/>
+      </w:r>
+      <w:r>
+        <w:t xml:space="preserve">MOV R1, #0 ; Store counter in register R1 </w:t>
+      </w:r>
+      <w:r>
+        <w:br/>
+      </w:r>
+      <w:r>
+        <w:t xml:space="preserve">LOOP: CMP R1, #0 ; Compare register R1 with 0 </w:t>
+      </w:r>
+      <w:r>
+        <w:br/>
+      </w:r>
+      <w:r>
+        <w:t>BEQ LOOP ; If still 0, keep looping</w:t>
+      </w:r>
+      <w:r>
+        <w:br/>
+      </w:r>
+      <w:r>
+        <w:rPr>
+          <w:b/>
+          <w:bCs/>
+        </w:rPr>
+        <w:br/>
+      </w:r>
+      <w:r>
+        <w:rPr>
+          <w:b/>
+          <w:bCs/>
+        </w:rPr>
+        <w:t>Problem:</w:t>
+      </w:r>
+      <w:r>
+        <w:t xml:space="preserve"> If another process (like an interrupt or another thread) changes counter in RAM, the CPU </w:t>
+      </w:r>
+      <w:r>
+        <w:rPr>
+          <w:b/>
+          <w:bCs/>
+        </w:rPr>
+        <w:t>won't notice</w:t>
+      </w:r>
+      <w:r>
+        <w:t xml:space="preserve"> because it's still using the cached value in R1 (register). The loop </w:t>
+      </w:r>
+      <w:r>
+        <w:rPr>
+          <w:b/>
+          <w:bCs/>
+        </w:rPr>
+        <w:t>never exits</w:t>
+      </w:r>
+      <w:r>
+        <w:t>, even if counter actually changed in memory</w:t>
+      </w:r>
+      <w:r>
+        <w:t>.</w:t>
+      </w:r>
+    </w:p>
+    <w:p>
+      <w:r>
+        <w:br/>
+      </w:r>
+      <w:r>
+        <w:br/>
+      </w:r>
     </w:p>
     <w:sectPr>
       <w:pgSz w:w="11906" w:h="16838"/>
@@ -2593,6 +3273,119 @@
 <file path=word/numbering.xml><?xml version="1.0" encoding="utf-8"?>
 <w:numbering xmlns:wpc="http://schemas.microsoft.com/office/word/2010/wordprocessingCanvas" xmlns:cx="http://schemas.microsoft.com/office/drawing/2014/chartex" xmlns:cx1="http://schemas.microsoft.com/office/drawing/2015/9/8/chartex" xmlns:cx2="http://schemas.microsoft.com/office/drawing/2015/10/21/chartex" xmlns:cx3="http://schemas.microsoft.com/office/drawing/2016/5/9/chartex" xmlns:cx4="http://schemas.microsoft.com/office/drawing/2016/5/10/chartex" xmlns:cx5="http://schemas.microsoft.com/office/drawing/2016/5/11/chartex" xmlns:cx6="http://schemas.microsoft.com/office/drawing/2016/5/12/chartex" xmlns:cx7="http://schemas.microsoft.com/office/drawing/2016/5/13/chartex" xmlns:cx8="http://schemas.microsoft.com/office/drawing/2016/5/14/chartex" xmlns:mc="http://schemas.openxmlformats.org/markup-compatibility/2006" xmlns:aink="http://schemas.microsoft.com/office/drawing/2016/ink" xmlns:am3d="http://schemas.microsoft.com/office/drawing/2017/model3d" xmlns:o="urn:schemas-microsoft-com:office:office" xmlns:oel="http://schemas.microsoft.com/office/2019/extlst" xmlns:r="http://schemas.openxmlformats.org/officeDocument/2006/relationships" xmlns:m="http://schemas.openxmlformats.org/officeDocument/2006/math" xmlns:v="urn:schemas-microsoft-com:vml" xmlns:wp14="http://schemas.microsoft.com/office/word/2010/wordprocessingDrawing" xmlns:wp="http://schemas.openxmlformats.org/drawingml/2006/wordprocessingDrawing" xmlns:w10="urn:schemas-microsoft-com:office:word" xmlns:w="http://schemas.openxmlformats.org/wordprocessingml/2006/main" xmlns:w14="http://schemas.microsoft.com/office/word/2010/wordml" xmlns:w15="http://schemas.microsoft.com/office/word/2012/wordml" xmlns:w16cex="http://schemas.microsoft.com/office/word/2018/wordml/cex" xmlns:w16cid="http://schemas.microsoft.com/office/word/2016/wordml/cid" xmlns:w16="http://schemas.microsoft.com/office/word/2018/wordml" xmlns:w16du="http://schemas.microsoft.com/office/word/2023/wordml/word16du" xmlns:w16sdtdh="http://schemas.microsoft.com/office/word/2020/wordml/sdtdatahash" xmlns:w16sdtfl="http://schemas.microsoft.com/office/word/2024/wordml/sdtformatlock" xmlns:w16se="http://schemas.microsoft.com/office/word/2015/wordml/symex" xmlns:wpg="http://schemas.microsoft.com/office/word/2010/wordprocessingGroup" xmlns:wpi="http://schemas.microsoft.com/office/word/2010/wordprocessingInk" xmlns:wne="http://schemas.microsoft.com/office/word/2006/wordml" xmlns:wps="http://schemas.microsoft.com/office/word/2010/wordprocessingShape" mc:Ignorable="w14 w15 w16se w16cid w16 w16cex w16sdtdh w16sdtfl w16du wp14">
   <w:abstractNum w:abstractNumId="0" w15:restartNumberingAfterBreak="0">
+    <w:nsid w:val="19865064"/>
+    <w:multiLevelType w:val="multilevel"/>
+    <w:tmpl w:val="C54A4594"/>
+    <w:lvl w:ilvl="0">
+      <w:start w:val="1"/>
+      <w:numFmt w:val="decimal"/>
+      <w:lvlText w:val="%1."/>
+      <w:lvlJc w:val="left"/>
+      <w:pPr>
+        <w:tabs>
+          <w:tab w:val="num" w:pos="720"/>
+        </w:tabs>
+        <w:ind w:left="720" w:hanging="360"/>
+      </w:pPr>
+    </w:lvl>
+    <w:lvl w:ilvl="1" w:tentative="1">
+      <w:start w:val="1"/>
+      <w:numFmt w:val="decimal"/>
+      <w:lvlText w:val="%2."/>
+      <w:lvlJc w:val="left"/>
+      <w:pPr>
+        <w:tabs>
+          <w:tab w:val="num" w:pos="1440"/>
+        </w:tabs>
+        <w:ind w:left="1440" w:hanging="360"/>
+      </w:pPr>
+    </w:lvl>
+    <w:lvl w:ilvl="2" w:tentative="1">
+      <w:start w:val="1"/>
+      <w:numFmt w:val="decimal"/>
+      <w:lvlText w:val="%3."/>
+      <w:lvlJc w:val="left"/>
+      <w:pPr>
+        <w:tabs>
+          <w:tab w:val="num" w:pos="2160"/>
+        </w:tabs>
+        <w:ind w:left="2160" w:hanging="360"/>
+      </w:pPr>
+    </w:lvl>
+    <w:lvl w:ilvl="3" w:tentative="1">
+      <w:start w:val="1"/>
+      <w:numFmt w:val="decimal"/>
+      <w:lvlText w:val="%4."/>
+      <w:lvlJc w:val="left"/>
+      <w:pPr>
+        <w:tabs>
+          <w:tab w:val="num" w:pos="2880"/>
+        </w:tabs>
+        <w:ind w:left="2880" w:hanging="360"/>
+      </w:pPr>
+    </w:lvl>
+    <w:lvl w:ilvl="4" w:tentative="1">
+      <w:start w:val="1"/>
+      <w:numFmt w:val="decimal"/>
+      <w:lvlText w:val="%5."/>
+      <w:lvlJc w:val="left"/>
+      <w:pPr>
+        <w:tabs>
+          <w:tab w:val="num" w:pos="3600"/>
+        </w:tabs>
+        <w:ind w:left="3600" w:hanging="360"/>
+      </w:pPr>
+    </w:lvl>
+    <w:lvl w:ilvl="5" w:tentative="1">
+      <w:start w:val="1"/>
+      <w:numFmt w:val="decimal"/>
+      <w:lvlText w:val="%6."/>
+      <w:lvlJc w:val="left"/>
+      <w:pPr>
+        <w:tabs>
+          <w:tab w:val="num" w:pos="4320"/>
+        </w:tabs>
+        <w:ind w:left="4320" w:hanging="360"/>
+      </w:pPr>
+    </w:lvl>
+    <w:lvl w:ilvl="6" w:tentative="1">
+      <w:start w:val="1"/>
+      <w:numFmt w:val="decimal"/>
+      <w:lvlText w:val="%7."/>
+      <w:lvlJc w:val="left"/>
+      <w:pPr>
+        <w:tabs>
+          <w:tab w:val="num" w:pos="5040"/>
+        </w:tabs>
+        <w:ind w:left="5040" w:hanging="360"/>
+      </w:pPr>
+    </w:lvl>
+    <w:lvl w:ilvl="7" w:tentative="1">
+      <w:start w:val="1"/>
+      <w:numFmt w:val="decimal"/>
+      <w:lvlText w:val="%8."/>
+      <w:lvlJc w:val="left"/>
+      <w:pPr>
+        <w:tabs>
+          <w:tab w:val="num" w:pos="5760"/>
+        </w:tabs>
+        <w:ind w:left="5760" w:hanging="360"/>
+      </w:pPr>
+    </w:lvl>
+    <w:lvl w:ilvl="8" w:tentative="1">
+      <w:start w:val="1"/>
+      <w:numFmt w:val="decimal"/>
+      <w:lvlText w:val="%9."/>
+      <w:lvlJc w:val="left"/>
+      <w:pPr>
+        <w:tabs>
+          <w:tab w:val="num" w:pos="6480"/>
+        </w:tabs>
+        <w:ind w:left="6480" w:hanging="360"/>
+      </w:pPr>
+    </w:lvl>
+  </w:abstractNum>
+  <w:abstractNum w:abstractNumId="1" w15:restartNumberingAfterBreak="0">
     <w:nsid w:val="2AC74AD1"/>
     <w:multiLevelType w:val="hybridMultilevel"/>
     <w:tmpl w:val="2654F22E"/>
@@ -2681,7 +3474,7 @@
       </w:pPr>
     </w:lvl>
   </w:abstractNum>
-  <w:abstractNum w:abstractNumId="1" w15:restartNumberingAfterBreak="0">
+  <w:abstractNum w:abstractNumId="2" w15:restartNumberingAfterBreak="0">
     <w:nsid w:val="51CB13D3"/>
     <w:multiLevelType w:val="hybridMultilevel"/>
     <w:tmpl w:val="C88AF1C2"/>
@@ -2770,7 +3563,7 @@
       </w:pPr>
     </w:lvl>
   </w:abstractNum>
-  <w:abstractNum w:abstractNumId="2" w15:restartNumberingAfterBreak="0">
+  <w:abstractNum w:abstractNumId="3" w15:restartNumberingAfterBreak="0">
     <w:nsid w:val="6E173F71"/>
     <w:multiLevelType w:val="hybridMultilevel"/>
     <w:tmpl w:val="A3849356"/>
@@ -2883,7 +3676,7 @@
       </w:rPr>
     </w:lvl>
   </w:abstractNum>
-  <w:abstractNum w:abstractNumId="3" w15:restartNumberingAfterBreak="0">
+  <w:abstractNum w:abstractNumId="4" w15:restartNumberingAfterBreak="0">
     <w:nsid w:val="77536BAC"/>
     <w:multiLevelType w:val="hybridMultilevel"/>
     <w:tmpl w:val="42D8D2C4"/>
@@ -2996,7 +3789,7 @@
       </w:rPr>
     </w:lvl>
   </w:abstractNum>
-  <w:abstractNum w:abstractNumId="4" w15:restartNumberingAfterBreak="0">
+  <w:abstractNum w:abstractNumId="5" w15:restartNumberingAfterBreak="0">
     <w:nsid w:val="783841A0"/>
     <w:multiLevelType w:val="hybridMultilevel"/>
     <w:tmpl w:val="0B18EA64"/>
@@ -3086,19 +3879,22 @@
     </w:lvl>
   </w:abstractNum>
   <w:num w:numId="1" w16cid:durableId="708724830">
-    <w:abstractNumId w:val="0"/>
+    <w:abstractNumId w:val="1"/>
   </w:num>
   <w:num w:numId="2" w16cid:durableId="1573733405">
+    <w:abstractNumId w:val="4"/>
+  </w:num>
+  <w:num w:numId="3" w16cid:durableId="1882941506">
     <w:abstractNumId w:val="3"/>
   </w:num>
-  <w:num w:numId="3" w16cid:durableId="1882941506">
+  <w:num w:numId="4" w16cid:durableId="1010450518">
     <w:abstractNumId w:val="2"/>
   </w:num>
-  <w:num w:numId="4" w16cid:durableId="1010450518">
-    <w:abstractNumId w:val="1"/>
+  <w:num w:numId="5" w16cid:durableId="17631839">
+    <w:abstractNumId w:val="5"/>
   </w:num>
-  <w:num w:numId="5" w16cid:durableId="17631839">
-    <w:abstractNumId w:val="4"/>
+  <w:num w:numId="6" w16cid:durableId="1370644380">
+    <w:abstractNumId w:val="0"/>
   </w:num>
 </w:numbering>
 </file>
@@ -3504,6 +4300,29 @@
     <w:name w:val="Normal"/>
     <w:qFormat/>
   </w:style>
+  <w:style w:type="paragraph" w:styleId="Heading3">
+    <w:name w:val="heading 3"/>
+    <w:basedOn w:val="Normal"/>
+    <w:next w:val="Normal"/>
+    <w:link w:val="Heading3Char"/>
+    <w:uiPriority w:val="9"/>
+    <w:semiHidden/>
+    <w:unhideWhenUsed/>
+    <w:qFormat/>
+    <w:rsid w:val="00534176"/>
+    <w:pPr>
+      <w:keepNext/>
+      <w:keepLines/>
+      <w:spacing w:before="40" w:after="0"/>
+      <w:outlineLvl w:val="2"/>
+    </w:pPr>
+    <w:rPr>
+      <w:rFonts w:asciiTheme="majorHAnsi" w:eastAsiaTheme="majorEastAsia" w:hAnsiTheme="majorHAnsi" w:cstheme="majorBidi"/>
+      <w:color w:val="1F3763" w:themeColor="accent1" w:themeShade="7F"/>
+      <w:sz w:val="24"/>
+      <w:szCs w:val="24"/>
+    </w:rPr>
+  </w:style>
   <w:style w:type="character" w:default="1" w:styleId="DefaultParagraphFont">
     <w:name w:val="Default Paragraph Font"/>
     <w:uiPriority w:val="1"/>
@@ -3596,6 +4415,20 @@
     <w:rsid w:val="00B74707"/>
     <w:rPr>
       <w:rFonts w:ascii="Times New Roman" w:hAnsi="Times New Roman" w:cs="Times New Roman"/>
+      <w:sz w:val="24"/>
+      <w:szCs w:val="24"/>
+    </w:rPr>
+  </w:style>
+  <w:style w:type="character" w:customStyle="1" w:styleId="Heading3Char">
+    <w:name w:val="Heading 3 Char"/>
+    <w:basedOn w:val="DefaultParagraphFont"/>
+    <w:link w:val="Heading3"/>
+    <w:uiPriority w:val="9"/>
+    <w:semiHidden/>
+    <w:rsid w:val="00534176"/>
+    <w:rPr>
+      <w:rFonts w:asciiTheme="majorHAnsi" w:eastAsiaTheme="majorEastAsia" w:hAnsiTheme="majorHAnsi" w:cstheme="majorBidi"/>
+      <w:color w:val="1F3763" w:themeColor="accent1" w:themeShade="7F"/>
       <w:sz w:val="24"/>
       <w:szCs w:val="24"/>
     </w:rPr>

</xml_diff>

<commit_message>
updated lesson 5 atomic write, the document with information on arrays and pointers and the gitignore file to ignore the .gitignore file created inside the lesson files
</commit_message>
<xml_diff>
--- a/Embedded C Programming.docx
+++ b/Embedded C Programming.docx
@@ -82,7 +82,23 @@
         <w:t xml:space="preserve"> (Integer):</w:t>
       </w:r>
       <w:r>
-        <w:t xml:space="preserve"> +ve range = 0-0x7FFFFFFF and -ve range = 0x80000000-0Xffffffff (-1).</w:t>
+        <w:t xml:space="preserve"> +</w:t>
+      </w:r>
+      <w:proofErr w:type="spellStart"/>
+      <w:r>
+        <w:t>ve</w:t>
+      </w:r>
+      <w:proofErr w:type="spellEnd"/>
+      <w:r>
+        <w:t xml:space="preserve"> range = 0-0x7FFFFFFF and -</w:t>
+      </w:r>
+      <w:proofErr w:type="spellStart"/>
+      <w:r>
+        <w:t>ve</w:t>
+      </w:r>
+      <w:proofErr w:type="spellEnd"/>
+      <w:r>
+        <w:t xml:space="preserve"> range = 0x80000000-0Xffffffff (-1).</w:t>
       </w:r>
     </w:p>
     <w:p>
@@ -355,7 +371,15 @@
         </w:numPr>
       </w:pPr>
       <w:r>
-        <w:t>Compiler Magic: Even though the flow in the while loop is first compare and then increment the compiler uses a different approach as follows.</w:t>
+        <w:t xml:space="preserve">Compiler Magic: Even though the flow in the while loop is first </w:t>
+      </w:r>
+      <w:proofErr w:type="gramStart"/>
+      <w:r>
+        <w:t>compare</w:t>
+      </w:r>
+      <w:proofErr w:type="gramEnd"/>
+      <w:r>
+        <w:t xml:space="preserve"> and then increment the compiler uses a different approach as follows.</w:t>
       </w:r>
     </w:p>
     <w:p>
@@ -408,15 +432,28 @@
         <w:pStyle w:val="ListParagraph"/>
       </w:pPr>
       <w:r>
-        <w:t>But both  the flows are same then how can I say the compiler is smart?</w:t>
-      </w:r>
-    </w:p>
-    <w:p>
-      <w:pPr>
-        <w:pStyle w:val="ListParagraph"/>
-      </w:pPr>
-      <w:r>
-        <w:t>Well the answer can be seen in the disassembly view check this out.</w:t>
+        <w:t xml:space="preserve">But </w:t>
+      </w:r>
+      <w:proofErr w:type="gramStart"/>
+      <w:r>
+        <w:t>both  the</w:t>
+      </w:r>
+      <w:proofErr w:type="gramEnd"/>
+      <w:r>
+        <w:t xml:space="preserve"> flows are same then how can I say the compiler is smart?</w:t>
+      </w:r>
+    </w:p>
+    <w:p>
+      <w:pPr>
+        <w:pStyle w:val="ListParagraph"/>
+      </w:pPr>
+      <w:proofErr w:type="gramStart"/>
+      <w:r>
+        <w:t>Well</w:t>
+      </w:r>
+      <w:proofErr w:type="gramEnd"/>
+      <w:r>
+        <w:t xml:space="preserve"> the answer can be seen in the disassembly view check this out.</w:t>
       </w:r>
     </w:p>
     <w:p>
@@ -500,15 +537,28 @@
         <w:pStyle w:val="ListParagraph"/>
       </w:pPr>
       <w:r>
-        <w:t>Well based on the arm cortexs documentation this information is encoded in the instruction.</w:t>
-      </w:r>
-    </w:p>
-    <w:p>
-      <w:pPr>
-        <w:pStyle w:val="ListParagraph"/>
-      </w:pPr>
-      <w:r>
-        <w:t>So in our example 0xdbfc (BLT.N) 0xd means encoding type T1</w:t>
+        <w:t xml:space="preserve">Well based on the arm </w:t>
+      </w:r>
+      <w:proofErr w:type="spellStart"/>
+      <w:r>
+        <w:t>cortexs</w:t>
+      </w:r>
+      <w:proofErr w:type="spellEnd"/>
+      <w:r>
+        <w:t xml:space="preserve"> documentation this information is encoded in the instruction.</w:t>
+      </w:r>
+    </w:p>
+    <w:p>
+      <w:pPr>
+        <w:pStyle w:val="ListParagraph"/>
+      </w:pPr>
+      <w:proofErr w:type="gramStart"/>
+      <w:r>
+        <w:t>So</w:t>
+      </w:r>
+      <w:proofErr w:type="gramEnd"/>
+      <w:r>
+        <w:t xml:space="preserve"> in our example 0xdbfc (BLT.N) 0xd means encoding type T1</w:t>
       </w:r>
       <w:r>
         <w:t xml:space="preserve"> (look in figure below), 0xb means the LT </w:t>
@@ -750,13 +800,29 @@
         <w:t>Now at this point you understand that we need</w:t>
       </w:r>
       <w:r>
-        <w:t xml:space="preserve"> to perform </w:t>
-      </w:r>
-      <w:r>
-        <w:t xml:space="preserve"> the compilation process </w:t>
-      </w:r>
-      <w:r>
-        <w:t xml:space="preserve">before your blinky.c code </w:t>
+        <w:t xml:space="preserve"> to </w:t>
+      </w:r>
+      <w:proofErr w:type="gramStart"/>
+      <w:r>
+        <w:t xml:space="preserve">perform </w:t>
+      </w:r>
+      <w:r>
+        <w:t xml:space="preserve"> the</w:t>
+      </w:r>
+      <w:proofErr w:type="gramEnd"/>
+      <w:r>
+        <w:t xml:space="preserve"> compilation process </w:t>
+      </w:r>
+      <w:r>
+        <w:t xml:space="preserve">before your </w:t>
+      </w:r>
+      <w:proofErr w:type="spellStart"/>
+      <w:r>
+        <w:t>blinky.c</w:t>
+      </w:r>
+      <w:proofErr w:type="spellEnd"/>
+      <w:r>
+        <w:t xml:space="preserve"> code </w:t>
       </w:r>
       <w:r>
         <w:t>is uploaded on your dev board.</w:t>
@@ -781,7 +847,15 @@
         <w:br/>
       </w:r>
       <w:r>
-        <w:t>refer to this legendary video by ArtfulBytes:</w:t>
+        <w:t xml:space="preserve">refer to this legendary video by </w:t>
+      </w:r>
+      <w:proofErr w:type="spellStart"/>
+      <w:r>
+        <w:t>ArtfulBytes</w:t>
+      </w:r>
+      <w:proofErr w:type="spellEnd"/>
+      <w:r>
+        <w:t>:</w:t>
       </w:r>
       <w:r>
         <w:t xml:space="preserve"> </w:t>
@@ -797,11 +871,24 @@
       <w:r>
         <w:br/>
       </w:r>
-      <w:r>
-        <w:t xml:space="preserve">Ill try giving you guys an overview here. After the compilation process we get the </w:t>
-      </w:r>
-      <w:r>
-        <w:t>.o file which i</w:t>
+      <w:proofErr w:type="spellStart"/>
+      <w:r>
+        <w:t>Ill</w:t>
+      </w:r>
+      <w:proofErr w:type="spellEnd"/>
+      <w:r>
+        <w:t xml:space="preserve"> try giving you guys an overview here. After the compilation process we get </w:t>
+      </w:r>
+      <w:proofErr w:type="gramStart"/>
+      <w:r>
+        <w:t xml:space="preserve">the </w:t>
+      </w:r>
+      <w:r>
+        <w:t>.o</w:t>
+      </w:r>
+      <w:proofErr w:type="gramEnd"/>
+      <w:r>
+        <w:t xml:space="preserve"> file which i</w:t>
       </w:r>
       <w:r>
         <w:t>s a file created by the compiler</w:t>
@@ -884,7 +971,11 @@
         <w:t xml:space="preserve">The sections are </w:t>
       </w:r>
       <w:r>
-        <w:t>mentioned below here</w:t>
+        <w:t xml:space="preserve">mentioned below </w:t>
+      </w:r>
+      <w:proofErr w:type="gramStart"/>
+      <w:r>
+        <w:t>here</w:t>
       </w:r>
       <w:r>
         <w:t xml:space="preserve"> </w:t>
@@ -892,6 +983,7 @@
       <w:r>
         <w:t>.</w:t>
       </w:r>
+      <w:proofErr w:type="gramEnd"/>
       <w:r>
         <w:t xml:space="preserve"> i.e.</w:t>
       </w:r>
@@ -899,7 +991,20 @@
         <w:br/>
       </w:r>
       <w:r>
-        <w:t>.text, and .const -&gt; Flash memory (Kind of like an EEPROM) N</w:t>
+        <w:t xml:space="preserve">.text, </w:t>
+      </w:r>
+      <w:proofErr w:type="gramStart"/>
+      <w:r>
+        <w:t>and .</w:t>
+      </w:r>
+      <w:proofErr w:type="spellStart"/>
+      <w:r>
+        <w:t>const</w:t>
+      </w:r>
+      <w:proofErr w:type="spellEnd"/>
+      <w:proofErr w:type="gramEnd"/>
+      <w:r>
+        <w:t xml:space="preserve"> -&gt; Flash memory (Kind of like an EEPROM) N</w:t>
       </w:r>
       <w:r>
         <w:t>on-volatile memory</w:t>
@@ -968,7 +1073,15 @@
         <w:t>executable file and writes it to the flash memor</w:t>
       </w:r>
       <w:r>
-        <w:t xml:space="preserve">y. So in this </w:t>
+        <w:t xml:space="preserve">y. </w:t>
+      </w:r>
+      <w:proofErr w:type="gramStart"/>
+      <w:r>
+        <w:t>So</w:t>
+      </w:r>
+      <w:proofErr w:type="gramEnd"/>
+      <w:r>
+        <w:t xml:space="preserve"> in this </w:t>
       </w:r>
       <w:r>
         <w:t>flash memory of the MCU there is a startup code that is executed after it boots</w:t>
@@ -1005,7 +1118,15 @@
       </w:r>
       <w:r>
         <w:br/>
-        <w:t>Which variables go to which sections is explained in the video link provided above.</w:t>
+        <w:t xml:space="preserve">Which variables go to which sections </w:t>
+      </w:r>
+      <w:proofErr w:type="gramStart"/>
+      <w:r>
+        <w:t>is</w:t>
+      </w:r>
+      <w:proofErr w:type="gramEnd"/>
+      <w:r>
+        <w:t xml:space="preserve"> explained in the video link provided above.</w:t>
       </w:r>
       <w:r>
         <w:br/>
@@ -1088,8 +1209,13 @@
       <w:r>
         <w:t xml:space="preserve"> </w:t>
       </w:r>
-      <w:r>
-        <w:t>incase of the global counter</w:t>
+      <w:proofErr w:type="spellStart"/>
+      <w:r>
+        <w:t>incase</w:t>
+      </w:r>
+      <w:proofErr w:type="spellEnd"/>
+      <w:r>
+        <w:t xml:space="preserve"> of the global counter</w:t>
       </w:r>
       <w:r>
         <w:t>,</w:t>
@@ -1101,7 +1227,15 @@
         <w:t xml:space="preserve">     </w:t>
       </w:r>
       <w:r>
-        <w:t>r3? ldr r3, [pc, #56]</w:t>
+        <w:t xml:space="preserve">r3? </w:t>
+      </w:r>
+      <w:proofErr w:type="spellStart"/>
+      <w:r>
+        <w:t>ldr</w:t>
+      </w:r>
+      <w:proofErr w:type="spellEnd"/>
+      <w:r>
+        <w:t xml:space="preserve"> r3, [pc, #56]</w:t>
       </w:r>
     </w:p>
     <w:p>
@@ -1112,8 +1246,13 @@
           <w:numId w:val="3"/>
         </w:numPr>
       </w:pPr>
-      <w:r>
-        <w:t>ldr r3, [pc, #56]</w:t>
+      <w:proofErr w:type="spellStart"/>
+      <w:r>
+        <w:t>ldr</w:t>
+      </w:r>
+      <w:proofErr w:type="spellEnd"/>
+      <w:r>
+        <w:t xml:space="preserve"> r3, [pc, #56]</w:t>
       </w:r>
       <w:r>
         <w:t xml:space="preserve"> here the </w:t>
@@ -1125,7 +1264,15 @@
         <w:t xml:space="preserve"> address</w:t>
       </w:r>
       <w:r>
-        <w:t xml:space="preserve"> of the global_counter variable is loaded from the static memory</w:t>
+        <w:t xml:space="preserve"> of the </w:t>
+      </w:r>
+      <w:proofErr w:type="spellStart"/>
+      <w:r>
+        <w:t>global_counter</w:t>
+      </w:r>
+      <w:proofErr w:type="spellEnd"/>
+      <w:r>
+        <w:t xml:space="preserve"> variable is loaded from the static memory</w:t>
       </w:r>
       <w:r>
         <w:t xml:space="preserve">. </w:t>
@@ -1159,7 +1306,15 @@
         <w:t>the compiler</w:t>
       </w:r>
       <w:r>
-        <w:t xml:space="preserve"> know which is the address of global_counter what if there were more global variables?</w:t>
+        <w:t xml:space="preserve"> know which is the address of </w:t>
+      </w:r>
+      <w:proofErr w:type="spellStart"/>
+      <w:r>
+        <w:t>global_counter</w:t>
+      </w:r>
+      <w:proofErr w:type="spellEnd"/>
+      <w:r>
+        <w:t xml:space="preserve"> what if there were more global variables?</w:t>
       </w:r>
     </w:p>
     <w:p>
@@ -1366,11 +1521,35 @@
         <w:t xml:space="preserve">Syntax: </w:t>
       </w:r>
       <w:r>
-        <w:t>int* ptr;</w:t>
-      </w:r>
-      <w:r>
-        <w:br/>
-        <w:t>Here we read the above statement backwards to make sense, the variable ptr is a pointer (*) that points to a integer type value.</w:t>
+        <w:t xml:space="preserve">int* </w:t>
+      </w:r>
+      <w:proofErr w:type="spellStart"/>
+      <w:r>
+        <w:t>ptr</w:t>
+      </w:r>
+      <w:proofErr w:type="spellEnd"/>
+      <w:r>
+        <w:t>;</w:t>
+      </w:r>
+      <w:r>
+        <w:br/>
+        <w:t xml:space="preserve">Here we read the above statement backwards to make sense, the variable </w:t>
+      </w:r>
+      <w:proofErr w:type="spellStart"/>
+      <w:r>
+        <w:t>ptr</w:t>
+      </w:r>
+      <w:proofErr w:type="spellEnd"/>
+      <w:r>
+        <w:t xml:space="preserve"> is a pointer (*) that points to </w:t>
+      </w:r>
+      <w:proofErr w:type="gramStart"/>
+      <w:r>
+        <w:t>a</w:t>
+      </w:r>
+      <w:proofErr w:type="gramEnd"/>
+      <w:r>
+        <w:t xml:space="preserve"> integer type value.</w:t>
       </w:r>
       <w:r>
         <w:br/>
@@ -1414,6 +1593,7 @@
       <w:r>
         <w:t xml:space="preserve">variable </w:t>
       </w:r>
+      <w:proofErr w:type="spellStart"/>
       <w:r>
         <w:t>global</w:t>
       </w:r>
@@ -1421,7 +1601,11 @@
         <w:t>_</w:t>
       </w:r>
       <w:r>
-        <w:t>counter is pushed onto the stack this can be seen in the first LDR and STR instruction (check Pointer Variable disassembly view</w:t>
+        <w:t>counter</w:t>
+      </w:r>
+      <w:proofErr w:type="spellEnd"/>
+      <w:r>
+        <w:t xml:space="preserve"> is pushed onto the stack this can be seen in the first LDR and STR instruction (check Pointer Variable disassembly view</w:t>
       </w:r>
       <w:r>
         <w:t xml:space="preserve"> Screenshot below)</w:t>
@@ -1445,13 +1629,23 @@
         <w:t xml:space="preserve"> </w:t>
       </w:r>
       <w:r>
-        <w:t xml:space="preserve">since the </w:t>
+        <w:t xml:space="preserve">since </w:t>
+      </w:r>
+      <w:proofErr w:type="gramStart"/>
+      <w:r>
+        <w:t xml:space="preserve">the </w:t>
       </w:r>
       <w:r>
         <w:t>.</w:t>
       </w:r>
-      <w:r>
-        <w:t xml:space="preserve">bss section </w:t>
+      <w:proofErr w:type="spellStart"/>
+      <w:r>
+        <w:t>bss</w:t>
+      </w:r>
+      <w:proofErr w:type="spellEnd"/>
+      <w:proofErr w:type="gramEnd"/>
+      <w:r>
+        <w:t xml:space="preserve"> section </w:t>
       </w:r>
       <w:r>
         <w:t xml:space="preserve">in RAM </w:t>
@@ -1459,8 +1653,13 @@
       <w:r>
         <w:t xml:space="preserve">contains the </w:t>
       </w:r>
-      <w:r>
-        <w:t>global_counter variable</w:t>
+      <w:proofErr w:type="spellStart"/>
+      <w:r>
+        <w:t>global_counter</w:t>
+      </w:r>
+      <w:proofErr w:type="spellEnd"/>
+      <w:r>
+        <w:t xml:space="preserve"> variable</w:t>
       </w:r>
       <w:r>
         <w:t xml:space="preserve">, we need to </w:t>
@@ -1471,8 +1670,21 @@
       <w:r>
         <w:t xml:space="preserve"> this is calculated by offsetting the PC by 36. </w:t>
       </w:r>
-      <w:r>
-        <w:t>Ldr r3,[PC,#36]</w:t>
+      <w:proofErr w:type="spellStart"/>
+      <w:r>
+        <w:t>Ldr</w:t>
+      </w:r>
+      <w:proofErr w:type="spellEnd"/>
+      <w:r>
+        <w:t xml:space="preserve"> r</w:t>
+      </w:r>
+      <w:proofErr w:type="gramStart"/>
+      <w:r>
+        <w:t>3,[</w:t>
+      </w:r>
+      <w:proofErr w:type="gramEnd"/>
+      <w:r>
+        <w:t>PC,#36]</w:t>
       </w:r>
       <w:r>
         <w:t xml:space="preserve"> </w:t>
@@ -1522,14 +1734,27 @@
       <w:r>
         <w:t xml:space="preserve">the </w:t>
       </w:r>
-      <w:r>
-        <w:t xml:space="preserve">global_counter </w:t>
+      <w:proofErr w:type="spellStart"/>
+      <w:r>
+        <w:t>global_counter</w:t>
+      </w:r>
+      <w:proofErr w:type="spellEnd"/>
+      <w:r>
+        <w:t xml:space="preserve"> </w:t>
       </w:r>
       <w:r>
         <w:t xml:space="preserve">variable </w:t>
       </w:r>
       <w:r>
-        <w:t>which lies in the .bss section</w:t>
+        <w:t>which lies in the .</w:t>
+      </w:r>
+      <w:proofErr w:type="spellStart"/>
+      <w:r>
+        <w:t>bss</w:t>
+      </w:r>
+      <w:proofErr w:type="spellEnd"/>
+      <w:r>
+        <w:t xml:space="preserve"> section</w:t>
       </w:r>
       <w:r>
         <w:t xml:space="preserve"> of the RAM </w:t>
@@ -1587,7 +1812,15 @@
         <w:t xml:space="preserve">this is the screenshot of the MAP file generated by the linker telling me </w:t>
       </w:r>
       <w:r>
-        <w:t>at what address the global_counter is stored.</w:t>
+        <w:t xml:space="preserve">at what address the </w:t>
+      </w:r>
+      <w:proofErr w:type="spellStart"/>
+      <w:r>
+        <w:t>global_counter</w:t>
+      </w:r>
+      <w:proofErr w:type="spellEnd"/>
+      <w:r>
+        <w:t xml:space="preserve"> is stored.</w:t>
       </w:r>
     </w:p>
     <w:p>
@@ -1602,7 +1835,15 @@
         <w:t>Then the STR instruction</w:t>
       </w:r>
       <w:r>
-        <w:t xml:space="preserve"> stores this RAM address of the global_counter onto the stack </w:t>
+        <w:t xml:space="preserve"> stores this RAM address of the </w:t>
+      </w:r>
+      <w:proofErr w:type="spellStart"/>
+      <w:r>
+        <w:t>global_counter</w:t>
+      </w:r>
+      <w:proofErr w:type="spellEnd"/>
+      <w:r>
+        <w:t xml:space="preserve"> onto the stack </w:t>
       </w:r>
       <w:r>
         <w:t xml:space="preserve">i.e. the stack address here is stored in r7 </w:t>
@@ -1679,8 +1920,13 @@
         <w:br/>
         <w:t xml:space="preserve">so now anytime global counter needs to be called or updated </w:t>
       </w:r>
-      <w:r>
-        <w:t xml:space="preserve">global_counters address is read from the stack </w:t>
+      <w:proofErr w:type="spellStart"/>
+      <w:r>
+        <w:t>global_counters</w:t>
+      </w:r>
+      <w:proofErr w:type="spellEnd"/>
+      <w:r>
+        <w:t xml:space="preserve"> address is read from the stack </w:t>
       </w:r>
       <w:r>
         <w:t>and the operations are performed on its value</w:t>
@@ -1759,7 +2005,15 @@
         <w:ind w:left="360"/>
       </w:pPr>
       <w:r>
-        <w:t>As can be seen sptr is initialised with 0x20000020</w:t>
+        <w:t xml:space="preserve">As can be seen </w:t>
+      </w:r>
+      <w:proofErr w:type="spellStart"/>
+      <w:r>
+        <w:t>sptr</w:t>
+      </w:r>
+      <w:proofErr w:type="spellEnd"/>
+      <w:r>
+        <w:t xml:space="preserve"> is initialised with 0x20000020</w:t>
       </w:r>
       <w:r>
         <w:t xml:space="preserve"> (memory address in RAM)</w:t>
@@ -1787,10 +2041,18 @@
         <w:t>i.e. 0xDEADBEEF</w:t>
       </w:r>
       <w:r>
-        <w:t xml:space="preserve"> this value was stored in the FLASH memory</w:t>
-      </w:r>
-      <w:r>
-        <w:t>(begins from 0x8000000)</w:t>
+        <w:t xml:space="preserve"> this value was stored in the FLASH </w:t>
+      </w:r>
+      <w:proofErr w:type="gramStart"/>
+      <w:r>
+        <w:t>memory</w:t>
+      </w:r>
+      <w:r>
+        <w:t>(</w:t>
+      </w:r>
+      <w:proofErr w:type="gramEnd"/>
+      <w:r>
+        <w:t>begins from 0x8000000)</w:t>
       </w:r>
       <w:r>
         <w:t xml:space="preserve"> (you can verify this b</w:t>
@@ -1828,7 +2090,15 @@
         <w:t xml:space="preserve">The compiler may </w:t>
       </w:r>
       <w:r>
-        <w:t>throw an error or warning if you try doing this sptr = 0x20000020</w:t>
+        <w:t xml:space="preserve">throw an error or warning if you try doing this </w:t>
+      </w:r>
+      <w:proofErr w:type="spellStart"/>
+      <w:r>
+        <w:t>sptr</w:t>
+      </w:r>
+      <w:proofErr w:type="spellEnd"/>
+      <w:r>
+        <w:t xml:space="preserve"> = 0x20000020</w:t>
       </w:r>
       <w:r>
         <w:t xml:space="preserve"> </w:t>
@@ -1839,8 +2109,13 @@
       <w:r>
         <w:t xml:space="preserve">. </w:t>
       </w:r>
-      <w:r>
-        <w:t>sPtr = (</w:t>
+      <w:proofErr w:type="spellStart"/>
+      <w:r>
+        <w:t>sPtr</w:t>
+      </w:r>
+      <w:proofErr w:type="spellEnd"/>
+      <w:r>
+        <w:t xml:space="preserve"> = (</w:t>
       </w:r>
       <w:r>
         <w:rPr>
@@ -1907,7 +2182,15 @@
       </w:r>
       <w:r>
         <w:br/>
-        <w:t xml:space="preserve">pretty interesting right? Remember this as we will need these bad boyz </w:t>
+        <w:t xml:space="preserve">pretty interesting right? Remember this as we will need these bad </w:t>
+      </w:r>
+      <w:proofErr w:type="spellStart"/>
+      <w:r>
+        <w:t>boyz</w:t>
+      </w:r>
+      <w:proofErr w:type="spellEnd"/>
+      <w:r>
+        <w:t xml:space="preserve"> </w:t>
       </w:r>
       <w:r>
         <w:t>in the future.</w:t>
@@ -2193,8 +2476,21 @@
       <w:pPr>
         <w:pStyle w:val="ListParagraph"/>
       </w:pPr>
-      <w:r>
-        <w:t>So in the last lesson pointers were the main focus, so lets start with the first use-case of pointers from the embedded perspective.</w:t>
+      <w:proofErr w:type="gramStart"/>
+      <w:r>
+        <w:t>So</w:t>
+      </w:r>
+      <w:proofErr w:type="gramEnd"/>
+      <w:r>
+        <w:t xml:space="preserve"> in the last lesson pointers were the main focus, so </w:t>
+      </w:r>
+      <w:proofErr w:type="spellStart"/>
+      <w:r>
+        <w:t>lets</w:t>
+      </w:r>
+      <w:proofErr w:type="spellEnd"/>
+      <w:r>
+        <w:t xml:space="preserve"> start with the first use-case of pointers from the embedded perspective.</w:t>
       </w:r>
     </w:p>
     <w:p>
@@ -2235,8 +2531,29 @@
         <w:pStyle w:val="ListParagraph"/>
       </w:pPr>
       <w:r>
-        <w:t>Note: Just because I use a stm32 nucleo board to implement the blinky code does not mean you have to go buy the STM32, rather you could work with a MCU that is with you right now. All you need is to download the datasheet, User manual and Reference manual wrt your mcu</w:t>
-      </w:r>
+        <w:t xml:space="preserve">Note: Just because I use a stm32 </w:t>
+      </w:r>
+      <w:proofErr w:type="spellStart"/>
+      <w:r>
+        <w:t>nucleo</w:t>
+      </w:r>
+      <w:proofErr w:type="spellEnd"/>
+      <w:r>
+        <w:t xml:space="preserve"> board to implement the blinky code does not mean you have to go buy the STM32, rather you could work with a MCU that is with you right now. All you need is to download the datasheet, User manual and Reference manual </w:t>
+      </w:r>
+      <w:proofErr w:type="spellStart"/>
+      <w:r>
+        <w:t>wrt</w:t>
+      </w:r>
+      <w:proofErr w:type="spellEnd"/>
+      <w:r>
+        <w:t xml:space="preserve"> your </w:t>
+      </w:r>
+      <w:proofErr w:type="spellStart"/>
+      <w:r>
+        <w:t>mcu</w:t>
+      </w:r>
+      <w:proofErr w:type="spellEnd"/>
       <w:r>
         <w:t xml:space="preserve"> on the dev board</w:t>
       </w:r>
@@ -2331,8 +2648,13 @@
       <w:r>
         <w:t xml:space="preserve">board user-LED is internally connected to the </w:t>
       </w:r>
-      <w:r>
-        <w:t xml:space="preserve">32 bit </w:t>
+      <w:proofErr w:type="gramStart"/>
+      <w:r>
+        <w:t>32 bit</w:t>
+      </w:r>
+      <w:proofErr w:type="gramEnd"/>
+      <w:r>
+        <w:t xml:space="preserve"> </w:t>
       </w:r>
       <w:r>
         <w:t>GPIO</w:t>
@@ -2479,7 +2801,15 @@
         <w:t>#define</w:t>
       </w:r>
       <w:r>
-        <w:t xml:space="preserve"> GPIO_B_ODR        (*((</w:t>
+        <w:t xml:space="preserve"> GPIO_B_ODR     </w:t>
+      </w:r>
+      <w:proofErr w:type="gramStart"/>
+      <w:r>
+        <w:t xml:space="preserve">   (</w:t>
+      </w:r>
+      <w:proofErr w:type="gramEnd"/>
+      <w:r>
+        <w:t>*((</w:t>
       </w:r>
       <w:r>
         <w:rPr>
@@ -2504,7 +2834,15 @@
     </w:p>
     <w:p>
       <w:r>
-        <w:t>Unsigned int * : typecasts the GPIO_ODR address which is 0x48000414. Typecasting the address is necessary else the compiler will throw an error.</w:t>
+        <w:t xml:space="preserve">Unsigned int </w:t>
+      </w:r>
+      <w:proofErr w:type="gramStart"/>
+      <w:r>
+        <w:t>* :</w:t>
+      </w:r>
+      <w:proofErr w:type="gramEnd"/>
+      <w:r>
+        <w:t xml:space="preserve"> typecasts the GPIO_ODR address which is 0x48000414. Typecasting the address is necessary else the compiler will throw an error.</w:t>
       </w:r>
     </w:p>
     <w:p>
@@ -2605,7 +2943,23 @@
           <w:b/>
           <w:bCs/>
         </w:rPr>
-        <w:t>C preprocessor (cpp)</w:t>
+        <w:t>C preprocessor (</w:t>
+      </w:r>
+      <w:proofErr w:type="spellStart"/>
+      <w:r>
+        <w:rPr>
+          <w:b/>
+          <w:bCs/>
+        </w:rPr>
+        <w:t>cpp</w:t>
+      </w:r>
+      <w:proofErr w:type="spellEnd"/>
+      <w:r>
+        <w:rPr>
+          <w:b/>
+          <w:bCs/>
+        </w:rPr>
+        <w:t>)</w:t>
       </w:r>
       <w:r>
         <w:t>.</w:t>
@@ -2743,13 +3097,25 @@
           <w:numId w:val="3"/>
         </w:numPr>
       </w:pPr>
-      <w:r>
-        <w:t>Lets consider the following code for example:</w:t>
-      </w:r>
-      <w:r>
-        <w:br/>
-        <w:t>file example.c</w:t>
-      </w:r>
+      <w:proofErr w:type="spellStart"/>
+      <w:proofErr w:type="gramStart"/>
+      <w:r>
+        <w:t>Lets</w:t>
+      </w:r>
+      <w:proofErr w:type="spellEnd"/>
+      <w:proofErr w:type="gramEnd"/>
+      <w:r>
+        <w:t xml:space="preserve"> consider the following code for example:</w:t>
+      </w:r>
+      <w:r>
+        <w:br/>
+        <w:t xml:space="preserve">file </w:t>
+      </w:r>
+      <w:proofErr w:type="spellStart"/>
+      <w:r>
+        <w:t>example.c</w:t>
+      </w:r>
+      <w:proofErr w:type="spellEnd"/>
     </w:p>
     <w:p>
       <w:pPr>
@@ -2757,7 +3123,15 @@
         <w:ind w:left="1080"/>
       </w:pPr>
       <w:r>
-        <w:t>#include &lt;stdio.h&gt;</w:t>
+        <w:t>#include &lt;</w:t>
+      </w:r>
+      <w:proofErr w:type="spellStart"/>
+      <w:r>
+        <w:t>stdio.h</w:t>
+      </w:r>
+      <w:proofErr w:type="spellEnd"/>
+      <w:r>
+        <w:t>&gt;</w:t>
       </w:r>
     </w:p>
     <w:p>
@@ -2794,7 +3168,27 @@
       </w:pPr>
       <w:r>
         <w:tab/>
-        <w:t>Printf(“\n the LED pin is %d”,LED_PIN);</w:t>
+      </w:r>
+      <w:proofErr w:type="spellStart"/>
+      <w:proofErr w:type="gramStart"/>
+      <w:r>
+        <w:t>Printf</w:t>
+      </w:r>
+      <w:proofErr w:type="spellEnd"/>
+      <w:r>
+        <w:t>(</w:t>
+      </w:r>
+      <w:proofErr w:type="gramEnd"/>
+      <w:r>
+        <w:t>“\n the LED pin is %</w:t>
+      </w:r>
+      <w:proofErr w:type="spellStart"/>
+      <w:r>
+        <w:t>d”,LED_PIN</w:t>
+      </w:r>
+      <w:proofErr w:type="spellEnd"/>
+      <w:r>
+        <w:t>);</w:t>
       </w:r>
     </w:p>
     <w:p>
@@ -2865,8 +3259,15 @@
       </w:r>
       <w:r>
         <w:br/>
-        <w:t>file example.i</w:t>
-      </w:r>
+        <w:t xml:space="preserve">file </w:t>
+      </w:r>
+      <w:proofErr w:type="spellStart"/>
+      <w:proofErr w:type="gramStart"/>
+      <w:r>
+        <w:t>example.i</w:t>
+      </w:r>
+      <w:proofErr w:type="spellEnd"/>
+      <w:proofErr w:type="gramEnd"/>
       <w:r>
         <w:br/>
       </w:r>
@@ -2874,13 +3275,43 @@
         <w:rPr>
           <w:highlight w:val="red"/>
         </w:rPr>
-        <w:t>// Expanded stdio.h contents (not shown completely here)</w:t>
-      </w:r>
-      <w:r>
-        <w:br/>
-      </w:r>
-      <w:r>
-        <w:t xml:space="preserve"> int printf(const char *format, ...); </w:t>
+        <w:t xml:space="preserve">// Expanded </w:t>
+      </w:r>
+      <w:proofErr w:type="spellStart"/>
+      <w:r>
+        <w:rPr>
+          <w:highlight w:val="red"/>
+        </w:rPr>
+        <w:t>stdio.h</w:t>
+      </w:r>
+      <w:proofErr w:type="spellEnd"/>
+      <w:r>
+        <w:rPr>
+          <w:highlight w:val="red"/>
+        </w:rPr>
+        <w:t xml:space="preserve"> contents (not shown completely here)</w:t>
+      </w:r>
+      <w:r>
+        <w:br/>
+      </w:r>
+      <w:r>
+        <w:t xml:space="preserve"> int </w:t>
+      </w:r>
+      <w:proofErr w:type="spellStart"/>
+      <w:r>
+        <w:t>printf</w:t>
+      </w:r>
+      <w:proofErr w:type="spellEnd"/>
+      <w:r>
+        <w:t>(</w:t>
+      </w:r>
+      <w:proofErr w:type="spellStart"/>
+      <w:r>
+        <w:t>const</w:t>
+      </w:r>
+      <w:proofErr w:type="spellEnd"/>
+      <w:r>
+        <w:t xml:space="preserve"> char *format, ...); </w:t>
       </w:r>
       <w:r>
         <w:br/>
@@ -2901,8 +3332,13 @@
         <w:br/>
         <w:t xml:space="preserve">      </w:t>
       </w:r>
-      <w:r>
-        <w:t xml:space="preserve">printf("LED is connected to pin %d\n", </w:t>
+      <w:proofErr w:type="spellStart"/>
+      <w:r>
+        <w:t>printf</w:t>
+      </w:r>
+      <w:proofErr w:type="spellEnd"/>
+      <w:r>
+        <w:t xml:space="preserve">("LED is connected to pin %d\n", </w:t>
       </w:r>
       <w:r>
         <w:rPr>
@@ -2973,10 +3409,12 @@
         <w:t xml:space="preserve">Volatile keyword prevents the compiler from optimizing the variable which it assumes that the value remains constant. </w:t>
       </w:r>
       <w:proofErr w:type="spellStart"/>
+      <w:proofErr w:type="gramStart"/>
       <w:r>
         <w:t>Lets</w:t>
       </w:r>
       <w:proofErr w:type="spellEnd"/>
+      <w:proofErr w:type="gramEnd"/>
       <w:r>
         <w:t xml:space="preserve"> take the following code for example: a delay implemented using a while loop </w:t>
       </w:r>
@@ -3001,8 +3439,13 @@
       <w:pPr>
         <w:ind w:firstLine="720"/>
       </w:pPr>
-      <w:r>
-        <w:t>While( counter&lt;=10000)</w:t>
+      <w:proofErr w:type="gramStart"/>
+      <w:r>
+        <w:t>While( counter</w:t>
+      </w:r>
+      <w:proofErr w:type="gramEnd"/>
+      <w:r>
+        <w:t>&lt;=10000)</w:t>
       </w:r>
     </w:p>
     <w:p>
@@ -3042,7 +3485,15 @@
         <w:t xml:space="preserve">Since the counter variable will reset itself to zero after the counter value reaches the limit </w:t>
       </w:r>
       <w:r>
-        <w:t>the compiler considers the while loop as redundant and will optimize the variable out unless, the  counter is defined as a volatile variable</w:t>
+        <w:t xml:space="preserve">the compiler considers the while loop as redundant and will optimize the variable out unless, </w:t>
+      </w:r>
+      <w:proofErr w:type="gramStart"/>
+      <w:r>
+        <w:t>the  counter</w:t>
+      </w:r>
+      <w:proofErr w:type="gramEnd"/>
+      <w:r>
+        <w:t xml:space="preserve"> is defined as a volatile variable</w:t>
       </w:r>
       <w:r>
         <w:t xml:space="preserve">, this is because from the compilers perspective the counter variables incremented value is overwritten by zero and it has not been used anywhere else in the code. </w:t>
@@ -3052,7 +3503,14 @@
       </w:r>
       <w:r>
         <w:br/>
-        <w:t>Similarly we use volatile in the following cases,</w:t>
+      </w:r>
+      <w:proofErr w:type="gramStart"/>
+      <w:r>
+        <w:t>Similarly</w:t>
+      </w:r>
+      <w:proofErr w:type="gramEnd"/>
+      <w:r>
+        <w:t xml:space="preserve"> we use volatile in the following cases,</w:t>
       </w:r>
     </w:p>
     <w:p>
@@ -3074,13 +3532,7 @@
         <w:t>hardware registers</w:t>
       </w:r>
       <w:r>
-        <w:t>, since the register value can change outside of the CPU</w:t>
-      </w:r>
-      <w:r>
-        <w:t>’s</w:t>
-      </w:r>
-      <w:r>
-        <w:t xml:space="preserve"> control.</w:t>
+        <w:t>, since the register value can change outside of the CPU’s control.</w:t>
       </w:r>
     </w:p>
     <w:p>
@@ -3118,8 +3570,13 @@
           <w:numId w:val="3"/>
         </w:numPr>
       </w:pPr>
-      <w:r>
-        <w:t>Similarly when multithreading if a shared variable is not volatile then this variable might get cached in a register.</w:t>
+      <w:proofErr w:type="gramStart"/>
+      <w:r>
+        <w:t>Similarly</w:t>
+      </w:r>
+      <w:proofErr w:type="gramEnd"/>
+      <w:r>
+        <w:t xml:space="preserve"> when multithreading if a shared variable is not volatile then this variable might get cached in a register.</w:t>
       </w:r>
     </w:p>
     <w:p/>
@@ -3259,7 +3716,800 @@
       <w:r>
         <w:br/>
       </w:r>
-    </w:p>
+      <w:r>
+        <w:rPr>
+          <w:b/>
+          <w:bCs/>
+        </w:rPr>
+        <w:t>Pointers and Arrays:</w:t>
+      </w:r>
+      <w:r>
+        <w:rPr>
+          <w:b/>
+          <w:bCs/>
+        </w:rPr>
+        <w:br/>
+      </w:r>
+      <w:r>
+        <w:rPr>
+          <w:b/>
+          <w:bCs/>
+        </w:rPr>
+        <w:br/>
+      </w:r>
+      <w:r>
+        <w:t xml:space="preserve">In a stellaris board </w:t>
+      </w:r>
+      <w:r>
+        <w:rPr>
+          <w:b/>
+          <w:bCs/>
+        </w:rPr>
+        <w:t>bit-banding</w:t>
+      </w:r>
+      <w:r>
+        <w:t xml:space="preserve"> is used to perform </w:t>
+      </w:r>
+      <w:r>
+        <w:rPr>
+          <w:b/>
+          <w:bCs/>
+        </w:rPr>
+        <w:t>atomic writes</w:t>
+      </w:r>
+      <w:r>
+        <w:br/>
+      </w:r>
+    </w:p>
+    <w:p>
+      <w:r>
+        <w:t>What is bit-banding</w:t>
+      </w:r>
+      <w:r>
+        <w:t>?</w:t>
+      </w:r>
+      <w:r>
+        <w:br/>
+      </w:r>
+      <w:proofErr w:type="spellStart"/>
+      <w:r>
+        <w:t>Bit-banding</w:t>
+      </w:r>
+      <w:proofErr w:type="spellEnd"/>
+      <w:r>
+        <w:t xml:space="preserve"> is a </w:t>
+      </w:r>
+      <w:r>
+        <w:rPr>
+          <w:b/>
+          <w:bCs/>
+        </w:rPr>
+        <w:t>memory-mapping feature</w:t>
+      </w:r>
+      <w:r>
+        <w:t xml:space="preserve"> found in some ARM Cortex-M processors that allows </w:t>
+      </w:r>
+      <w:r>
+        <w:rPr>
+          <w:b/>
+          <w:bCs/>
+        </w:rPr>
+        <w:t>atomic</w:t>
+      </w:r>
+      <w:r>
+        <w:t xml:space="preserve"> bit-level access to memory regions</w:t>
+      </w:r>
+      <w:r>
+        <w:t xml:space="preserve"> (</w:t>
+      </w:r>
+      <w:r>
+        <w:rPr>
+          <w:b/>
+          <w:bCs/>
+        </w:rPr>
+        <w:t>Bit-banding</w:t>
+      </w:r>
+      <w:r>
+        <w:t xml:space="preserve"> maps </w:t>
+      </w:r>
+      <w:r>
+        <w:rPr>
+          <w:b/>
+          <w:bCs/>
+        </w:rPr>
+        <w:t>each bit</w:t>
+      </w:r>
+      <w:r>
+        <w:t xml:space="preserve"> of a register to a unique address</w:t>
+      </w:r>
+      <w:r>
+        <w:t>)</w:t>
+      </w:r>
+      <w:r>
+        <w:t xml:space="preserve">. Instead of using </w:t>
+      </w:r>
+      <w:r>
+        <w:rPr>
+          <w:b/>
+          <w:bCs/>
+        </w:rPr>
+        <w:t>read-modify-write operations</w:t>
+      </w:r>
+      <w:r>
+        <w:t xml:space="preserve">, bit-banding allows a </w:t>
+      </w:r>
+      <w:r>
+        <w:rPr>
+          <w:b/>
+          <w:bCs/>
+        </w:rPr>
+        <w:t>single write operation</w:t>
+      </w:r>
+      <w:r>
+        <w:t xml:space="preserve"> to modify an individual bit in memory.</w:t>
+      </w:r>
+      <w:r>
+        <w:t xml:space="preserve"> This works because each bit in the register has an alias address, hence we can make use of the array to access these specific bits. For instance</w:t>
+      </w:r>
+      <w:r>
+        <w:t>,</w:t>
+      </w:r>
+      <w:r>
+        <w:t xml:space="preserve"> stellaris provides GPIO with 256, 32-bit </w:t>
+      </w:r>
+      <w:r>
+        <w:t xml:space="preserve">data registers starting with the address 0x40250000 is the base address for the GPIO registers, and writing to the data register with an offset of 0x3FC which corresponds to this </w:t>
+      </w:r>
+      <w:r>
+        <w:br/>
+      </w:r>
+      <w:r>
+        <w:rPr>
+          <w:noProof/>
+        </w:rPr>
+        <w:lastRenderedPageBreak/>
+        <w:drawing>
+          <wp:inline distT="0" distB="0" distL="0" distR="0" wp14:anchorId="07686E86" wp14:editId="44E916C7">
+            <wp:extent cx="5731510" cy="3321050"/>
+            <wp:effectExtent l="0" t="0" r="2540" b="0"/>
+            <wp:docPr id="2059893379" name="Picture 1"/>
+            <wp:cNvGraphicFramePr>
+              <a:graphicFrameLocks xmlns:a="http://schemas.openxmlformats.org/drawingml/2006/main" noChangeAspect="1"/>
+            </wp:cNvGraphicFramePr>
+            <a:graphic xmlns:a="http://schemas.openxmlformats.org/drawingml/2006/main">
+              <a:graphicData uri="http://schemas.openxmlformats.org/drawingml/2006/picture">
+                <pic:pic xmlns:pic="http://schemas.openxmlformats.org/drawingml/2006/picture">
+                  <pic:nvPicPr>
+                    <pic:cNvPr id="2059893379" name=""/>
+                    <pic:cNvPicPr/>
+                  </pic:nvPicPr>
+                  <pic:blipFill>
+                    <a:blip r:embed="rId22"/>
+                    <a:stretch>
+                      <a:fillRect/>
+                    </a:stretch>
+                  </pic:blipFill>
+                  <pic:spPr>
+                    <a:xfrm>
+                      <a:off x="0" y="0"/>
+                      <a:ext cx="5731510" cy="3321050"/>
+                    </a:xfrm>
+                    <a:prstGeom prst="rect">
+                      <a:avLst/>
+                    </a:prstGeom>
+                  </pic:spPr>
+                </pic:pic>
+              </a:graphicData>
+            </a:graphic>
+          </wp:inline>
+        </w:drawing>
+      </w:r>
+      <w:r>
+        <w:br/>
+        <w:t>Courtesy Miro Samek Quantum Leaps</w:t>
+      </w:r>
+      <w:r>
+        <w:br/>
+      </w:r>
+    </w:p>
+    <w:p>
+      <w:r>
+        <w:t>To set the RED LED bit the address is 0x40250008 the different ways to set this address is</w:t>
+      </w:r>
+      <w:r>
+        <w:br/>
+      </w:r>
+    </w:p>
+    <w:p>
+      <w:pPr>
+        <w:pStyle w:val="ListParagraph"/>
+        <w:numPr>
+          <w:ilvl w:val="0"/>
+          <w:numId w:val="3"/>
+        </w:numPr>
+      </w:pPr>
+      <w:r>
+        <w:t xml:space="preserve">(*(unsigned long </w:t>
+      </w:r>
+      <w:proofErr w:type="gramStart"/>
+      <w:r>
+        <w:t>*)(</w:t>
+      </w:r>
+      <w:proofErr w:type="gramEnd"/>
+      <w:r>
+        <w:t>0x40250000 + (1&lt;&lt;3))) = 1;</w:t>
+      </w:r>
+      <w:r>
+        <w:t xml:space="preserve"> // Corresponds to 0x40250008</w:t>
+      </w:r>
+    </w:p>
+    <w:p>
+      <w:pPr>
+        <w:pStyle w:val="ListParagraph"/>
+        <w:numPr>
+          <w:ilvl w:val="0"/>
+          <w:numId w:val="3"/>
+        </w:numPr>
+      </w:pPr>
+      <w:r>
+        <w:t xml:space="preserve">(unsigned long </w:t>
+      </w:r>
+      <w:proofErr w:type="gramStart"/>
+      <w:r>
+        <w:t>*)(</w:t>
+      </w:r>
+      <w:proofErr w:type="gramEnd"/>
+      <w:r>
+        <w:t>0x40250000) + 2 = 1</w:t>
+      </w:r>
+      <w:r>
+        <w:t>;</w:t>
+      </w:r>
+      <w:r>
+        <w:t xml:space="preserve"> </w:t>
+      </w:r>
+      <w:r>
+        <w:t xml:space="preserve">// </w:t>
+      </w:r>
+      <w:r>
+        <w:t>pointer arithmetic</w:t>
+      </w:r>
+      <w:r>
+        <w:t xml:space="preserve">: pointer +2 means pointer will increment by 4 bytes ( since pointer is defined as unsigned long) so </w:t>
+      </w:r>
+      <w:r>
+        <w:t>0x4025000</w:t>
+      </w:r>
+      <w:r>
+        <w:t xml:space="preserve">4 and then </w:t>
+      </w:r>
+      <w:r>
+        <w:t>0x4025000</w:t>
+      </w:r>
+      <w:r>
+        <w:t>8</w:t>
+      </w:r>
+    </w:p>
+    <w:p>
+      <w:pPr>
+        <w:pStyle w:val="ListParagraph"/>
+        <w:numPr>
+          <w:ilvl w:val="0"/>
+          <w:numId w:val="3"/>
+        </w:numPr>
+      </w:pPr>
+      <w:r>
+        <w:t xml:space="preserve">#define GPIO_DATA_BIT_R (unsigned long </w:t>
+      </w:r>
+      <w:proofErr w:type="gramStart"/>
+      <w:r>
+        <w:t>*)(</w:t>
+      </w:r>
+      <w:proofErr w:type="gramEnd"/>
+      <w:r>
+        <w:t xml:space="preserve">0x40250000) </w:t>
+      </w:r>
+      <w:r>
+        <w:br/>
+      </w:r>
+      <w:r>
+        <w:t>GPIO_DATA_BIT_R[2] = 1;</w:t>
+      </w:r>
+      <w:r>
+        <w:t xml:space="preserve"> </w:t>
+      </w:r>
+    </w:p>
+    <w:p>
+      <w:pPr>
+        <w:pStyle w:val="ListParagraph"/>
+        <w:ind w:left="1080"/>
+      </w:pPr>
+    </w:p>
+    <w:p>
+      <w:pPr>
+        <w:pStyle w:val="ListParagraph"/>
+        <w:ind w:left="1080"/>
+      </w:pPr>
+      <w:r>
+        <w:t xml:space="preserve">An </w:t>
+      </w:r>
+      <w:r>
+        <w:rPr>
+          <w:b/>
+          <w:bCs/>
+        </w:rPr>
+        <w:t>array</w:t>
+      </w:r>
+      <w:r>
+        <w:t xml:space="preserve"> is a collection of elements of the same data type, stored in </w:t>
+      </w:r>
+      <w:r>
+        <w:rPr>
+          <w:b/>
+          <w:bCs/>
+        </w:rPr>
+        <w:t>contiguous memory locations</w:t>
+      </w:r>
+      <w:r>
+        <w:t xml:space="preserve">. The array name itself acts as a </w:t>
+      </w:r>
+      <w:r>
+        <w:rPr>
+          <w:b/>
+          <w:bCs/>
+        </w:rPr>
+        <w:t>constant pointer</w:t>
+      </w:r>
+      <w:r>
+        <w:t xml:space="preserve"> to the first element of the array.</w:t>
+      </w:r>
+      <w:r>
+        <w:t xml:space="preserve"> For </w:t>
+      </w:r>
+      <w:proofErr w:type="spellStart"/>
+      <w:r>
+        <w:t>eg</w:t>
+      </w:r>
+      <w:proofErr w:type="spellEnd"/>
+      <w:r>
+        <w:t xml:space="preserve"> int </w:t>
+      </w:r>
+      <w:proofErr w:type="gramStart"/>
+      <w:r>
+        <w:t>a[</w:t>
+      </w:r>
+      <w:proofErr w:type="gramEnd"/>
+      <w:r>
+        <w:t>4];</w:t>
+      </w:r>
+      <w:r>
+        <w:br/>
+      </w:r>
+      <w:r>
+        <w:t xml:space="preserve">Here, a refers to the </w:t>
+      </w:r>
+      <w:r>
+        <w:rPr>
+          <w:b/>
+          <w:bCs/>
+        </w:rPr>
+        <w:t>base address</w:t>
+      </w:r>
+      <w:r>
+        <w:t xml:space="preserve"> (starting location) of the array.</w:t>
+      </w:r>
+    </w:p>
+    <w:p>
+      <w:pPr>
+        <w:pStyle w:val="ListParagraph"/>
+        <w:numPr>
+          <w:ilvl w:val="0"/>
+          <w:numId w:val="3"/>
+        </w:numPr>
+      </w:pPr>
+      <w:r>
+        <w:t>Since a behaves like a pointer, accessing elements using pointer arithmetic follows this rule:</w:t>
+      </w:r>
+    </w:p>
+    <w:p>
+      <w:pPr>
+        <w:pStyle w:val="ListParagraph"/>
+        <w:numPr>
+          <w:ilvl w:val="0"/>
+          <w:numId w:val="3"/>
+        </w:numPr>
+      </w:pPr>
+      <w:r>
+        <w:t xml:space="preserve">*(a + 0) = </w:t>
+      </w:r>
+      <w:proofErr w:type="gramStart"/>
+      <w:r>
+        <w:t>a[</w:t>
+      </w:r>
+      <w:proofErr w:type="gramEnd"/>
+      <w:r>
+        <w:t>0] (points to the first element)</w:t>
+      </w:r>
+    </w:p>
+    <w:p>
+      <w:pPr>
+        <w:pStyle w:val="ListParagraph"/>
+        <w:numPr>
+          <w:ilvl w:val="0"/>
+          <w:numId w:val="3"/>
+        </w:numPr>
+      </w:pPr>
+      <w:r>
+        <w:t xml:space="preserve">*(a + 1) = </w:t>
+      </w:r>
+      <w:proofErr w:type="gramStart"/>
+      <w:r>
+        <w:t>a[</w:t>
+      </w:r>
+      <w:proofErr w:type="gramEnd"/>
+      <w:r>
+        <w:t>1] (moves to the next element)</w:t>
+      </w:r>
+    </w:p>
+    <w:p>
+      <w:pPr>
+        <w:pStyle w:val="ListParagraph"/>
+        <w:numPr>
+          <w:ilvl w:val="0"/>
+          <w:numId w:val="3"/>
+        </w:numPr>
+      </w:pPr>
+      <w:r>
+        <w:t xml:space="preserve">The key idea is that </w:t>
+      </w:r>
+      <w:r>
+        <w:rPr>
+          <w:b/>
+          <w:bCs/>
+        </w:rPr>
+        <w:t>pointer arithmetic takes into account the size of the data type</w:t>
+      </w:r>
+      <w:r>
+        <w:t>.</w:t>
+      </w:r>
+    </w:p>
+    <w:p>
+      <w:pPr>
+        <w:pStyle w:val="ListParagraph"/>
+        <w:numPr>
+          <w:ilvl w:val="0"/>
+          <w:numId w:val="3"/>
+        </w:numPr>
+      </w:pPr>
+      <w:r>
+        <w:t xml:space="preserve">If a is an int array (4-byte elements), a + 1 moves </w:t>
+      </w:r>
+      <w:r>
+        <w:rPr>
+          <w:b/>
+          <w:bCs/>
+        </w:rPr>
+        <w:t>4 bytes</w:t>
+      </w:r>
+      <w:r>
+        <w:t xml:space="preserve"> ahead in memory.</w:t>
+      </w:r>
+    </w:p>
+    <w:p>
+      <w:pPr>
+        <w:pStyle w:val="ListParagraph"/>
+        <w:numPr>
+          <w:ilvl w:val="0"/>
+          <w:numId w:val="3"/>
+        </w:numPr>
+      </w:pPr>
+      <w:r>
+        <w:t xml:space="preserve">If a were a char array (1-byte elements), a + 1 would move </w:t>
+      </w:r>
+      <w:r>
+        <w:rPr>
+          <w:b/>
+          <w:bCs/>
+        </w:rPr>
+        <w:t>1 byte</w:t>
+      </w:r>
+      <w:r>
+        <w:t xml:space="preserve"> ahead.</w:t>
+      </w:r>
+    </w:p>
+    <w:p>
+      <w:pPr>
+        <w:pStyle w:val="ListParagraph"/>
+        <w:numPr>
+          <w:ilvl w:val="0"/>
+          <w:numId w:val="3"/>
+        </w:numPr>
+      </w:pPr>
+      <w:r>
+        <w:t xml:space="preserve">This </w:t>
+      </w:r>
+      <w:r>
+        <w:t>behaviour</w:t>
+      </w:r>
+      <w:r>
+        <w:t xml:space="preserve"> ensures that the pointer always moves to the next element correctly, regardless of data type size.</w:t>
+      </w:r>
+    </w:p>
+    <w:p>
+      <w:r>
+        <w:t xml:space="preserve"> </w:t>
+      </w:r>
+      <w:r>
+        <w:br/>
+      </w:r>
+      <w:r>
+        <w:br/>
+      </w:r>
+    </w:p>
+    <w:p>
+      <w:r>
+        <w:lastRenderedPageBreak/>
+        <w:t>Blink the LED using Atomic Write</w:t>
+      </w:r>
+      <w:r>
+        <w:br/>
+        <w:t>What is an Atomic Write?</w:t>
+      </w:r>
+      <w:r>
+        <w:br/>
+      </w:r>
+      <w:r>
+        <w:t xml:space="preserve">Atomic write means ensuring a </w:t>
+      </w:r>
+      <w:r>
+        <w:rPr>
+          <w:b/>
+          <w:bCs/>
+        </w:rPr>
+        <w:t>single operation is completed fully without interruption</w:t>
+      </w:r>
+      <w:r>
+        <w:t>, especially in a multi-threaded or interrupt-driven system.</w:t>
+      </w:r>
+    </w:p>
+    <w:p>
+      <w:r>
+        <w:rPr>
+          <w:noProof/>
+        </w:rPr>
+        <mc:AlternateContent>
+          <mc:Choice Requires="wps">
+            <w:drawing>
+              <wp:anchor distT="0" distB="0" distL="114300" distR="114300" simplePos="0" relativeHeight="251659264" behindDoc="0" locked="0" layoutInCell="1" allowOverlap="1" wp14:anchorId="2D97E43C" wp14:editId="6EC96E6F">
+                <wp:simplePos x="0" y="0"/>
+                <wp:positionH relativeFrom="column">
+                  <wp:posOffset>678873</wp:posOffset>
+                </wp:positionH>
+                <wp:positionV relativeFrom="paragraph">
+                  <wp:posOffset>16972</wp:posOffset>
+                </wp:positionV>
+                <wp:extent cx="3560618" cy="837680"/>
+                <wp:effectExtent l="0" t="0" r="1905" b="635"/>
+                <wp:wrapNone/>
+                <wp:docPr id="870318892" name="Rectangle 1"/>
+                <wp:cNvGraphicFramePr/>
+                <a:graphic xmlns:a="http://schemas.openxmlformats.org/drawingml/2006/main">
+                  <a:graphicData uri="http://schemas.microsoft.com/office/word/2010/wordprocessingShape">
+                    <wps:wsp>
+                      <wps:cNvSpPr/>
+                      <wps:spPr>
+                        <a:xfrm>
+                          <a:off x="0" y="0"/>
+                          <a:ext cx="3560618" cy="837680"/>
+                        </a:xfrm>
+                        <a:prstGeom prst="rect">
+                          <a:avLst/>
+                        </a:prstGeom>
+                        <a:solidFill>
+                          <a:schemeClr val="accent2">
+                            <a:alpha val="50000"/>
+                          </a:schemeClr>
+                        </a:solidFill>
+                        <a:ln>
+                          <a:noFill/>
+                        </a:ln>
+                      </wps:spPr>
+                      <wps:style>
+                        <a:lnRef idx="0">
+                          <a:scrgbClr r="0" g="0" b="0"/>
+                        </a:lnRef>
+                        <a:fillRef idx="0">
+                          <a:scrgbClr r="0" g="0" b="0"/>
+                        </a:fillRef>
+                        <a:effectRef idx="0">
+                          <a:scrgbClr r="0" g="0" b="0"/>
+                        </a:effectRef>
+                        <a:fontRef idx="minor">
+                          <a:schemeClr val="lt1"/>
+                        </a:fontRef>
+                      </wps:style>
+                      <wps:bodyPr rot="0" spcFirstLastPara="0" vertOverflow="overflow" horzOverflow="overflow" vert="horz" wrap="square" lIns="91440" tIns="45720" rIns="91440" bIns="45720" numCol="1" spcCol="0" rtlCol="0" fromWordArt="0" anchor="ctr" anchorCtr="0" forceAA="0" compatLnSpc="1">
+                        <a:prstTxWarp prst="textNoShape">
+                          <a:avLst/>
+                        </a:prstTxWarp>
+                        <a:noAutofit/>
+                      </wps:bodyPr>
+                    </wps:wsp>
+                  </a:graphicData>
+                </a:graphic>
+                <wp14:sizeRelH relativeFrom="margin">
+                  <wp14:pctWidth>0</wp14:pctWidth>
+                </wp14:sizeRelH>
+                <wp14:sizeRelV relativeFrom="margin">
+                  <wp14:pctHeight>0</wp14:pctHeight>
+                </wp14:sizeRelV>
+              </wp:anchor>
+            </w:drawing>
+          </mc:Choice>
+          <mc:Fallback>
+            <w:pict>
+              <v:rect w14:anchorId="0E3977E6" id="Rectangle 1" o:spid="_x0000_s1026" style="position:absolute;margin-left:53.45pt;margin-top:1.35pt;width:280.35pt;height:65.95pt;z-index:251659264;visibility:visible;mso-wrap-style:square;mso-width-percent:0;mso-height-percent:0;mso-wrap-distance-left:9pt;mso-wrap-distance-top:0;mso-wrap-distance-right:9pt;mso-wrap-distance-bottom:0;mso-position-horizontal:absolute;mso-position-horizontal-relative:text;mso-position-vertical:absolute;mso-position-vertical-relative:text;mso-width-percent:0;mso-height-percent:0;mso-width-relative:margin;mso-height-relative:margin;v-text-anchor:middle" o:gfxdata="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" fillcolor="#ed7d31 [3205]" stroked="f">
+                <v:fill opacity="32896f"/>
+              </v:rect>
+            </w:pict>
+          </mc:Fallback>
+        </mc:AlternateContent>
+      </w:r>
+      <w:r>
+        <w:rPr>
+          <w:noProof/>
+        </w:rPr>
+        <w:drawing>
+          <wp:inline distT="0" distB="0" distL="0" distR="0" wp14:anchorId="1EAEDC39" wp14:editId="307445AD">
+            <wp:extent cx="4223859" cy="851708"/>
+            <wp:effectExtent l="0" t="0" r="5715" b="5715"/>
+            <wp:docPr id="1986026275" name="Picture 1"/>
+            <wp:cNvGraphicFramePr>
+              <a:graphicFrameLocks xmlns:a="http://schemas.openxmlformats.org/drawingml/2006/main" noChangeAspect="1"/>
+            </wp:cNvGraphicFramePr>
+            <a:graphic xmlns:a="http://schemas.openxmlformats.org/drawingml/2006/main">
+              <a:graphicData uri="http://schemas.openxmlformats.org/drawingml/2006/picture">
+                <pic:pic xmlns:pic="http://schemas.openxmlformats.org/drawingml/2006/picture">
+                  <pic:nvPicPr>
+                    <pic:cNvPr id="1986026275" name=""/>
+                    <pic:cNvPicPr/>
+                  </pic:nvPicPr>
+                  <pic:blipFill rotWithShape="1">
+                    <a:blip r:embed="rId23"/>
+                    <a:srcRect t="7188" r="17630" b="57463"/>
+                    <a:stretch/>
+                  </pic:blipFill>
+                  <pic:spPr bwMode="auto">
+                    <a:xfrm>
+                      <a:off x="0" y="0"/>
+                      <a:ext cx="4256928" cy="858376"/>
+                    </a:xfrm>
+                    <a:prstGeom prst="rect">
+                      <a:avLst/>
+                    </a:prstGeom>
+                    <a:ln>
+                      <a:noFill/>
+                    </a:ln>
+                    <a:extLst>
+                      <a:ext uri="{53640926-AAD7-44D8-BBD7-CCE9431645EC}">
+                        <a14:shadowObscured xmlns:a14="http://schemas.microsoft.com/office/drawing/2010/main"/>
+                      </a:ext>
+                    </a:extLst>
+                  </pic:spPr>
+                </pic:pic>
+              </a:graphicData>
+            </a:graphic>
+          </wp:inline>
+        </w:drawing>
+      </w:r>
+    </w:p>
+    <w:p>
+      <w:r>
+        <w:t xml:space="preserve">After using the BSRR register for an </w:t>
+      </w:r>
+      <w:proofErr w:type="gramStart"/>
+      <w:r>
+        <w:t>Atomic</w:t>
+      </w:r>
+      <w:proofErr w:type="gramEnd"/>
+      <w:r>
+        <w:t xml:space="preserve"> write:</w:t>
+      </w:r>
+      <w:r>
+        <w:br/>
+      </w:r>
+      <w:r>
+        <w:rPr>
+          <w:noProof/>
+        </w:rPr>
+        <w:drawing>
+          <wp:inline distT="0" distB="0" distL="0" distR="0" wp14:anchorId="09A7F14E" wp14:editId="60E7A0C8">
+            <wp:extent cx="4170218" cy="586765"/>
+            <wp:effectExtent l="0" t="0" r="1905" b="3810"/>
+            <wp:docPr id="320073824" name="Picture 1"/>
+            <wp:cNvGraphicFramePr>
+              <a:graphicFrameLocks xmlns:a="http://schemas.openxmlformats.org/drawingml/2006/main" noChangeAspect="1"/>
+            </wp:cNvGraphicFramePr>
+            <a:graphic xmlns:a="http://schemas.openxmlformats.org/drawingml/2006/main">
+              <a:graphicData uri="http://schemas.openxmlformats.org/drawingml/2006/picture">
+                <pic:pic xmlns:pic="http://schemas.openxmlformats.org/drawingml/2006/picture">
+                  <pic:nvPicPr>
+                    <pic:cNvPr id="320073824" name=""/>
+                    <pic:cNvPicPr/>
+                  </pic:nvPicPr>
+                  <pic:blipFill>
+                    <a:blip r:embed="rId24"/>
+                    <a:stretch>
+                      <a:fillRect/>
+                    </a:stretch>
+                  </pic:blipFill>
+                  <pic:spPr>
+                    <a:xfrm>
+                      <a:off x="0" y="0"/>
+                      <a:ext cx="4225741" cy="594577"/>
+                    </a:xfrm>
+                    <a:prstGeom prst="rect">
+                      <a:avLst/>
+                    </a:prstGeom>
+                  </pic:spPr>
+                </pic:pic>
+              </a:graphicData>
+            </a:graphic>
+          </wp:inline>
+        </w:drawing>
+      </w:r>
+      <w:r>
+        <w:br/>
+      </w:r>
+      <w:r>
+        <w:br/>
+      </w:r>
+      <w:r>
+        <w:t>Here BSRR writes to a special circuit in Hardware to modify only a certain bits in the ODR registers.</w:t>
+      </w:r>
+    </w:p>
+    <w:p>
+      <w:r>
+        <w:t>Thus</w:t>
+      </w:r>
+      <w:r>
+        <w:t xml:space="preserve">, </w:t>
+      </w:r>
+      <w:r>
+        <w:t>avoiding the hassle of reading, modifying, and writing</w:t>
+      </w:r>
+      <w:r>
+        <w:t xml:space="preserve"> </w:t>
+      </w:r>
+      <w:r>
+        <w:t xml:space="preserve">when updating the GPIO_B_ODR register. Which </w:t>
+      </w:r>
+      <w:r>
+        <w:t>is</w:t>
+      </w:r>
+      <w:r>
+        <w:t xml:space="preserve"> prone to </w:t>
+      </w:r>
+      <w:r>
+        <w:t>being modifie</w:t>
+      </w:r>
+      <w:r>
+        <w:t>d by an interrupt</w:t>
+      </w:r>
+      <w:r>
+        <w:t xml:space="preserve"> during this read, write, and modify cycles.</w:t>
+      </w:r>
+    </w:p>
+    <w:p/>
+    <w:p>
+      <w:r>
+        <w:br/>
+      </w:r>
+      <w:r>
+        <w:br/>
+      </w:r>
+    </w:p>
+    <w:p/>
     <w:sectPr>
       <w:pgSz w:w="11906" w:h="16838"/>
       <w:pgMar w:top="1440" w:right="1440" w:bottom="1440" w:left="1440" w:header="708" w:footer="708" w:gutter="0"/>
@@ -3386,6 +4636,95 @@
     </w:lvl>
   </w:abstractNum>
   <w:abstractNum w:abstractNumId="1" w15:restartNumberingAfterBreak="0">
+    <w:nsid w:val="1F9011DD"/>
+    <w:multiLevelType w:val="hybridMultilevel"/>
+    <w:tmpl w:val="083C3DFC"/>
+    <w:lvl w:ilvl="0" w:tplc="4009000F">
+      <w:start w:val="1"/>
+      <w:numFmt w:val="decimal"/>
+      <w:lvlText w:val="%1."/>
+      <w:lvlJc w:val="left"/>
+      <w:pPr>
+        <w:ind w:left="720" w:hanging="360"/>
+      </w:pPr>
+      <w:rPr>
+        <w:rFonts w:hint="default"/>
+      </w:rPr>
+    </w:lvl>
+    <w:lvl w:ilvl="1" w:tplc="40090019" w:tentative="1">
+      <w:start w:val="1"/>
+      <w:numFmt w:val="lowerLetter"/>
+      <w:lvlText w:val="%2."/>
+      <w:lvlJc w:val="left"/>
+      <w:pPr>
+        <w:ind w:left="1440" w:hanging="360"/>
+      </w:pPr>
+    </w:lvl>
+    <w:lvl w:ilvl="2" w:tplc="4009001B" w:tentative="1">
+      <w:start w:val="1"/>
+      <w:numFmt w:val="lowerRoman"/>
+      <w:lvlText w:val="%3."/>
+      <w:lvlJc w:val="right"/>
+      <w:pPr>
+        <w:ind w:left="2160" w:hanging="180"/>
+      </w:pPr>
+    </w:lvl>
+    <w:lvl w:ilvl="3" w:tplc="4009000F" w:tentative="1">
+      <w:start w:val="1"/>
+      <w:numFmt w:val="decimal"/>
+      <w:lvlText w:val="%4."/>
+      <w:lvlJc w:val="left"/>
+      <w:pPr>
+        <w:ind w:left="2880" w:hanging="360"/>
+      </w:pPr>
+    </w:lvl>
+    <w:lvl w:ilvl="4" w:tplc="40090019" w:tentative="1">
+      <w:start w:val="1"/>
+      <w:numFmt w:val="lowerLetter"/>
+      <w:lvlText w:val="%5."/>
+      <w:lvlJc w:val="left"/>
+      <w:pPr>
+        <w:ind w:left="3600" w:hanging="360"/>
+      </w:pPr>
+    </w:lvl>
+    <w:lvl w:ilvl="5" w:tplc="4009001B" w:tentative="1">
+      <w:start w:val="1"/>
+      <w:numFmt w:val="lowerRoman"/>
+      <w:lvlText w:val="%6."/>
+      <w:lvlJc w:val="right"/>
+      <w:pPr>
+        <w:ind w:left="4320" w:hanging="180"/>
+      </w:pPr>
+    </w:lvl>
+    <w:lvl w:ilvl="6" w:tplc="4009000F" w:tentative="1">
+      <w:start w:val="1"/>
+      <w:numFmt w:val="decimal"/>
+      <w:lvlText w:val="%7."/>
+      <w:lvlJc w:val="left"/>
+      <w:pPr>
+        <w:ind w:left="5040" w:hanging="360"/>
+      </w:pPr>
+    </w:lvl>
+    <w:lvl w:ilvl="7" w:tplc="40090019" w:tentative="1">
+      <w:start w:val="1"/>
+      <w:numFmt w:val="lowerLetter"/>
+      <w:lvlText w:val="%8."/>
+      <w:lvlJc w:val="left"/>
+      <w:pPr>
+        <w:ind w:left="5760" w:hanging="360"/>
+      </w:pPr>
+    </w:lvl>
+    <w:lvl w:ilvl="8" w:tplc="4009001B" w:tentative="1">
+      <w:start w:val="1"/>
+      <w:numFmt w:val="lowerRoman"/>
+      <w:lvlText w:val="%9."/>
+      <w:lvlJc w:val="right"/>
+      <w:pPr>
+        <w:ind w:left="6480" w:hanging="180"/>
+      </w:pPr>
+    </w:lvl>
+  </w:abstractNum>
+  <w:abstractNum w:abstractNumId="2" w15:restartNumberingAfterBreak="0">
     <w:nsid w:val="2AC74AD1"/>
     <w:multiLevelType w:val="hybridMultilevel"/>
     <w:tmpl w:val="2654F22E"/>
@@ -3474,7 +4813,156 @@
       </w:pPr>
     </w:lvl>
   </w:abstractNum>
-  <w:abstractNum w:abstractNumId="2" w15:restartNumberingAfterBreak="0">
+  <w:abstractNum w:abstractNumId="3" w15:restartNumberingAfterBreak="0">
+    <w:nsid w:val="41D5491A"/>
+    <w:multiLevelType w:val="multilevel"/>
+    <w:tmpl w:val="62BACD9E"/>
+    <w:lvl w:ilvl="0">
+      <w:start w:val="1"/>
+      <w:numFmt w:val="bullet"/>
+      <w:lvlText w:val=""/>
+      <w:lvlJc w:val="left"/>
+      <w:pPr>
+        <w:tabs>
+          <w:tab w:val="num" w:pos="720"/>
+        </w:tabs>
+        <w:ind w:left="720" w:hanging="360"/>
+      </w:pPr>
+      <w:rPr>
+        <w:rFonts w:ascii="Symbol" w:hAnsi="Symbol" w:hint="default"/>
+        <w:sz w:val="20"/>
+      </w:rPr>
+    </w:lvl>
+    <w:lvl w:ilvl="1" w:tentative="1">
+      <w:start w:val="1"/>
+      <w:numFmt w:val="bullet"/>
+      <w:lvlText w:val="o"/>
+      <w:lvlJc w:val="left"/>
+      <w:pPr>
+        <w:tabs>
+          <w:tab w:val="num" w:pos="1440"/>
+        </w:tabs>
+        <w:ind w:left="1440" w:hanging="360"/>
+      </w:pPr>
+      <w:rPr>
+        <w:rFonts w:ascii="Courier New" w:hAnsi="Courier New" w:hint="default"/>
+        <w:sz w:val="20"/>
+      </w:rPr>
+    </w:lvl>
+    <w:lvl w:ilvl="2" w:tentative="1">
+      <w:start w:val="1"/>
+      <w:numFmt w:val="bullet"/>
+      <w:lvlText w:val=""/>
+      <w:lvlJc w:val="left"/>
+      <w:pPr>
+        <w:tabs>
+          <w:tab w:val="num" w:pos="2160"/>
+        </w:tabs>
+        <w:ind w:left="2160" w:hanging="360"/>
+      </w:pPr>
+      <w:rPr>
+        <w:rFonts w:ascii="Wingdings" w:hAnsi="Wingdings" w:hint="default"/>
+        <w:sz w:val="20"/>
+      </w:rPr>
+    </w:lvl>
+    <w:lvl w:ilvl="3" w:tentative="1">
+      <w:start w:val="1"/>
+      <w:numFmt w:val="bullet"/>
+      <w:lvlText w:val=""/>
+      <w:lvlJc w:val="left"/>
+      <w:pPr>
+        <w:tabs>
+          <w:tab w:val="num" w:pos="2880"/>
+        </w:tabs>
+        <w:ind w:left="2880" w:hanging="360"/>
+      </w:pPr>
+      <w:rPr>
+        <w:rFonts w:ascii="Wingdings" w:hAnsi="Wingdings" w:hint="default"/>
+        <w:sz w:val="20"/>
+      </w:rPr>
+    </w:lvl>
+    <w:lvl w:ilvl="4" w:tentative="1">
+      <w:start w:val="1"/>
+      <w:numFmt w:val="bullet"/>
+      <w:lvlText w:val=""/>
+      <w:lvlJc w:val="left"/>
+      <w:pPr>
+        <w:tabs>
+          <w:tab w:val="num" w:pos="3600"/>
+        </w:tabs>
+        <w:ind w:left="3600" w:hanging="360"/>
+      </w:pPr>
+      <w:rPr>
+        <w:rFonts w:ascii="Wingdings" w:hAnsi="Wingdings" w:hint="default"/>
+        <w:sz w:val="20"/>
+      </w:rPr>
+    </w:lvl>
+    <w:lvl w:ilvl="5" w:tentative="1">
+      <w:start w:val="1"/>
+      <w:numFmt w:val="bullet"/>
+      <w:lvlText w:val=""/>
+      <w:lvlJc w:val="left"/>
+      <w:pPr>
+        <w:tabs>
+          <w:tab w:val="num" w:pos="4320"/>
+        </w:tabs>
+        <w:ind w:left="4320" w:hanging="360"/>
+      </w:pPr>
+      <w:rPr>
+        <w:rFonts w:ascii="Wingdings" w:hAnsi="Wingdings" w:hint="default"/>
+        <w:sz w:val="20"/>
+      </w:rPr>
+    </w:lvl>
+    <w:lvl w:ilvl="6" w:tentative="1">
+      <w:start w:val="1"/>
+      <w:numFmt w:val="bullet"/>
+      <w:lvlText w:val=""/>
+      <w:lvlJc w:val="left"/>
+      <w:pPr>
+        <w:tabs>
+          <w:tab w:val="num" w:pos="5040"/>
+        </w:tabs>
+        <w:ind w:left="5040" w:hanging="360"/>
+      </w:pPr>
+      <w:rPr>
+        <w:rFonts w:ascii="Wingdings" w:hAnsi="Wingdings" w:hint="default"/>
+        <w:sz w:val="20"/>
+      </w:rPr>
+    </w:lvl>
+    <w:lvl w:ilvl="7" w:tentative="1">
+      <w:start w:val="1"/>
+      <w:numFmt w:val="bullet"/>
+      <w:lvlText w:val=""/>
+      <w:lvlJc w:val="left"/>
+      <w:pPr>
+        <w:tabs>
+          <w:tab w:val="num" w:pos="5760"/>
+        </w:tabs>
+        <w:ind w:left="5760" w:hanging="360"/>
+      </w:pPr>
+      <w:rPr>
+        <w:rFonts w:ascii="Wingdings" w:hAnsi="Wingdings" w:hint="default"/>
+        <w:sz w:val="20"/>
+      </w:rPr>
+    </w:lvl>
+    <w:lvl w:ilvl="8" w:tentative="1">
+      <w:start w:val="1"/>
+      <w:numFmt w:val="bullet"/>
+      <w:lvlText w:val=""/>
+      <w:lvlJc w:val="left"/>
+      <w:pPr>
+        <w:tabs>
+          <w:tab w:val="num" w:pos="6480"/>
+        </w:tabs>
+        <w:ind w:left="6480" w:hanging="360"/>
+      </w:pPr>
+      <w:rPr>
+        <w:rFonts w:ascii="Wingdings" w:hAnsi="Wingdings" w:hint="default"/>
+        <w:sz w:val="20"/>
+      </w:rPr>
+    </w:lvl>
+  </w:abstractNum>
+  <w:abstractNum w:abstractNumId="4" w15:restartNumberingAfterBreak="0">
     <w:nsid w:val="51CB13D3"/>
     <w:multiLevelType w:val="hybridMultilevel"/>
     <w:tmpl w:val="C88AF1C2"/>
@@ -3563,7 +5051,7 @@
       </w:pPr>
     </w:lvl>
   </w:abstractNum>
-  <w:abstractNum w:abstractNumId="3" w15:restartNumberingAfterBreak="0">
+  <w:abstractNum w:abstractNumId="5" w15:restartNumberingAfterBreak="0">
     <w:nsid w:val="6E173F71"/>
     <w:multiLevelType w:val="hybridMultilevel"/>
     <w:tmpl w:val="A3849356"/>
@@ -3676,7 +5164,7 @@
       </w:rPr>
     </w:lvl>
   </w:abstractNum>
-  <w:abstractNum w:abstractNumId="4" w15:restartNumberingAfterBreak="0">
+  <w:abstractNum w:abstractNumId="6" w15:restartNumberingAfterBreak="0">
     <w:nsid w:val="77536BAC"/>
     <w:multiLevelType w:val="hybridMultilevel"/>
     <w:tmpl w:val="42D8D2C4"/>
@@ -3789,7 +5277,7 @@
       </w:rPr>
     </w:lvl>
   </w:abstractNum>
-  <w:abstractNum w:abstractNumId="5" w15:restartNumberingAfterBreak="0">
+  <w:abstractNum w:abstractNumId="7" w15:restartNumberingAfterBreak="0">
     <w:nsid w:val="783841A0"/>
     <w:multiLevelType w:val="hybridMultilevel"/>
     <w:tmpl w:val="0B18EA64"/>
@@ -3878,23 +5366,181 @@
       </w:pPr>
     </w:lvl>
   </w:abstractNum>
+  <w:abstractNum w:abstractNumId="8" w15:restartNumberingAfterBreak="0">
+    <w:nsid w:val="7E637D89"/>
+    <w:multiLevelType w:val="multilevel"/>
+    <w:tmpl w:val="7FFC4C66"/>
+    <w:lvl w:ilvl="0">
+      <w:start w:val="1"/>
+      <w:numFmt w:val="bullet"/>
+      <w:lvlText w:val=""/>
+      <w:lvlJc w:val="left"/>
+      <w:pPr>
+        <w:tabs>
+          <w:tab w:val="num" w:pos="720"/>
+        </w:tabs>
+        <w:ind w:left="720" w:hanging="360"/>
+      </w:pPr>
+      <w:rPr>
+        <w:rFonts w:ascii="Symbol" w:hAnsi="Symbol" w:hint="default"/>
+        <w:sz w:val="20"/>
+      </w:rPr>
+    </w:lvl>
+    <w:lvl w:ilvl="1" w:tentative="1">
+      <w:start w:val="1"/>
+      <w:numFmt w:val="bullet"/>
+      <w:lvlText w:val="o"/>
+      <w:lvlJc w:val="left"/>
+      <w:pPr>
+        <w:tabs>
+          <w:tab w:val="num" w:pos="1440"/>
+        </w:tabs>
+        <w:ind w:left="1440" w:hanging="360"/>
+      </w:pPr>
+      <w:rPr>
+        <w:rFonts w:ascii="Courier New" w:hAnsi="Courier New" w:hint="default"/>
+        <w:sz w:val="20"/>
+      </w:rPr>
+    </w:lvl>
+    <w:lvl w:ilvl="2" w:tentative="1">
+      <w:start w:val="1"/>
+      <w:numFmt w:val="bullet"/>
+      <w:lvlText w:val=""/>
+      <w:lvlJc w:val="left"/>
+      <w:pPr>
+        <w:tabs>
+          <w:tab w:val="num" w:pos="2160"/>
+        </w:tabs>
+        <w:ind w:left="2160" w:hanging="360"/>
+      </w:pPr>
+      <w:rPr>
+        <w:rFonts w:ascii="Wingdings" w:hAnsi="Wingdings" w:hint="default"/>
+        <w:sz w:val="20"/>
+      </w:rPr>
+    </w:lvl>
+    <w:lvl w:ilvl="3" w:tentative="1">
+      <w:start w:val="1"/>
+      <w:numFmt w:val="bullet"/>
+      <w:lvlText w:val=""/>
+      <w:lvlJc w:val="left"/>
+      <w:pPr>
+        <w:tabs>
+          <w:tab w:val="num" w:pos="2880"/>
+        </w:tabs>
+        <w:ind w:left="2880" w:hanging="360"/>
+      </w:pPr>
+      <w:rPr>
+        <w:rFonts w:ascii="Wingdings" w:hAnsi="Wingdings" w:hint="default"/>
+        <w:sz w:val="20"/>
+      </w:rPr>
+    </w:lvl>
+    <w:lvl w:ilvl="4" w:tentative="1">
+      <w:start w:val="1"/>
+      <w:numFmt w:val="bullet"/>
+      <w:lvlText w:val=""/>
+      <w:lvlJc w:val="left"/>
+      <w:pPr>
+        <w:tabs>
+          <w:tab w:val="num" w:pos="3600"/>
+        </w:tabs>
+        <w:ind w:left="3600" w:hanging="360"/>
+      </w:pPr>
+      <w:rPr>
+        <w:rFonts w:ascii="Wingdings" w:hAnsi="Wingdings" w:hint="default"/>
+        <w:sz w:val="20"/>
+      </w:rPr>
+    </w:lvl>
+    <w:lvl w:ilvl="5" w:tentative="1">
+      <w:start w:val="1"/>
+      <w:numFmt w:val="bullet"/>
+      <w:lvlText w:val=""/>
+      <w:lvlJc w:val="left"/>
+      <w:pPr>
+        <w:tabs>
+          <w:tab w:val="num" w:pos="4320"/>
+        </w:tabs>
+        <w:ind w:left="4320" w:hanging="360"/>
+      </w:pPr>
+      <w:rPr>
+        <w:rFonts w:ascii="Wingdings" w:hAnsi="Wingdings" w:hint="default"/>
+        <w:sz w:val="20"/>
+      </w:rPr>
+    </w:lvl>
+    <w:lvl w:ilvl="6" w:tentative="1">
+      <w:start w:val="1"/>
+      <w:numFmt w:val="bullet"/>
+      <w:lvlText w:val=""/>
+      <w:lvlJc w:val="left"/>
+      <w:pPr>
+        <w:tabs>
+          <w:tab w:val="num" w:pos="5040"/>
+        </w:tabs>
+        <w:ind w:left="5040" w:hanging="360"/>
+      </w:pPr>
+      <w:rPr>
+        <w:rFonts w:ascii="Wingdings" w:hAnsi="Wingdings" w:hint="default"/>
+        <w:sz w:val="20"/>
+      </w:rPr>
+    </w:lvl>
+    <w:lvl w:ilvl="7" w:tentative="1">
+      <w:start w:val="1"/>
+      <w:numFmt w:val="bullet"/>
+      <w:lvlText w:val=""/>
+      <w:lvlJc w:val="left"/>
+      <w:pPr>
+        <w:tabs>
+          <w:tab w:val="num" w:pos="5760"/>
+        </w:tabs>
+        <w:ind w:left="5760" w:hanging="360"/>
+      </w:pPr>
+      <w:rPr>
+        <w:rFonts w:ascii="Wingdings" w:hAnsi="Wingdings" w:hint="default"/>
+        <w:sz w:val="20"/>
+      </w:rPr>
+    </w:lvl>
+    <w:lvl w:ilvl="8" w:tentative="1">
+      <w:start w:val="1"/>
+      <w:numFmt w:val="bullet"/>
+      <w:lvlText w:val=""/>
+      <w:lvlJc w:val="left"/>
+      <w:pPr>
+        <w:tabs>
+          <w:tab w:val="num" w:pos="6480"/>
+        </w:tabs>
+        <w:ind w:left="6480" w:hanging="360"/>
+      </w:pPr>
+      <w:rPr>
+        <w:rFonts w:ascii="Wingdings" w:hAnsi="Wingdings" w:hint="default"/>
+        <w:sz w:val="20"/>
+      </w:rPr>
+    </w:lvl>
+  </w:abstractNum>
   <w:num w:numId="1" w16cid:durableId="708724830">
-    <w:abstractNumId w:val="1"/>
+    <w:abstractNumId w:val="2"/>
   </w:num>
   <w:num w:numId="2" w16cid:durableId="1573733405">
+    <w:abstractNumId w:val="6"/>
+  </w:num>
+  <w:num w:numId="3" w16cid:durableId="1882941506">
+    <w:abstractNumId w:val="5"/>
+  </w:num>
+  <w:num w:numId="4" w16cid:durableId="1010450518">
     <w:abstractNumId w:val="4"/>
   </w:num>
-  <w:num w:numId="3" w16cid:durableId="1882941506">
-    <w:abstractNumId w:val="3"/>
-  </w:num>
-  <w:num w:numId="4" w16cid:durableId="1010450518">
-    <w:abstractNumId w:val="2"/>
-  </w:num>
   <w:num w:numId="5" w16cid:durableId="17631839">
-    <w:abstractNumId w:val="5"/>
+    <w:abstractNumId w:val="7"/>
   </w:num>
   <w:num w:numId="6" w16cid:durableId="1370644380">
     <w:abstractNumId w:val="0"/>
+  </w:num>
+  <w:num w:numId="7" w16cid:durableId="48262057">
+    <w:abstractNumId w:val="1"/>
+  </w:num>
+  <w:num w:numId="8" w16cid:durableId="482352134">
+    <w:abstractNumId w:val="8"/>
+  </w:num>
+  <w:num w:numId="9" w16cid:durableId="1346595042">
+    <w:abstractNumId w:val="3"/>
   </w:num>
 </w:numbering>
 </file>

</xml_diff>

<commit_message>
Startup code for stm32f302r8 using a C file
</commit_message>
<xml_diff>
--- a/Embedded C Programming.docx
+++ b/Embedded C Programming.docx
@@ -371,15 +371,7 @@
         </w:numPr>
       </w:pPr>
       <w:r>
-        <w:t xml:space="preserve">Compiler Magic: Even though the flow in the while loop is first </w:t>
-      </w:r>
-      <w:proofErr w:type="gramStart"/>
-      <w:r>
-        <w:t>compare</w:t>
-      </w:r>
-      <w:proofErr w:type="gramEnd"/>
-      <w:r>
-        <w:t xml:space="preserve"> and then increment the compiler uses a different approach as follows.</w:t>
+        <w:t>Compiler Magic: Even though the flow in the while loop is first compare and then increment the compiler uses a different approach as follows.</w:t>
       </w:r>
     </w:p>
     <w:p>
@@ -432,28 +424,15 @@
         <w:pStyle w:val="ListParagraph"/>
       </w:pPr>
       <w:r>
-        <w:t xml:space="preserve">But </w:t>
-      </w:r>
-      <w:proofErr w:type="gramStart"/>
-      <w:r>
-        <w:t>both  the</w:t>
-      </w:r>
-      <w:proofErr w:type="gramEnd"/>
-      <w:r>
-        <w:t xml:space="preserve"> flows are same then how can I say the compiler is smart?</w:t>
-      </w:r>
-    </w:p>
-    <w:p>
-      <w:pPr>
-        <w:pStyle w:val="ListParagraph"/>
-      </w:pPr>
-      <w:proofErr w:type="gramStart"/>
-      <w:r>
-        <w:t>Well</w:t>
-      </w:r>
-      <w:proofErr w:type="gramEnd"/>
-      <w:r>
-        <w:t xml:space="preserve"> the answer can be seen in the disassembly view check this out.</w:t>
+        <w:t>But both  the flows are same then how can I say the compiler is smart?</w:t>
+      </w:r>
+    </w:p>
+    <w:p>
+      <w:pPr>
+        <w:pStyle w:val="ListParagraph"/>
+      </w:pPr>
+      <w:r>
+        <w:t>Well the answer can be seen in the disassembly view check this out.</w:t>
       </w:r>
     </w:p>
     <w:p>
@@ -552,13 +531,8 @@
       <w:pPr>
         <w:pStyle w:val="ListParagraph"/>
       </w:pPr>
-      <w:proofErr w:type="gramStart"/>
-      <w:r>
-        <w:t>So</w:t>
-      </w:r>
-      <w:proofErr w:type="gramEnd"/>
-      <w:r>
-        <w:t xml:space="preserve"> in our example 0xdbfc (BLT.N) 0xd means encoding type T1</w:t>
+      <w:r>
+        <w:t>So in our example 0xdbfc (BLT.N) 0xd means encoding type T1</w:t>
       </w:r>
       <w:r>
         <w:t xml:space="preserve"> (look in figure below), 0xb means the LT </w:t>
@@ -800,18 +774,10 @@
         <w:t>Now at this point you understand that we need</w:t>
       </w:r>
       <w:r>
-        <w:t xml:space="preserve"> to </w:t>
-      </w:r>
-      <w:proofErr w:type="gramStart"/>
-      <w:r>
-        <w:t xml:space="preserve">perform </w:t>
-      </w:r>
-      <w:r>
-        <w:t xml:space="preserve"> the</w:t>
-      </w:r>
-      <w:proofErr w:type="gramEnd"/>
-      <w:r>
-        <w:t xml:space="preserve"> compilation process </w:t>
+        <w:t xml:space="preserve"> to perform </w:t>
+      </w:r>
+      <w:r>
+        <w:t xml:space="preserve"> the compilation process </w:t>
       </w:r>
       <w:r>
         <w:t xml:space="preserve">before your </w:t>
@@ -877,18 +843,10 @@
       </w:r>
       <w:proofErr w:type="spellEnd"/>
       <w:r>
-        <w:t xml:space="preserve"> try giving you guys an overview here. After the compilation process we get </w:t>
-      </w:r>
-      <w:proofErr w:type="gramStart"/>
-      <w:r>
-        <w:t xml:space="preserve">the </w:t>
-      </w:r>
-      <w:r>
-        <w:t>.o</w:t>
-      </w:r>
-      <w:proofErr w:type="gramEnd"/>
-      <w:r>
-        <w:t xml:space="preserve"> file which i</w:t>
+        <w:t xml:space="preserve"> try giving you guys an overview here. After the compilation process we get the </w:t>
+      </w:r>
+      <w:r>
+        <w:t>.o file which i</w:t>
       </w:r>
       <w:r>
         <w:t>s a file created by the compiler</w:t>
@@ -971,11 +929,7 @@
         <w:t xml:space="preserve">The sections are </w:t>
       </w:r>
       <w:r>
-        <w:t xml:space="preserve">mentioned below </w:t>
-      </w:r>
-      <w:proofErr w:type="gramStart"/>
-      <w:r>
-        <w:t>here</w:t>
+        <w:t>mentioned below here</w:t>
       </w:r>
       <w:r>
         <w:t xml:space="preserve"> </w:t>
@@ -983,7 +937,6 @@
       <w:r>
         <w:t>.</w:t>
       </w:r>
-      <w:proofErr w:type="gramEnd"/>
       <w:r>
         <w:t xml:space="preserve"> i.e.</w:t>
       </w:r>
@@ -991,18 +944,13 @@
         <w:br/>
       </w:r>
       <w:r>
-        <w:t xml:space="preserve">.text, </w:t>
-      </w:r>
-      <w:proofErr w:type="gramStart"/>
-      <w:r>
-        <w:t>and .</w:t>
+        <w:t>.text, and .</w:t>
       </w:r>
       <w:proofErr w:type="spellStart"/>
       <w:r>
         <w:t>const</w:t>
       </w:r>
       <w:proofErr w:type="spellEnd"/>
-      <w:proofErr w:type="gramEnd"/>
       <w:r>
         <w:t xml:space="preserve"> -&gt; Flash memory (Kind of like an EEPROM) N</w:t>
       </w:r>
@@ -1073,15 +1021,7 @@
         <w:t>executable file and writes it to the flash memor</w:t>
       </w:r>
       <w:r>
-        <w:t xml:space="preserve">y. </w:t>
-      </w:r>
-      <w:proofErr w:type="gramStart"/>
-      <w:r>
-        <w:t>So</w:t>
-      </w:r>
-      <w:proofErr w:type="gramEnd"/>
-      <w:r>
-        <w:t xml:space="preserve"> in this </w:t>
+        <w:t xml:space="preserve">y. So in this </w:t>
       </w:r>
       <w:r>
         <w:t>flash memory of the MCU there is a startup code that is executed after it boots</w:t>
@@ -1118,15 +1058,7 @@
       </w:r>
       <w:r>
         <w:br/>
-        <w:t xml:space="preserve">Which variables go to which sections </w:t>
-      </w:r>
-      <w:proofErr w:type="gramStart"/>
-      <w:r>
-        <w:t>is</w:t>
-      </w:r>
-      <w:proofErr w:type="gramEnd"/>
-      <w:r>
-        <w:t xml:space="preserve"> explained in the video link provided above.</w:t>
+        <w:t>Which variables go to which sections is explained in the video link provided above.</w:t>
       </w:r>
       <w:r>
         <w:br/>
@@ -1541,15 +1473,7 @@
       </w:r>
       <w:proofErr w:type="spellEnd"/>
       <w:r>
-        <w:t xml:space="preserve"> is a pointer (*) that points to </w:t>
-      </w:r>
-      <w:proofErr w:type="gramStart"/>
-      <w:r>
-        <w:t>a</w:t>
-      </w:r>
-      <w:proofErr w:type="gramEnd"/>
-      <w:r>
-        <w:t xml:space="preserve"> integer type value.</w:t>
+        <w:t xml:space="preserve"> is a pointer (*) that points to a integer type value.</w:t>
       </w:r>
       <w:r>
         <w:br/>
@@ -1629,11 +1553,7 @@
         <w:t xml:space="preserve"> </w:t>
       </w:r>
       <w:r>
-        <w:t xml:space="preserve">since </w:t>
-      </w:r>
-      <w:proofErr w:type="gramStart"/>
-      <w:r>
-        <w:t xml:space="preserve">the </w:t>
+        <w:t xml:space="preserve">since the </w:t>
       </w:r>
       <w:r>
         <w:t>.</w:t>
@@ -1643,7 +1563,6 @@
         <w:t>bss</w:t>
       </w:r>
       <w:proofErr w:type="spellEnd"/>
-      <w:proofErr w:type="gramEnd"/>
       <w:r>
         <w:t xml:space="preserve"> section </w:t>
       </w:r>
@@ -1676,15 +1595,7 @@
       </w:r>
       <w:proofErr w:type="spellEnd"/>
       <w:r>
-        <w:t xml:space="preserve"> r</w:t>
-      </w:r>
-      <w:proofErr w:type="gramStart"/>
-      <w:r>
-        <w:t>3,[</w:t>
-      </w:r>
-      <w:proofErr w:type="gramEnd"/>
-      <w:r>
-        <w:t>PC,#36]</w:t>
+        <w:t xml:space="preserve"> r3,[PC,#36]</w:t>
       </w:r>
       <w:r>
         <w:t xml:space="preserve"> </w:t>
@@ -2041,18 +1952,10 @@
         <w:t>i.e. 0xDEADBEEF</w:t>
       </w:r>
       <w:r>
-        <w:t xml:space="preserve"> this value was stored in the FLASH </w:t>
-      </w:r>
-      <w:proofErr w:type="gramStart"/>
-      <w:r>
-        <w:t>memory</w:t>
-      </w:r>
-      <w:r>
-        <w:t>(</w:t>
-      </w:r>
-      <w:proofErr w:type="gramEnd"/>
-      <w:r>
-        <w:t>begins from 0x8000000)</w:t>
+        <w:t xml:space="preserve"> this value was stored in the FLASH memory</w:t>
+      </w:r>
+      <w:r>
+        <w:t>(begins from 0x8000000)</w:t>
       </w:r>
       <w:r>
         <w:t xml:space="preserve"> (you can verify this b</w:t>
@@ -2476,13 +2379,8 @@
       <w:pPr>
         <w:pStyle w:val="ListParagraph"/>
       </w:pPr>
-      <w:proofErr w:type="gramStart"/>
-      <w:r>
-        <w:t>So</w:t>
-      </w:r>
-      <w:proofErr w:type="gramEnd"/>
-      <w:r>
-        <w:t xml:space="preserve"> in the last lesson pointers were the main focus, so </w:t>
+      <w:r>
+        <w:t xml:space="preserve">So in the last lesson pointers were the main focus, so </w:t>
       </w:r>
       <w:proofErr w:type="spellStart"/>
       <w:r>
@@ -2648,13 +2546,8 @@
       <w:r>
         <w:t xml:space="preserve">board user-LED is internally connected to the </w:t>
       </w:r>
-      <w:proofErr w:type="gramStart"/>
-      <w:r>
-        <w:t>32 bit</w:t>
-      </w:r>
-      <w:proofErr w:type="gramEnd"/>
-      <w:r>
-        <w:t xml:space="preserve"> </w:t>
+      <w:r>
+        <w:t xml:space="preserve">32 bit </w:t>
       </w:r>
       <w:r>
         <w:t>GPIO</w:t>
@@ -2801,15 +2694,7 @@
         <w:t>#define</w:t>
       </w:r>
       <w:r>
-        <w:t xml:space="preserve"> GPIO_B_ODR     </w:t>
-      </w:r>
-      <w:proofErr w:type="gramStart"/>
-      <w:r>
-        <w:t xml:space="preserve">   (</w:t>
-      </w:r>
-      <w:proofErr w:type="gramEnd"/>
-      <w:r>
-        <w:t>*((</w:t>
+        <w:t xml:space="preserve"> GPIO_B_ODR        (*((</w:t>
       </w:r>
       <w:r>
         <w:rPr>
@@ -2834,15 +2719,7 @@
     </w:p>
     <w:p>
       <w:r>
-        <w:t xml:space="preserve">Unsigned int </w:t>
-      </w:r>
-      <w:proofErr w:type="gramStart"/>
-      <w:r>
-        <w:t>* :</w:t>
-      </w:r>
-      <w:proofErr w:type="gramEnd"/>
-      <w:r>
-        <w:t xml:space="preserve"> typecasts the GPIO_ODR address which is 0x48000414. Typecasting the address is necessary else the compiler will throw an error.</w:t>
+        <w:t>Unsigned int * : typecasts the GPIO_ODR address which is 0x48000414. Typecasting the address is necessary else the compiler will throw an error.</w:t>
       </w:r>
     </w:p>
     <w:p>
@@ -3098,12 +2975,10 @@
         </w:numPr>
       </w:pPr>
       <w:proofErr w:type="spellStart"/>
-      <w:proofErr w:type="gramStart"/>
       <w:r>
         <w:t>Lets</w:t>
       </w:r>
       <w:proofErr w:type="spellEnd"/>
-      <w:proofErr w:type="gramEnd"/>
       <w:r>
         <w:t xml:space="preserve"> consider the following code for example:</w:t>
       </w:r>
@@ -3170,17 +3045,12 @@
         <w:tab/>
       </w:r>
       <w:proofErr w:type="spellStart"/>
-      <w:proofErr w:type="gramStart"/>
       <w:r>
         <w:t>Printf</w:t>
       </w:r>
       <w:proofErr w:type="spellEnd"/>
       <w:r>
-        <w:t>(</w:t>
-      </w:r>
-      <w:proofErr w:type="gramEnd"/>
-      <w:r>
-        <w:t>“\n the LED pin is %</w:t>
+        <w:t>(“\n the LED pin is %</w:t>
       </w:r>
       <w:proofErr w:type="spellStart"/>
       <w:r>
@@ -3262,12 +3132,10 @@
         <w:t xml:space="preserve">file </w:t>
       </w:r>
       <w:proofErr w:type="spellStart"/>
-      <w:proofErr w:type="gramStart"/>
       <w:r>
         <w:t>example.i</w:t>
       </w:r>
       <w:proofErr w:type="spellEnd"/>
-      <w:proofErr w:type="gramEnd"/>
       <w:r>
         <w:br/>
       </w:r>
@@ -3409,12 +3277,10 @@
         <w:t xml:space="preserve">Volatile keyword prevents the compiler from optimizing the variable which it assumes that the value remains constant. </w:t>
       </w:r>
       <w:proofErr w:type="spellStart"/>
-      <w:proofErr w:type="gramStart"/>
       <w:r>
         <w:t>Lets</w:t>
       </w:r>
       <w:proofErr w:type="spellEnd"/>
-      <w:proofErr w:type="gramEnd"/>
       <w:r>
         <w:t xml:space="preserve"> take the following code for example: a delay implemented using a while loop </w:t>
       </w:r>
@@ -3439,13 +3305,8 @@
       <w:pPr>
         <w:ind w:firstLine="720"/>
       </w:pPr>
-      <w:proofErr w:type="gramStart"/>
-      <w:r>
-        <w:t>While( counter</w:t>
-      </w:r>
-      <w:proofErr w:type="gramEnd"/>
-      <w:r>
-        <w:t>&lt;=10000)</w:t>
+      <w:r>
+        <w:t>While( counter&lt;=10000)</w:t>
       </w:r>
     </w:p>
     <w:p>
@@ -3485,15 +3346,7 @@
         <w:t xml:space="preserve">Since the counter variable will reset itself to zero after the counter value reaches the limit </w:t>
       </w:r>
       <w:r>
-        <w:t xml:space="preserve">the compiler considers the while loop as redundant and will optimize the variable out unless, </w:t>
-      </w:r>
-      <w:proofErr w:type="gramStart"/>
-      <w:r>
-        <w:t>the  counter</w:t>
-      </w:r>
-      <w:proofErr w:type="gramEnd"/>
-      <w:r>
-        <w:t xml:space="preserve"> is defined as a volatile variable</w:t>
+        <w:t>the compiler considers the while loop as redundant and will optimize the variable out unless, the  counter is defined as a volatile variable</w:t>
       </w:r>
       <w:r>
         <w:t xml:space="preserve">, this is because from the compilers perspective the counter variables incremented value is overwritten by zero and it has not been used anywhere else in the code. </w:t>
@@ -3503,14 +3356,7 @@
       </w:r>
       <w:r>
         <w:br/>
-      </w:r>
-      <w:proofErr w:type="gramStart"/>
-      <w:r>
-        <w:t>Similarly</w:t>
-      </w:r>
-      <w:proofErr w:type="gramEnd"/>
-      <w:r>
-        <w:t xml:space="preserve"> we use volatile in the following cases,</w:t>
+        <w:t>Similarly we use volatile in the following cases,</w:t>
       </w:r>
     </w:p>
     <w:p>
@@ -3570,13 +3416,8 @@
           <w:numId w:val="3"/>
         </w:numPr>
       </w:pPr>
-      <w:proofErr w:type="gramStart"/>
-      <w:r>
-        <w:t>Similarly</w:t>
-      </w:r>
-      <w:proofErr w:type="gramEnd"/>
-      <w:r>
-        <w:t xml:space="preserve"> when multithreading if a shared variable is not volatile then this variable might get cached in a register.</w:t>
+      <w:r>
+        <w:t>Similarly when multithreading if a shared variable is not volatile then this variable might get cached in a register.</w:t>
       </w:r>
     </w:p>
     <w:p/>
@@ -3771,13 +3612,8 @@
       <w:r>
         <w:br/>
       </w:r>
-      <w:proofErr w:type="spellStart"/>
-      <w:r>
-        <w:t>Bit-banding</w:t>
-      </w:r>
-      <w:proofErr w:type="spellEnd"/>
-      <w:r>
-        <w:t xml:space="preserve"> is a </w:t>
+      <w:r>
+        <w:t xml:space="preserve">Bit-banding is a </w:t>
       </w:r>
       <w:r>
         <w:rPr>
@@ -3929,15 +3765,7 @@
         </w:numPr>
       </w:pPr>
       <w:r>
-        <w:t xml:space="preserve">(*(unsigned long </w:t>
-      </w:r>
-      <w:proofErr w:type="gramStart"/>
-      <w:r>
-        <w:t>*)(</w:t>
-      </w:r>
-      <w:proofErr w:type="gramEnd"/>
-      <w:r>
-        <w:t>0x40250000 + (1&lt;&lt;3))) = 1;</w:t>
+        <w:t>(*(unsigned long *)(0x40250000 + (1&lt;&lt;3))) = 1;</w:t>
       </w:r>
       <w:r>
         <w:t xml:space="preserve"> // Corresponds to 0x40250008</w:t>
@@ -3952,15 +3780,7 @@
         </w:numPr>
       </w:pPr>
       <w:r>
-        <w:t xml:space="preserve">(unsigned long </w:t>
-      </w:r>
-      <w:proofErr w:type="gramStart"/>
-      <w:r>
-        <w:t>*)(</w:t>
-      </w:r>
-      <w:proofErr w:type="gramEnd"/>
-      <w:r>
-        <w:t>0x40250000) + 2 = 1</w:t>
+        <w:t>(unsigned long *)(0x40250000) + 2 = 1</w:t>
       </w:r>
       <w:r>
         <w:t>;</w:t>
@@ -3978,16 +3798,7 @@
         <w:t xml:space="preserve">: pointer +2 means pointer will increment by 4 bytes ( since pointer is defined as unsigned long) so </w:t>
       </w:r>
       <w:r>
-        <w:t>0x4025000</w:t>
-      </w:r>
-      <w:r>
-        <w:t xml:space="preserve">4 and then </w:t>
-      </w:r>
-      <w:r>
-        <w:t>0x4025000</w:t>
-      </w:r>
-      <w:r>
-        <w:t>8</w:t>
+        <w:t>0x40250004 and then 0x40250008</w:t>
       </w:r>
     </w:p>
     <w:p>
@@ -3999,15 +3810,7 @@
         </w:numPr>
       </w:pPr>
       <w:r>
-        <w:t xml:space="preserve">#define GPIO_DATA_BIT_R (unsigned long </w:t>
-      </w:r>
-      <w:proofErr w:type="gramStart"/>
-      <w:r>
-        <w:t>*)(</w:t>
-      </w:r>
-      <w:proofErr w:type="gramEnd"/>
-      <w:r>
-        <w:t xml:space="preserve">0x40250000) </w:t>
+        <w:t xml:space="preserve">#define GPIO_DATA_BIT_R (unsigned long *)(0x40250000) </w:t>
       </w:r>
       <w:r>
         <w:br/>
@@ -4072,15 +3875,7 @@
       </w:r>
       <w:proofErr w:type="spellEnd"/>
       <w:r>
-        <w:t xml:space="preserve"> int </w:t>
-      </w:r>
-      <w:proofErr w:type="gramStart"/>
-      <w:r>
-        <w:t>a[</w:t>
-      </w:r>
-      <w:proofErr w:type="gramEnd"/>
-      <w:r>
-        <w:t>4];</w:t>
+        <w:t xml:space="preserve"> int a[4];</w:t>
       </w:r>
       <w:r>
         <w:br/>
@@ -4120,15 +3915,7 @@
         </w:numPr>
       </w:pPr>
       <w:r>
-        <w:t xml:space="preserve">*(a + 0) = </w:t>
-      </w:r>
-      <w:proofErr w:type="gramStart"/>
-      <w:r>
-        <w:t>a[</w:t>
-      </w:r>
-      <w:proofErr w:type="gramEnd"/>
-      <w:r>
-        <w:t>0] (points to the first element)</w:t>
+        <w:t>*(a + 0) = a[0] (points to the first element)</w:t>
       </w:r>
     </w:p>
     <w:p>
@@ -4140,15 +3927,7 @@
         </w:numPr>
       </w:pPr>
       <w:r>
-        <w:t xml:space="preserve">*(a + 1) = </w:t>
-      </w:r>
-      <w:proofErr w:type="gramStart"/>
-      <w:r>
-        <w:t>a[</w:t>
-      </w:r>
-      <w:proofErr w:type="gramEnd"/>
-      <w:r>
-        <w:t>1] (moves to the next element)</w:t>
+        <w:t>*(a + 1) = a[1] (moves to the next element)</w:t>
       </w:r>
     </w:p>
     <w:p>
@@ -4226,13 +4005,7 @@
         </w:numPr>
       </w:pPr>
       <w:r>
-        <w:t xml:space="preserve">This </w:t>
-      </w:r>
-      <w:r>
-        <w:t>behaviour</w:t>
-      </w:r>
-      <w:r>
-        <w:t xml:space="preserve"> ensures that the pointer always moves to the next element correctly, regardless of data type size.</w:t>
+        <w:t>This behaviour ensures that the pointer always moves to the next element correctly, regardless of data type size.</w:t>
       </w:r>
     </w:p>
     <w:p>
@@ -4405,15 +4178,7 @@
     </w:p>
     <w:p>
       <w:r>
-        <w:t xml:space="preserve">After using the BSRR register for an </w:t>
-      </w:r>
-      <w:proofErr w:type="gramStart"/>
-      <w:r>
-        <w:t>Atomic</w:t>
-      </w:r>
-      <w:proofErr w:type="gramEnd"/>
-      <w:r>
-        <w:t xml:space="preserve"> write:</w:t>
+        <w:t>After using the BSRR register for an Atomic write:</w:t>
       </w:r>
       <w:r>
         <w:br/>
@@ -4509,7 +4274,123 @@
         <w:br/>
       </w:r>
     </w:p>
-    <w:p/>
+    <w:p>
+      <w:pPr>
+        <w:rPr>
+          <w:b/>
+          <w:bCs/>
+          <w:sz w:val="28"/>
+          <w:szCs w:val="28"/>
+          <w:u w:val="single"/>
+        </w:rPr>
+      </w:pPr>
+      <w:r>
+        <w:rPr>
+          <w:b/>
+          <w:bCs/>
+          <w:sz w:val="28"/>
+          <w:szCs w:val="28"/>
+          <w:u w:val="single"/>
+        </w:rPr>
+        <w:t>Functions and the Stack</w:t>
+      </w:r>
+    </w:p>
+    <w:p>
+      <w:pPr>
+        <w:rPr>
+          <w:sz w:val="24"/>
+          <w:szCs w:val="24"/>
+        </w:rPr>
+      </w:pPr>
+      <w:r>
+        <w:rPr>
+          <w:sz w:val="24"/>
+          <w:szCs w:val="24"/>
+        </w:rPr>
+        <w:t>The principle called DRY Do Not Repeat Yourself is an important learning and the reason for a function. The delay using the for loop is called twice not a very practical and wise solution but, a delay function- define once call it as many times as you want, and to add more control over it pass an argument to call delays of varying time-periods.</w:t>
+      </w:r>
+    </w:p>
+    <w:p>
+      <w:pPr>
+        <w:rPr>
+          <w:sz w:val="24"/>
+          <w:szCs w:val="24"/>
+        </w:rPr>
+      </w:pPr>
+      <w:r>
+        <w:rPr>
+          <w:sz w:val="24"/>
+          <w:szCs w:val="24"/>
+        </w:rPr>
+        <w:t xml:space="preserve">When a function is defined it has a prototype that informs the compiler that the function exists and will be called during execution. The prototype usually goes in the .h file and the definition of the function will go in its own .c file. </w:t>
+      </w:r>
+    </w:p>
+    <w:p>
+      <w:pPr>
+        <w:rPr>
+          <w:sz w:val="24"/>
+          <w:szCs w:val="24"/>
+        </w:rPr>
+      </w:pPr>
+      <w:r>
+        <w:rPr>
+          <w:sz w:val="24"/>
+          <w:szCs w:val="24"/>
+        </w:rPr>
+        <w:t>The function can return a value of any datatype, it can accept data from the user as arguments</w:t>
+      </w:r>
+      <w:r>
+        <w:rPr>
+          <w:sz w:val="24"/>
+          <w:szCs w:val="24"/>
+        </w:rPr>
+        <w:t>, which are local variables defined by the calling function.</w:t>
+      </w:r>
+    </w:p>
+    <w:p>
+      <w:pPr>
+        <w:rPr>
+          <w:sz w:val="24"/>
+          <w:szCs w:val="24"/>
+        </w:rPr>
+      </w:pPr>
+      <w:r>
+        <w:rPr>
+          <w:sz w:val="24"/>
+          <w:szCs w:val="24"/>
+        </w:rPr>
+        <w:t xml:space="preserve">When a function is called the compiler makes sure it returns back to proceed with the rest of the execution of the code after completing the execution of the code inside the function. Hence, the compiler stores the address after the function call in the link register LR and the stack pointer register contains the address of a memory in RAM reserved for the stack. </w:t>
+      </w:r>
+    </w:p>
+    <w:p>
+      <w:pPr>
+        <w:rPr>
+          <w:sz w:val="24"/>
+          <w:szCs w:val="24"/>
+        </w:rPr>
+      </w:pPr>
+      <w:r>
+        <w:rPr>
+          <w:sz w:val="24"/>
+          <w:szCs w:val="24"/>
+        </w:rPr>
+        <w:t>The stack pointer points to the top of the stack at all times. The local variables value</w:t>
+      </w:r>
+      <w:r>
+        <w:rPr>
+          <w:sz w:val="24"/>
+          <w:szCs w:val="24"/>
+        </w:rPr>
+        <w:t xml:space="preserve"> and the address of the leaf function</w:t>
+      </w:r>
+      <w:r>
+        <w:rPr>
+          <w:sz w:val="24"/>
+          <w:szCs w:val="24"/>
+        </w:rPr>
+        <w:t xml:space="preserve"> is stored onto the stack. </w:t>
+      </w:r>
+    </w:p>
     <w:sectPr>
       <w:pgSz w:w="11906" w:h="16838"/>
       <w:pgMar w:top="1440" w:right="1440" w:bottom="1440" w:left="1440" w:header="708" w:footer="708" w:gutter="0"/>
@@ -5972,6 +5853,7 @@
   <w:style w:type="character" w:default="1" w:styleId="DefaultParagraphFont">
     <w:name w:val="Default Paragraph Font"/>
     <w:uiPriority w:val="1"/>
+    <w:semiHidden/>
     <w:unhideWhenUsed/>
   </w:style>
   <w:style w:type="table" w:default="1" w:styleId="TableNormal">

</xml_diff>

<commit_message>
led blinking with the use of the systick timer
</commit_message>
<xml_diff>
--- a/Embedded C Programming.docx
+++ b/Embedded C Programming.docx
@@ -82,23 +82,7 @@
         <w:t xml:space="preserve"> (Integer):</w:t>
       </w:r>
       <w:r>
-        <w:t xml:space="preserve"> +</w:t>
-      </w:r>
-      <w:proofErr w:type="spellStart"/>
-      <w:r>
-        <w:t>ve</w:t>
-      </w:r>
-      <w:proofErr w:type="spellEnd"/>
-      <w:r>
-        <w:t xml:space="preserve"> range = 0-0x7FFFFFFF and -</w:t>
-      </w:r>
-      <w:proofErr w:type="spellStart"/>
-      <w:r>
-        <w:t>ve</w:t>
-      </w:r>
-      <w:proofErr w:type="spellEnd"/>
-      <w:r>
-        <w:t xml:space="preserve"> range = 0x80000000-0Xffffffff (-1).</w:t>
+        <w:t xml:space="preserve"> +ve range = 0-0x7FFFFFFF and -ve range = 0x80000000-0Xffffffff (-1).</w:t>
       </w:r>
     </w:p>
     <w:p>
@@ -516,15 +500,7 @@
         <w:pStyle w:val="ListParagraph"/>
       </w:pPr>
       <w:r>
-        <w:t xml:space="preserve">Well based on the arm </w:t>
-      </w:r>
-      <w:proofErr w:type="spellStart"/>
-      <w:r>
-        <w:t>cortexs</w:t>
-      </w:r>
-      <w:proofErr w:type="spellEnd"/>
-      <w:r>
-        <w:t xml:space="preserve"> documentation this information is encoded in the instruction.</w:t>
+        <w:t>Well based on the arm cortexs documentation this information is encoded in the instruction.</w:t>
       </w:r>
     </w:p>
     <w:p>
@@ -780,15 +756,7 @@
         <w:t xml:space="preserve"> the compilation process </w:t>
       </w:r>
       <w:r>
-        <w:t xml:space="preserve">before your </w:t>
-      </w:r>
-      <w:proofErr w:type="spellStart"/>
-      <w:r>
-        <w:t>blinky.c</w:t>
-      </w:r>
-      <w:proofErr w:type="spellEnd"/>
-      <w:r>
-        <w:t xml:space="preserve"> code </w:t>
+        <w:t xml:space="preserve">before your blinky.c code </w:t>
       </w:r>
       <w:r>
         <w:t>is uploaded on your dev board.</w:t>
@@ -813,15 +781,7 @@
         <w:br/>
       </w:r>
       <w:r>
-        <w:t xml:space="preserve">refer to this legendary video by </w:t>
-      </w:r>
-      <w:proofErr w:type="spellStart"/>
-      <w:r>
-        <w:t>ArtfulBytes</w:t>
-      </w:r>
-      <w:proofErr w:type="spellEnd"/>
-      <w:r>
-        <w:t>:</w:t>
+        <w:t>refer to this legendary video by ArtfulBytes:</w:t>
       </w:r>
       <w:r>
         <w:t xml:space="preserve"> </w:t>
@@ -837,13 +797,8 @@
       <w:r>
         <w:br/>
       </w:r>
-      <w:proofErr w:type="spellStart"/>
-      <w:r>
-        <w:t>Ill</w:t>
-      </w:r>
-      <w:proofErr w:type="spellEnd"/>
-      <w:r>
-        <w:t xml:space="preserve"> try giving you guys an overview here. After the compilation process we get the </w:t>
+      <w:r>
+        <w:t xml:space="preserve">Ill try giving you guys an overview here. After the compilation process we get the </w:t>
       </w:r>
       <w:r>
         <w:t>.o file which i</w:t>
@@ -944,15 +899,7 @@
         <w:br/>
       </w:r>
       <w:r>
-        <w:t>.text, and .</w:t>
-      </w:r>
-      <w:proofErr w:type="spellStart"/>
-      <w:r>
-        <w:t>const</w:t>
-      </w:r>
-      <w:proofErr w:type="spellEnd"/>
-      <w:r>
-        <w:t xml:space="preserve"> -&gt; Flash memory (Kind of like an EEPROM) N</w:t>
+        <w:t>.text, and .const -&gt; Flash memory (Kind of like an EEPROM) N</w:t>
       </w:r>
       <w:r>
         <w:t>on-volatile memory</w:t>
@@ -1141,13 +1088,8 @@
       <w:r>
         <w:t xml:space="preserve"> </w:t>
       </w:r>
-      <w:proofErr w:type="spellStart"/>
-      <w:r>
-        <w:t>incase</w:t>
-      </w:r>
-      <w:proofErr w:type="spellEnd"/>
-      <w:r>
-        <w:t xml:space="preserve"> of the global counter</w:t>
+      <w:r>
+        <w:t>incase of the global counter</w:t>
       </w:r>
       <w:r>
         <w:t>,</w:t>
@@ -1159,15 +1101,7 @@
         <w:t xml:space="preserve">     </w:t>
       </w:r>
       <w:r>
-        <w:t xml:space="preserve">r3? </w:t>
-      </w:r>
-      <w:proofErr w:type="spellStart"/>
-      <w:r>
-        <w:t>ldr</w:t>
-      </w:r>
-      <w:proofErr w:type="spellEnd"/>
-      <w:r>
-        <w:t xml:space="preserve"> r3, [pc, #56]</w:t>
+        <w:t>r3? ldr r3, [pc, #56]</w:t>
       </w:r>
     </w:p>
     <w:p>
@@ -1178,13 +1112,8 @@
           <w:numId w:val="3"/>
         </w:numPr>
       </w:pPr>
-      <w:proofErr w:type="spellStart"/>
-      <w:r>
-        <w:t>ldr</w:t>
-      </w:r>
-      <w:proofErr w:type="spellEnd"/>
-      <w:r>
-        <w:t xml:space="preserve"> r3, [pc, #56]</w:t>
+      <w:r>
+        <w:t>ldr r3, [pc, #56]</w:t>
       </w:r>
       <w:r>
         <w:t xml:space="preserve"> here the </w:t>
@@ -1196,15 +1125,7 @@
         <w:t xml:space="preserve"> address</w:t>
       </w:r>
       <w:r>
-        <w:t xml:space="preserve"> of the </w:t>
-      </w:r>
-      <w:proofErr w:type="spellStart"/>
-      <w:r>
-        <w:t>global_counter</w:t>
-      </w:r>
-      <w:proofErr w:type="spellEnd"/>
-      <w:r>
-        <w:t xml:space="preserve"> variable is loaded from the static memory</w:t>
+        <w:t xml:space="preserve"> of the global_counter variable is loaded from the static memory</w:t>
       </w:r>
       <w:r>
         <w:t xml:space="preserve">. </w:t>
@@ -1238,15 +1159,7 @@
         <w:t>the compiler</w:t>
       </w:r>
       <w:r>
-        <w:t xml:space="preserve"> know which is the address of </w:t>
-      </w:r>
-      <w:proofErr w:type="spellStart"/>
-      <w:r>
-        <w:t>global_counter</w:t>
-      </w:r>
-      <w:proofErr w:type="spellEnd"/>
-      <w:r>
-        <w:t xml:space="preserve"> what if there were more global variables?</w:t>
+        <w:t xml:space="preserve"> know which is the address of global_counter what if there were more global variables?</w:t>
       </w:r>
     </w:p>
     <w:p>
@@ -1453,27 +1366,11 @@
         <w:t xml:space="preserve">Syntax: </w:t>
       </w:r>
       <w:r>
-        <w:t xml:space="preserve">int* </w:t>
-      </w:r>
-      <w:proofErr w:type="spellStart"/>
-      <w:r>
-        <w:t>ptr</w:t>
-      </w:r>
-      <w:proofErr w:type="spellEnd"/>
-      <w:r>
-        <w:t>;</w:t>
-      </w:r>
-      <w:r>
-        <w:br/>
-        <w:t xml:space="preserve">Here we read the above statement backwards to make sense, the variable </w:t>
-      </w:r>
-      <w:proofErr w:type="spellStart"/>
-      <w:r>
-        <w:t>ptr</w:t>
-      </w:r>
-      <w:proofErr w:type="spellEnd"/>
-      <w:r>
-        <w:t xml:space="preserve"> is a pointer (*) that points to a integer type value.</w:t>
+        <w:t>int* ptr;</w:t>
+      </w:r>
+      <w:r>
+        <w:br/>
+        <w:t>Here we read the above statement backwards to make sense, the variable ptr is a pointer (*) that points to a integer type value.</w:t>
       </w:r>
       <w:r>
         <w:br/>
@@ -1517,7 +1414,6 @@
       <w:r>
         <w:t xml:space="preserve">variable </w:t>
       </w:r>
-      <w:proofErr w:type="spellStart"/>
       <w:r>
         <w:t>global</w:t>
       </w:r>
@@ -1525,11 +1421,7 @@
         <w:t>_</w:t>
       </w:r>
       <w:r>
-        <w:t>counter</w:t>
-      </w:r>
-      <w:proofErr w:type="spellEnd"/>
-      <w:r>
-        <w:t xml:space="preserve"> is pushed onto the stack this can be seen in the first LDR and STR instruction (check Pointer Variable disassembly view</w:t>
+        <w:t>counter is pushed onto the stack this can be seen in the first LDR and STR instruction (check Pointer Variable disassembly view</w:t>
       </w:r>
       <w:r>
         <w:t xml:space="preserve"> Screenshot below)</w:t>
@@ -1558,13 +1450,8 @@
       <w:r>
         <w:t>.</w:t>
       </w:r>
-      <w:proofErr w:type="spellStart"/>
-      <w:r>
-        <w:t>bss</w:t>
-      </w:r>
-      <w:proofErr w:type="spellEnd"/>
-      <w:r>
-        <w:t xml:space="preserve"> section </w:t>
+      <w:r>
+        <w:t xml:space="preserve">bss section </w:t>
       </w:r>
       <w:r>
         <w:t xml:space="preserve">in RAM </w:t>
@@ -1572,13 +1459,8 @@
       <w:r>
         <w:t xml:space="preserve">contains the </w:t>
       </w:r>
-      <w:proofErr w:type="spellStart"/>
-      <w:r>
-        <w:t>global_counter</w:t>
-      </w:r>
-      <w:proofErr w:type="spellEnd"/>
-      <w:r>
-        <w:t xml:space="preserve"> variable</w:t>
+      <w:r>
+        <w:t>global_counter variable</w:t>
       </w:r>
       <w:r>
         <w:t xml:space="preserve">, we need to </w:t>
@@ -1589,13 +1471,8 @@
       <w:r>
         <w:t xml:space="preserve"> this is calculated by offsetting the PC by 36. </w:t>
       </w:r>
-      <w:proofErr w:type="spellStart"/>
-      <w:r>
-        <w:t>Ldr</w:t>
-      </w:r>
-      <w:proofErr w:type="spellEnd"/>
-      <w:r>
-        <w:t xml:space="preserve"> r3,[PC,#36]</w:t>
+      <w:r>
+        <w:t>Ldr r3,[PC,#36]</w:t>
       </w:r>
       <w:r>
         <w:t xml:space="preserve"> </w:t>
@@ -1645,27 +1522,14 @@
       <w:r>
         <w:t xml:space="preserve">the </w:t>
       </w:r>
-      <w:proofErr w:type="spellStart"/>
-      <w:r>
-        <w:t>global_counter</w:t>
-      </w:r>
-      <w:proofErr w:type="spellEnd"/>
-      <w:r>
-        <w:t xml:space="preserve"> </w:t>
+      <w:r>
+        <w:t xml:space="preserve">global_counter </w:t>
       </w:r>
       <w:r>
         <w:t xml:space="preserve">variable </w:t>
       </w:r>
       <w:r>
-        <w:t>which lies in the .</w:t>
-      </w:r>
-      <w:proofErr w:type="spellStart"/>
-      <w:r>
-        <w:t>bss</w:t>
-      </w:r>
-      <w:proofErr w:type="spellEnd"/>
-      <w:r>
-        <w:t xml:space="preserve"> section</w:t>
+        <w:t>which lies in the .bss section</w:t>
       </w:r>
       <w:r>
         <w:t xml:space="preserve"> of the RAM </w:t>
@@ -1723,15 +1587,7 @@
         <w:t xml:space="preserve">this is the screenshot of the MAP file generated by the linker telling me </w:t>
       </w:r>
       <w:r>
-        <w:t xml:space="preserve">at what address the </w:t>
-      </w:r>
-      <w:proofErr w:type="spellStart"/>
-      <w:r>
-        <w:t>global_counter</w:t>
-      </w:r>
-      <w:proofErr w:type="spellEnd"/>
-      <w:r>
-        <w:t xml:space="preserve"> is stored.</w:t>
+        <w:t>at what address the global_counter is stored.</w:t>
       </w:r>
     </w:p>
     <w:p>
@@ -1746,15 +1602,7 @@
         <w:t>Then the STR instruction</w:t>
       </w:r>
       <w:r>
-        <w:t xml:space="preserve"> stores this RAM address of the </w:t>
-      </w:r>
-      <w:proofErr w:type="spellStart"/>
-      <w:r>
-        <w:t>global_counter</w:t>
-      </w:r>
-      <w:proofErr w:type="spellEnd"/>
-      <w:r>
-        <w:t xml:space="preserve"> onto the stack </w:t>
+        <w:t xml:space="preserve"> stores this RAM address of the global_counter onto the stack </w:t>
       </w:r>
       <w:r>
         <w:t xml:space="preserve">i.e. the stack address here is stored in r7 </w:t>
@@ -1831,13 +1679,8 @@
         <w:br/>
         <w:t xml:space="preserve">so now anytime global counter needs to be called or updated </w:t>
       </w:r>
-      <w:proofErr w:type="spellStart"/>
-      <w:r>
-        <w:t>global_counters</w:t>
-      </w:r>
-      <w:proofErr w:type="spellEnd"/>
-      <w:r>
-        <w:t xml:space="preserve"> address is read from the stack </w:t>
+      <w:r>
+        <w:t xml:space="preserve">global_counters address is read from the stack </w:t>
       </w:r>
       <w:r>
         <w:t>and the operations are performed on its value</w:t>
@@ -1916,15 +1759,7 @@
         <w:ind w:left="360"/>
       </w:pPr>
       <w:r>
-        <w:t xml:space="preserve">As can be seen </w:t>
-      </w:r>
-      <w:proofErr w:type="spellStart"/>
-      <w:r>
-        <w:t>sptr</w:t>
-      </w:r>
-      <w:proofErr w:type="spellEnd"/>
-      <w:r>
-        <w:t xml:space="preserve"> is initialised with 0x20000020</w:t>
+        <w:t>As can be seen sptr is initialised with 0x20000020</w:t>
       </w:r>
       <w:r>
         <w:t xml:space="preserve"> (memory address in RAM)</w:t>
@@ -1993,15 +1828,7 @@
         <w:t xml:space="preserve">The compiler may </w:t>
       </w:r>
       <w:r>
-        <w:t xml:space="preserve">throw an error or warning if you try doing this </w:t>
-      </w:r>
-      <w:proofErr w:type="spellStart"/>
-      <w:r>
-        <w:t>sptr</w:t>
-      </w:r>
-      <w:proofErr w:type="spellEnd"/>
-      <w:r>
-        <w:t xml:space="preserve"> = 0x20000020</w:t>
+        <w:t>throw an error or warning if you try doing this sptr = 0x20000020</w:t>
       </w:r>
       <w:r>
         <w:t xml:space="preserve"> </w:t>
@@ -2012,13 +1839,8 @@
       <w:r>
         <w:t xml:space="preserve">. </w:t>
       </w:r>
-      <w:proofErr w:type="spellStart"/>
-      <w:r>
-        <w:t>sPtr</w:t>
-      </w:r>
-      <w:proofErr w:type="spellEnd"/>
-      <w:r>
-        <w:t xml:space="preserve"> = (</w:t>
+      <w:r>
+        <w:t>sPtr = (</w:t>
       </w:r>
       <w:r>
         <w:rPr>
@@ -2085,15 +1907,7 @@
       </w:r>
       <w:r>
         <w:br/>
-        <w:t xml:space="preserve">pretty interesting right? Remember this as we will need these bad </w:t>
-      </w:r>
-      <w:proofErr w:type="spellStart"/>
-      <w:r>
-        <w:t>boyz</w:t>
-      </w:r>
-      <w:proofErr w:type="spellEnd"/>
-      <w:r>
-        <w:t xml:space="preserve"> </w:t>
+        <w:t xml:space="preserve">pretty interesting right? Remember this as we will need these bad boyz </w:t>
       </w:r>
       <w:r>
         <w:t>in the future.</w:t>
@@ -2380,15 +2194,7 @@
         <w:pStyle w:val="ListParagraph"/>
       </w:pPr>
       <w:r>
-        <w:t xml:space="preserve">So in the last lesson pointers were the main focus, so </w:t>
-      </w:r>
-      <w:proofErr w:type="spellStart"/>
-      <w:r>
-        <w:t>lets</w:t>
-      </w:r>
-      <w:proofErr w:type="spellEnd"/>
-      <w:r>
-        <w:t xml:space="preserve"> start with the first use-case of pointers from the embedded perspective.</w:t>
+        <w:t>So in the last lesson pointers were the main focus, so lets start with the first use-case of pointers from the embedded perspective.</w:t>
       </w:r>
     </w:p>
     <w:p>
@@ -2429,29 +2235,8 @@
         <w:pStyle w:val="ListParagraph"/>
       </w:pPr>
       <w:r>
-        <w:t xml:space="preserve">Note: Just because I use a stm32 </w:t>
-      </w:r>
-      <w:proofErr w:type="spellStart"/>
-      <w:r>
-        <w:t>nucleo</w:t>
-      </w:r>
-      <w:proofErr w:type="spellEnd"/>
-      <w:r>
-        <w:t xml:space="preserve"> board to implement the blinky code does not mean you have to go buy the STM32, rather you could work with a MCU that is with you right now. All you need is to download the datasheet, User manual and Reference manual </w:t>
-      </w:r>
-      <w:proofErr w:type="spellStart"/>
-      <w:r>
-        <w:t>wrt</w:t>
-      </w:r>
-      <w:proofErr w:type="spellEnd"/>
-      <w:r>
-        <w:t xml:space="preserve"> your </w:t>
-      </w:r>
-      <w:proofErr w:type="spellStart"/>
-      <w:r>
-        <w:t>mcu</w:t>
-      </w:r>
-      <w:proofErr w:type="spellEnd"/>
+        <w:t>Note: Just because I use a stm32 nucleo board to implement the blinky code does not mean you have to go buy the STM32, rather you could work with a MCU that is with you right now. All you need is to download the datasheet, User manual and Reference manual wrt your mcu</w:t>
+      </w:r>
       <w:r>
         <w:t xml:space="preserve"> on the dev board</w:t>
       </w:r>
@@ -2820,23 +2605,7 @@
           <w:b/>
           <w:bCs/>
         </w:rPr>
-        <w:t>C preprocessor (</w:t>
-      </w:r>
-      <w:proofErr w:type="spellStart"/>
-      <w:r>
-        <w:rPr>
-          <w:b/>
-          <w:bCs/>
-        </w:rPr>
-        <w:t>cpp</w:t>
-      </w:r>
-      <w:proofErr w:type="spellEnd"/>
-      <w:r>
-        <w:rPr>
-          <w:b/>
-          <w:bCs/>
-        </w:rPr>
-        <w:t>)</w:t>
+        <w:t>C preprocessor (cpp)</w:t>
       </w:r>
       <w:r>
         <w:t>.</w:t>
@@ -2974,23 +2743,13 @@
           <w:numId w:val="3"/>
         </w:numPr>
       </w:pPr>
-      <w:proofErr w:type="spellStart"/>
-      <w:r>
-        <w:t>Lets</w:t>
-      </w:r>
-      <w:proofErr w:type="spellEnd"/>
-      <w:r>
-        <w:t xml:space="preserve"> consider the following code for example:</w:t>
-      </w:r>
-      <w:r>
-        <w:br/>
-        <w:t xml:space="preserve">file </w:t>
-      </w:r>
-      <w:proofErr w:type="spellStart"/>
-      <w:r>
-        <w:t>example.c</w:t>
-      </w:r>
-      <w:proofErr w:type="spellEnd"/>
+      <w:r>
+        <w:t>Lets consider the following code for example:</w:t>
+      </w:r>
+      <w:r>
+        <w:br/>
+        <w:t>file example.c</w:t>
+      </w:r>
     </w:p>
     <w:p>
       <w:pPr>
@@ -2998,15 +2757,7 @@
         <w:ind w:left="1080"/>
       </w:pPr>
       <w:r>
-        <w:t>#include &lt;</w:t>
-      </w:r>
-      <w:proofErr w:type="spellStart"/>
-      <w:r>
-        <w:t>stdio.h</w:t>
-      </w:r>
-      <w:proofErr w:type="spellEnd"/>
-      <w:r>
-        <w:t>&gt;</w:t>
+        <w:t>#include &lt;stdio.h&gt;</w:t>
       </w:r>
     </w:p>
     <w:p>
@@ -3043,22 +2794,7 @@
       </w:pPr>
       <w:r>
         <w:tab/>
-      </w:r>
-      <w:proofErr w:type="spellStart"/>
-      <w:r>
-        <w:t>Printf</w:t>
-      </w:r>
-      <w:proofErr w:type="spellEnd"/>
-      <w:r>
-        <w:t>(“\n the LED pin is %</w:t>
-      </w:r>
-      <w:proofErr w:type="spellStart"/>
-      <w:r>
-        <w:t>d”,LED_PIN</w:t>
-      </w:r>
-      <w:proofErr w:type="spellEnd"/>
-      <w:r>
-        <w:t>);</w:t>
+        <w:t>Printf(“\n the LED pin is %d”,LED_PIN);</w:t>
       </w:r>
     </w:p>
     <w:p>
@@ -3129,13 +2865,8 @@
       </w:r>
       <w:r>
         <w:br/>
-        <w:t xml:space="preserve">file </w:t>
-      </w:r>
-      <w:proofErr w:type="spellStart"/>
-      <w:r>
-        <w:t>example.i</w:t>
-      </w:r>
-      <w:proofErr w:type="spellEnd"/>
+        <w:t>file example.i</w:t>
+      </w:r>
       <w:r>
         <w:br/>
       </w:r>
@@ -3143,43 +2874,13 @@
         <w:rPr>
           <w:highlight w:val="red"/>
         </w:rPr>
-        <w:t xml:space="preserve">// Expanded </w:t>
-      </w:r>
-      <w:proofErr w:type="spellStart"/>
-      <w:r>
-        <w:rPr>
-          <w:highlight w:val="red"/>
-        </w:rPr>
-        <w:t>stdio.h</w:t>
-      </w:r>
-      <w:proofErr w:type="spellEnd"/>
-      <w:r>
-        <w:rPr>
-          <w:highlight w:val="red"/>
-        </w:rPr>
-        <w:t xml:space="preserve"> contents (not shown completely here)</w:t>
-      </w:r>
-      <w:r>
-        <w:br/>
-      </w:r>
-      <w:r>
-        <w:t xml:space="preserve"> int </w:t>
-      </w:r>
-      <w:proofErr w:type="spellStart"/>
-      <w:r>
-        <w:t>printf</w:t>
-      </w:r>
-      <w:proofErr w:type="spellEnd"/>
-      <w:r>
-        <w:t>(</w:t>
-      </w:r>
-      <w:proofErr w:type="spellStart"/>
-      <w:r>
-        <w:t>const</w:t>
-      </w:r>
-      <w:proofErr w:type="spellEnd"/>
-      <w:r>
-        <w:t xml:space="preserve"> char *format, ...); </w:t>
+        <w:t>// Expanded stdio.h contents (not shown completely here)</w:t>
+      </w:r>
+      <w:r>
+        <w:br/>
+      </w:r>
+      <w:r>
+        <w:t xml:space="preserve"> int printf(const char *format, ...); </w:t>
       </w:r>
       <w:r>
         <w:br/>
@@ -3200,13 +2901,8 @@
         <w:br/>
         <w:t xml:space="preserve">      </w:t>
       </w:r>
-      <w:proofErr w:type="spellStart"/>
-      <w:r>
-        <w:t>printf</w:t>
-      </w:r>
-      <w:proofErr w:type="spellEnd"/>
-      <w:r>
-        <w:t xml:space="preserve">("LED is connected to pin %d\n", </w:t>
+      <w:r>
+        <w:t xml:space="preserve">printf("LED is connected to pin %d\n", </w:t>
       </w:r>
       <w:r>
         <w:rPr>
@@ -3274,15 +2970,7 @@
         <w:t xml:space="preserve">The </w:t>
       </w:r>
       <w:r>
-        <w:t xml:space="preserve">Volatile keyword prevents the compiler from optimizing the variable which it assumes that the value remains constant. </w:t>
-      </w:r>
-      <w:proofErr w:type="spellStart"/>
-      <w:r>
-        <w:t>Lets</w:t>
-      </w:r>
-      <w:proofErr w:type="spellEnd"/>
-      <w:r>
-        <w:t xml:space="preserve"> take the following code for example: a delay implemented using a while loop </w:t>
+        <w:t xml:space="preserve">Volatile keyword prevents the compiler from optimizing the variable which it assumes that the value remains constant. Lets take the following code for example: a delay implemented using a while loop </w:t>
       </w:r>
       <w:r>
         <w:br/>
@@ -3389,13 +3077,8 @@
           <w:numId w:val="3"/>
         </w:numPr>
       </w:pPr>
-      <w:proofErr w:type="spellStart"/>
-      <w:r>
-        <w:t>Incase</w:t>
-      </w:r>
-      <w:proofErr w:type="spellEnd"/>
-      <w:r>
-        <w:t xml:space="preserve"> of </w:t>
+      <w:r>
+        <w:t xml:space="preserve">Incase of </w:t>
       </w:r>
       <w:r>
         <w:rPr>
@@ -3867,15 +3550,7 @@
         <w:t xml:space="preserve"> to the first element of the array.</w:t>
       </w:r>
       <w:r>
-        <w:t xml:space="preserve"> For </w:t>
-      </w:r>
-      <w:proofErr w:type="spellStart"/>
-      <w:r>
-        <w:t>eg</w:t>
-      </w:r>
-      <w:proofErr w:type="spellEnd"/>
-      <w:r>
-        <w:t xml:space="preserve"> int a[4];</w:t>
+        <w:t xml:space="preserve"> For eg int a[4];</w:t>
       </w:r>
       <w:r>
         <w:br/>
@@ -4363,33 +4038,62 @@
       </w:r>
     </w:p>
     <w:p>
-      <w:pPr>
+      <w:r>
         <w:rPr>
           <w:sz w:val="24"/>
           <w:szCs w:val="24"/>
         </w:rPr>
-      </w:pPr>
+        <w:t>The stack pointer points to the top of the stack at all times. The local variables value</w:t>
+      </w:r>
       <w:r>
         <w:rPr>
           <w:sz w:val="24"/>
           <w:szCs w:val="24"/>
         </w:rPr>
-        <w:t>The stack pointer points to the top of the stack at all times. The local variables value</w:t>
+        <w:t xml:space="preserve"> and the address of the leaf function</w:t>
       </w:r>
       <w:r>
         <w:rPr>
           <w:sz w:val="24"/>
           <w:szCs w:val="24"/>
         </w:rPr>
-        <w:t xml:space="preserve"> and the address of the leaf function</w:t>
+        <w:t xml:space="preserve"> is stored onto the stack. </w:t>
       </w:r>
       <w:r>
         <w:rPr>
           <w:sz w:val="24"/>
           <w:szCs w:val="24"/>
         </w:rPr>
-        <w:t xml:space="preserve"> is stored onto the stack. </w:t>
-      </w:r>
+        <w:br/>
+      </w:r>
+      <w:r>
+        <w:rPr>
+          <w:sz w:val="24"/>
+          <w:szCs w:val="24"/>
+        </w:rPr>
+        <w:br/>
+      </w:r>
+      <w:r>
+        <w:t>#error "Compiler generates FPU instructions for a device without an FPU (check __FPU_PRESENT)"</w:t>
+      </w:r>
+      <w:r>
+        <w:br/>
+      </w:r>
+      <w:r>
+        <w:br/>
+      </w:r>
+      <w:r>
+        <w:lastRenderedPageBreak/>
+        <w:t>this error was resolved by removing the core_cm4.h inclusion since it was indirectly included in the stm32xx.h files.</w:t>
+      </w:r>
+    </w:p>
+    <w:p>
+      <w:pPr>
+        <w:rPr>
+          <w:sz w:val="24"/>
+          <w:szCs w:val="24"/>
+        </w:rPr>
+      </w:pPr>
     </w:p>
     <w:sectPr>
       <w:pgSz w:w="11906" w:h="16838"/>
@@ -5853,7 +5557,6 @@
   <w:style w:type="character" w:default="1" w:styleId="DefaultParagraphFont">
     <w:name w:val="Default Paragraph Font"/>
     <w:uiPriority w:val="1"/>
-    <w:semiHidden/>
     <w:unhideWhenUsed/>
   </w:style>
   <w:style w:type="table" w:default="1" w:styleId="TableNormal">

</xml_diff>